<commit_message>
Final Report Title Change
</commit_message>
<xml_diff>
--- a/Reports/FinalReport/Final_Report.docx
+++ b/Reports/FinalReport/Final_Report.docx
@@ -1,6 +1,6 @@
 
 <file path=word/document.xml><?xml version="1.0" encoding="utf-8"?>
-<w:document xmlns:wpc="http://schemas.microsoft.com/office/word/2010/wordprocessingCanvas" xmlns:cx="http://schemas.microsoft.com/office/drawing/2014/chartex" xmlns:cx1="http://schemas.microsoft.com/office/drawing/2015/9/8/chartex" xmlns:mc="http://schemas.openxmlformats.org/markup-compatibility/2006" xmlns:o="urn:schemas-microsoft-com:office:office" xmlns:r="http://schemas.openxmlformats.org/officeDocument/2006/relationships" xmlns:m="http://schemas.openxmlformats.org/officeDocument/2006/math" xmlns:v="urn:schemas-microsoft-com:vml" xmlns:wp14="http://schemas.microsoft.com/office/word/2010/wordprocessingDrawing" xmlns:wp="http://schemas.openxmlformats.org/drawingml/2006/wordprocessingDrawing" xmlns:w10="urn:schemas-microsoft-com:office:word" xmlns:w="http://schemas.openxmlformats.org/wordprocessingml/2006/main" xmlns:w14="http://schemas.microsoft.com/office/word/2010/wordml" xmlns:w15="http://schemas.microsoft.com/office/word/2012/wordml" xmlns:w16se="http://schemas.microsoft.com/office/word/2015/wordml/symex" xmlns:wpg="http://schemas.microsoft.com/office/word/2010/wordprocessingGroup" xmlns:wpi="http://schemas.microsoft.com/office/word/2010/wordprocessingInk" xmlns:wne="http://schemas.microsoft.com/office/word/2006/wordml" xmlns:wps="http://schemas.microsoft.com/office/word/2010/wordprocessingShape" mc:Ignorable="w14 w15 w16se wp14">
+<w:document xmlns:wpc="http://schemas.microsoft.com/office/word/2010/wordprocessingCanvas" xmlns:cx="http://schemas.microsoft.com/office/drawing/2014/chartex" xmlns:cx1="http://schemas.microsoft.com/office/drawing/2015/9/8/chartex" xmlns:cx2="http://schemas.microsoft.com/office/drawing/2015/10/21/chartex" xmlns:cx3="http://schemas.microsoft.com/office/drawing/2016/5/9/chartex" xmlns:cx4="http://schemas.microsoft.com/office/drawing/2016/5/10/chartex" xmlns:cx5="http://schemas.microsoft.com/office/drawing/2016/5/11/chartex" xmlns:cx6="http://schemas.microsoft.com/office/drawing/2016/5/12/chartex" xmlns:cx7="http://schemas.microsoft.com/office/drawing/2016/5/13/chartex" xmlns:cx8="http://schemas.microsoft.com/office/drawing/2016/5/14/chartex" xmlns:mc="http://schemas.openxmlformats.org/markup-compatibility/2006" xmlns:aink="http://schemas.microsoft.com/office/drawing/2016/ink" xmlns:am3d="http://schemas.microsoft.com/office/drawing/2017/model3d" xmlns:o="urn:schemas-microsoft-com:office:office" xmlns:r="http://schemas.openxmlformats.org/officeDocument/2006/relationships" xmlns:m="http://schemas.openxmlformats.org/officeDocument/2006/math" xmlns:v="urn:schemas-microsoft-com:vml" xmlns:wp14="http://schemas.microsoft.com/office/word/2010/wordprocessingDrawing" xmlns:wp="http://schemas.openxmlformats.org/drawingml/2006/wordprocessingDrawing" xmlns:w10="urn:schemas-microsoft-com:office:word" xmlns:w="http://schemas.openxmlformats.org/wordprocessingml/2006/main" xmlns:w14="http://schemas.microsoft.com/office/word/2010/wordml" xmlns:w15="http://schemas.microsoft.com/office/word/2012/wordml" xmlns:w16cex="http://schemas.microsoft.com/office/word/2018/wordml/cex" xmlns:w16cid="http://schemas.microsoft.com/office/word/2016/wordml/cid" xmlns:w16="http://schemas.microsoft.com/office/word/2018/wordml" xmlns:w16se="http://schemas.microsoft.com/office/word/2015/wordml/symex" xmlns:wpg="http://schemas.microsoft.com/office/word/2010/wordprocessingGroup" xmlns:wpi="http://schemas.microsoft.com/office/word/2010/wordprocessingInk" xmlns:wne="http://schemas.microsoft.com/office/word/2006/wordml" xmlns:wps="http://schemas.microsoft.com/office/word/2010/wordprocessingShape" mc:Ignorable="w14 w15 w16se w16cid w16 w16cex wp14">
   <w:body>
     <w:p>
       <w:pPr>
@@ -210,7 +210,6 @@
           <w:szCs w:val="24"/>
         </w:rPr>
       </w:pPr>
-      <w:proofErr w:type="spellStart"/>
       <w:r>
         <w:rPr>
           <w:rFonts w:ascii="Cambria" w:eastAsia="Times New Roman" w:hAnsi="Cambria" w:cs="Times New Roman"/>
@@ -220,19 +219,7 @@
           <w:sz w:val="28"/>
           <w:szCs w:val="28"/>
         </w:rPr>
-        <w:t>Bilopoly</w:t>
-      </w:r>
-      <w:proofErr w:type="spellEnd"/>
-      <w:r>
-        <w:rPr>
-          <w:rFonts w:ascii="Cambria" w:eastAsia="Times New Roman" w:hAnsi="Cambria" w:cs="Times New Roman"/>
-          <w:i/>
-          <w:iCs/>
-          <w:color w:val="808080"/>
-          <w:sz w:val="28"/>
-          <w:szCs w:val="28"/>
-        </w:rPr>
-        <w:t>: Monopoly’s Bilkent version</w:t>
+        <w:t>Bilopoly: Monopoly’s Bilkent version</w:t>
       </w:r>
     </w:p>
     <w:p>
@@ -251,7 +238,16 @@
           <w:sz w:val="48"/>
           <w:szCs w:val="48"/>
         </w:rPr>
-        <w:t>Analysis Report</w:t>
+        <w:t>Final</w:t>
+      </w:r>
+      <w:r>
+        <w:rPr>
+          <w:rFonts w:ascii="Cambria" w:eastAsia="Times New Roman" w:hAnsi="Cambria" w:cs="Times New Roman"/>
+          <w:color w:val="000000"/>
+          <w:sz w:val="48"/>
+          <w:szCs w:val="48"/>
+        </w:rPr>
+        <w:t xml:space="preserve"> Report</w:t>
       </w:r>
     </w:p>
     <w:p>
@@ -273,7 +269,6 @@
           <w:szCs w:val="24"/>
         </w:rPr>
       </w:pPr>
-      <w:proofErr w:type="spellStart"/>
       <w:r>
         <w:rPr>
           <w:rFonts w:ascii="Cambria" w:eastAsia="Times New Roman" w:hAnsi="Cambria" w:cs="Times New Roman"/>
@@ -281,9 +276,17 @@
           <w:sz w:val="24"/>
           <w:szCs w:val="24"/>
         </w:rPr>
-        <w:t>Asım</w:t>
-      </w:r>
-      <w:proofErr w:type="spellEnd"/>
+        <w:t xml:space="preserve">Asım Güneş Üstünalp, Mohammed S. Yaseen,  </w:t>
+      </w:r>
+      <w:r>
+        <w:rPr>
+          <w:rFonts w:ascii="Cambria" w:eastAsia="Times New Roman" w:hAnsi="Cambria" w:cs="Times New Roman"/>
+          <w:color w:val="000000"/>
+          <w:sz w:val="24"/>
+          <w:szCs w:val="24"/>
+        </w:rPr>
+        <w:t xml:space="preserve">Turan Mert Duran, Radman Lotfiazar, </w:t>
+      </w:r>
       <w:r>
         <w:rPr>
           <w:rFonts w:ascii="Cambria" w:eastAsia="Times New Roman" w:hAnsi="Cambria" w:cs="Times New Roman"/>
@@ -291,138 +294,7 @@
           <w:sz w:val="24"/>
           <w:szCs w:val="24"/>
         </w:rPr>
-        <w:t xml:space="preserve"> </w:t>
-      </w:r>
-      <w:proofErr w:type="spellStart"/>
-      <w:r>
-        <w:rPr>
-          <w:rFonts w:ascii="Cambria" w:eastAsia="Times New Roman" w:hAnsi="Cambria" w:cs="Times New Roman"/>
-          <w:color w:val="24292E"/>
-          <w:sz w:val="24"/>
-          <w:szCs w:val="24"/>
-        </w:rPr>
-        <w:t>Güneş</w:t>
-      </w:r>
-      <w:proofErr w:type="spellEnd"/>
-      <w:r>
-        <w:rPr>
-          <w:rFonts w:ascii="Cambria" w:eastAsia="Times New Roman" w:hAnsi="Cambria" w:cs="Times New Roman"/>
-          <w:color w:val="24292E"/>
-          <w:sz w:val="24"/>
-          <w:szCs w:val="24"/>
-        </w:rPr>
-        <w:t xml:space="preserve"> </w:t>
-      </w:r>
-      <w:proofErr w:type="spellStart"/>
-      <w:r>
-        <w:rPr>
-          <w:rFonts w:ascii="Cambria" w:eastAsia="Times New Roman" w:hAnsi="Cambria" w:cs="Times New Roman"/>
-          <w:color w:val="24292E"/>
-          <w:sz w:val="24"/>
-          <w:szCs w:val="24"/>
-        </w:rPr>
-        <w:t>Üstünalp</w:t>
-      </w:r>
-      <w:proofErr w:type="spellEnd"/>
-      <w:r>
-        <w:rPr>
-          <w:rFonts w:ascii="Cambria" w:eastAsia="Times New Roman" w:hAnsi="Cambria" w:cs="Times New Roman"/>
-          <w:color w:val="24292E"/>
-          <w:sz w:val="24"/>
-          <w:szCs w:val="24"/>
-        </w:rPr>
-        <w:t xml:space="preserve">, Mohammed S. </w:t>
-      </w:r>
-      <w:proofErr w:type="spellStart"/>
-      <w:proofErr w:type="gramStart"/>
-      <w:r>
-        <w:rPr>
-          <w:rFonts w:ascii="Cambria" w:eastAsia="Times New Roman" w:hAnsi="Cambria" w:cs="Times New Roman"/>
-          <w:color w:val="24292E"/>
-          <w:sz w:val="24"/>
-          <w:szCs w:val="24"/>
-        </w:rPr>
-        <w:t>Yaseen</w:t>
-      </w:r>
-      <w:proofErr w:type="spellEnd"/>
-      <w:r>
-        <w:rPr>
-          <w:rFonts w:ascii="Cambria" w:eastAsia="Times New Roman" w:hAnsi="Cambria" w:cs="Times New Roman"/>
-          <w:color w:val="24292E"/>
-          <w:sz w:val="24"/>
-          <w:szCs w:val="24"/>
-        </w:rPr>
-        <w:t xml:space="preserve">,  </w:t>
-      </w:r>
-      <w:proofErr w:type="spellStart"/>
-      <w:r>
-        <w:rPr>
-          <w:rFonts w:ascii="Cambria" w:eastAsia="Times New Roman" w:hAnsi="Cambria" w:cs="Times New Roman"/>
-          <w:color w:val="000000"/>
-          <w:sz w:val="24"/>
-          <w:szCs w:val="24"/>
-        </w:rPr>
-        <w:t>Turan</w:t>
-      </w:r>
-      <w:proofErr w:type="spellEnd"/>
-      <w:proofErr w:type="gramEnd"/>
-      <w:r>
-        <w:rPr>
-          <w:rFonts w:ascii="Cambria" w:eastAsia="Times New Roman" w:hAnsi="Cambria" w:cs="Times New Roman"/>
-          <w:color w:val="000000"/>
-          <w:sz w:val="24"/>
-          <w:szCs w:val="24"/>
-        </w:rPr>
-        <w:t xml:space="preserve"> </w:t>
-      </w:r>
-      <w:proofErr w:type="spellStart"/>
-      <w:r>
-        <w:rPr>
-          <w:rFonts w:ascii="Cambria" w:eastAsia="Times New Roman" w:hAnsi="Cambria" w:cs="Times New Roman"/>
-          <w:color w:val="000000"/>
-          <w:sz w:val="24"/>
-          <w:szCs w:val="24"/>
-        </w:rPr>
-        <w:t>Mert</w:t>
-      </w:r>
-      <w:proofErr w:type="spellEnd"/>
-      <w:r>
-        <w:rPr>
-          <w:rFonts w:ascii="Cambria" w:eastAsia="Times New Roman" w:hAnsi="Cambria" w:cs="Times New Roman"/>
-          <w:color w:val="000000"/>
-          <w:sz w:val="24"/>
-          <w:szCs w:val="24"/>
-        </w:rPr>
-        <w:t xml:space="preserve"> Duran, Radman Lotfiazar, </w:t>
-      </w:r>
-      <w:r>
-        <w:rPr>
-          <w:rFonts w:ascii="Cambria" w:eastAsia="Times New Roman" w:hAnsi="Cambria" w:cs="Times New Roman"/>
-          <w:color w:val="24292E"/>
-          <w:sz w:val="24"/>
-          <w:szCs w:val="24"/>
-        </w:rPr>
-        <w:t xml:space="preserve">Mohammad </w:t>
-      </w:r>
-      <w:proofErr w:type="spellStart"/>
-      <w:r>
-        <w:rPr>
-          <w:rFonts w:ascii="Cambria" w:eastAsia="Times New Roman" w:hAnsi="Cambria" w:cs="Times New Roman"/>
-          <w:color w:val="24292E"/>
-          <w:sz w:val="24"/>
-          <w:szCs w:val="24"/>
-        </w:rPr>
-        <w:t>Elham</w:t>
-      </w:r>
-      <w:proofErr w:type="spellEnd"/>
-      <w:r>
-        <w:rPr>
-          <w:rFonts w:ascii="Cambria" w:eastAsia="Times New Roman" w:hAnsi="Cambria" w:cs="Times New Roman"/>
-          <w:color w:val="24292E"/>
-          <w:sz w:val="24"/>
-          <w:szCs w:val="24"/>
-        </w:rPr>
-        <w:t xml:space="preserve"> Amin</w:t>
+        <w:t>Mohammad Elham Amin</w:t>
       </w:r>
     </w:p>
     <w:p>
@@ -445,37 +317,15 @@
         </w:rPr>
         <w:t xml:space="preserve">Instructor: </w:t>
       </w:r>
-      <w:proofErr w:type="spellStart"/>
-      <w:r>
-        <w:rPr>
-          <w:rFonts w:ascii="Cambria" w:eastAsia="Times New Roman" w:hAnsi="Cambria" w:cs="Times New Roman"/>
-          <w:color w:val="000000"/>
-          <w:sz w:val="24"/>
-          <w:szCs w:val="24"/>
-        </w:rPr>
-        <w:t>Eray</w:t>
-      </w:r>
-      <w:proofErr w:type="spellEnd"/>
-      <w:r>
-        <w:rPr>
-          <w:rFonts w:ascii="Cambria" w:eastAsia="Times New Roman" w:hAnsi="Cambria" w:cs="Times New Roman"/>
-          <w:color w:val="000000"/>
-          <w:sz w:val="24"/>
-          <w:szCs w:val="24"/>
-        </w:rPr>
-        <w:t xml:space="preserve"> </w:t>
-      </w:r>
-      <w:proofErr w:type="spellStart"/>
-      <w:r>
-        <w:rPr>
-          <w:rFonts w:ascii="Cambria" w:eastAsia="Times New Roman" w:hAnsi="Cambria" w:cs="Times New Roman"/>
-          <w:color w:val="000000"/>
-          <w:sz w:val="24"/>
-          <w:szCs w:val="24"/>
-        </w:rPr>
-        <w:t>Tüzün</w:t>
-      </w:r>
-      <w:proofErr w:type="spellEnd"/>
+      <w:r>
+        <w:rPr>
+          <w:rFonts w:ascii="Cambria" w:eastAsia="Times New Roman" w:hAnsi="Cambria" w:cs="Times New Roman"/>
+          <w:color w:val="000000"/>
+          <w:sz w:val="24"/>
+          <w:szCs w:val="24"/>
+        </w:rPr>
+        <w:t>Eray Tüzün</w:t>
+      </w:r>
     </w:p>
     <w:p>
       <w:pPr>
@@ -507,40 +357,16 @@
         </w:rPr>
         <w:t xml:space="preserve"> </w:t>
       </w:r>
-      <w:proofErr w:type="spellStart"/>
-      <w:r>
-        <w:rPr>
-          <w:rFonts w:ascii="Cambria" w:eastAsia="Times New Roman" w:hAnsi="Cambria" w:cs="Times New Roman"/>
-          <w:color w:val="000000"/>
-          <w:sz w:val="24"/>
-          <w:szCs w:val="24"/>
-          <w:shd w:val="clear" w:color="auto" w:fill="FFFFFF"/>
-        </w:rPr>
-        <w:t>Barış</w:t>
-      </w:r>
-      <w:proofErr w:type="spellEnd"/>
-      <w:r>
-        <w:rPr>
-          <w:rFonts w:ascii="Cambria" w:eastAsia="Times New Roman" w:hAnsi="Cambria" w:cs="Times New Roman"/>
-          <w:color w:val="000000"/>
-          <w:sz w:val="24"/>
-          <w:szCs w:val="24"/>
-          <w:shd w:val="clear" w:color="auto" w:fill="FFFFFF"/>
-        </w:rPr>
-        <w:t xml:space="preserve"> </w:t>
-      </w:r>
-      <w:proofErr w:type="spellStart"/>
-      <w:r>
-        <w:rPr>
-          <w:rFonts w:ascii="Cambria" w:eastAsia="Times New Roman" w:hAnsi="Cambria" w:cs="Times New Roman"/>
-          <w:color w:val="000000"/>
-          <w:sz w:val="24"/>
-          <w:szCs w:val="24"/>
-          <w:shd w:val="clear" w:color="auto" w:fill="FFFFFF"/>
-        </w:rPr>
-        <w:t>Ardıç</w:t>
-      </w:r>
-      <w:proofErr w:type="spellEnd"/>
+      <w:r>
+        <w:rPr>
+          <w:rFonts w:ascii="Cambria" w:eastAsia="Times New Roman" w:hAnsi="Cambria" w:cs="Times New Roman"/>
+          <w:color w:val="000000"/>
+          <w:sz w:val="24"/>
+          <w:szCs w:val="24"/>
+          <w:shd w:val="clear" w:color="auto" w:fill="FFFFFF"/>
+        </w:rPr>
+        <w:t>Barış Ardıç</w:t>
+      </w:r>
       <w:r>
         <w:rPr>
           <w:rFonts w:ascii="Cambria" w:eastAsia="Times New Roman" w:hAnsi="Cambria" w:cs="Times New Roman"/>
@@ -550,221 +376,150 @@
         </w:rPr>
         <w:t xml:space="preserve">, </w:t>
       </w:r>
-      <w:proofErr w:type="spellStart"/>
-      <w:r>
-        <w:rPr>
-          <w:rFonts w:ascii="Cambria" w:eastAsia="Times New Roman" w:hAnsi="Cambria" w:cs="Times New Roman"/>
-          <w:color w:val="000000"/>
-          <w:sz w:val="24"/>
-          <w:szCs w:val="24"/>
-          <w:shd w:val="clear" w:color="auto" w:fill="FFFFFF"/>
-        </w:rPr>
-        <w:t>Emre</w:t>
-      </w:r>
-      <w:proofErr w:type="spellEnd"/>
-      <w:r>
-        <w:rPr>
-          <w:rFonts w:ascii="Cambria" w:eastAsia="Times New Roman" w:hAnsi="Cambria" w:cs="Times New Roman"/>
-          <w:color w:val="000000"/>
-          <w:sz w:val="24"/>
-          <w:szCs w:val="24"/>
-          <w:shd w:val="clear" w:color="auto" w:fill="FFFFFF"/>
-        </w:rPr>
-        <w:t xml:space="preserve"> </w:t>
-      </w:r>
-      <w:proofErr w:type="spellStart"/>
-      <w:r>
-        <w:rPr>
-          <w:rFonts w:ascii="Cambria" w:eastAsia="Times New Roman" w:hAnsi="Cambria" w:cs="Times New Roman"/>
-          <w:color w:val="000000"/>
-          <w:sz w:val="24"/>
-          <w:szCs w:val="24"/>
-          <w:shd w:val="clear" w:color="auto" w:fill="FFFFFF"/>
-        </w:rPr>
-        <w:t>Sülün</w:t>
-      </w:r>
-      <w:proofErr w:type="spellEnd"/>
-      <w:r>
-        <w:rPr>
-          <w:rFonts w:ascii="Cambria" w:eastAsia="Times New Roman" w:hAnsi="Cambria" w:cs="Times New Roman"/>
-          <w:color w:val="000000"/>
-          <w:sz w:val="24"/>
-          <w:szCs w:val="24"/>
-          <w:shd w:val="clear" w:color="auto" w:fill="FFFFFF"/>
-        </w:rPr>
-        <w:t xml:space="preserve">, and </w:t>
-      </w:r>
-      <w:proofErr w:type="spellStart"/>
-      <w:r>
-        <w:rPr>
-          <w:rFonts w:ascii="Cambria" w:eastAsia="Times New Roman" w:hAnsi="Cambria" w:cs="Times New Roman"/>
-          <w:color w:val="000000"/>
-          <w:sz w:val="24"/>
-          <w:szCs w:val="24"/>
-          <w:shd w:val="clear" w:color="auto" w:fill="FFFFFF"/>
-        </w:rPr>
-        <w:t>Elgun</w:t>
-      </w:r>
-      <w:proofErr w:type="spellEnd"/>
-      <w:r>
-        <w:rPr>
-          <w:rFonts w:ascii="Cambria" w:eastAsia="Times New Roman" w:hAnsi="Cambria" w:cs="Times New Roman"/>
-          <w:color w:val="000000"/>
-          <w:sz w:val="24"/>
-          <w:szCs w:val="24"/>
-          <w:shd w:val="clear" w:color="auto" w:fill="FFFFFF"/>
-        </w:rPr>
-        <w:t xml:space="preserve"> </w:t>
-      </w:r>
-      <w:proofErr w:type="spellStart"/>
-      <w:r>
-        <w:rPr>
-          <w:rFonts w:ascii="Cambria" w:eastAsia="Times New Roman" w:hAnsi="Cambria" w:cs="Times New Roman"/>
-          <w:color w:val="000000"/>
-          <w:sz w:val="24"/>
-          <w:szCs w:val="24"/>
-          <w:shd w:val="clear" w:color="auto" w:fill="FFFFFF"/>
-        </w:rPr>
-        <w:t>Jabrayilzade</w:t>
-      </w:r>
-      <w:proofErr w:type="spellEnd"/>
-    </w:p>
-    <w:p>
-      <w:pPr>
-        <w:rPr>
-          <w:rFonts w:ascii="Cambria" w:eastAsia="Times New Roman" w:hAnsi="Cambria" w:cs="Times New Roman"/>
-          <w:color w:val="000000"/>
-          <w:sz w:val="24"/>
-          <w:szCs w:val="24"/>
-          <w:shd w:val="clear" w:color="auto" w:fill="FFFFFF"/>
-        </w:rPr>
-      </w:pPr>
-    </w:p>
-    <w:p>
-      <w:pPr>
-        <w:rPr>
-          <w:rFonts w:ascii="Cambria" w:eastAsia="Times New Roman" w:hAnsi="Cambria" w:cs="Times New Roman"/>
-          <w:color w:val="000000"/>
-          <w:sz w:val="24"/>
-          <w:szCs w:val="24"/>
-          <w:shd w:val="clear" w:color="auto" w:fill="FFFFFF"/>
-        </w:rPr>
-      </w:pPr>
-    </w:p>
-    <w:p>
-      <w:pPr>
-        <w:rPr>
-          <w:rFonts w:ascii="Cambria" w:eastAsia="Times New Roman" w:hAnsi="Cambria" w:cs="Times New Roman"/>
-          <w:color w:val="000000"/>
-          <w:sz w:val="24"/>
-          <w:szCs w:val="24"/>
-          <w:shd w:val="clear" w:color="auto" w:fill="FFFFFF"/>
-        </w:rPr>
-      </w:pPr>
-    </w:p>
-    <w:p>
-      <w:pPr>
-        <w:rPr>
-          <w:rFonts w:ascii="Cambria" w:eastAsia="Times New Roman" w:hAnsi="Cambria" w:cs="Times New Roman"/>
-          <w:color w:val="000000"/>
-          <w:sz w:val="24"/>
-          <w:szCs w:val="24"/>
-          <w:shd w:val="clear" w:color="auto" w:fill="FFFFFF"/>
-        </w:rPr>
-      </w:pPr>
-    </w:p>
-    <w:p>
-      <w:pPr>
-        <w:rPr>
-          <w:rFonts w:ascii="Cambria" w:eastAsia="Times New Roman" w:hAnsi="Cambria" w:cs="Times New Roman"/>
-          <w:color w:val="000000"/>
-          <w:sz w:val="24"/>
-          <w:szCs w:val="24"/>
-          <w:shd w:val="clear" w:color="auto" w:fill="FFFFFF"/>
-        </w:rPr>
-      </w:pPr>
-    </w:p>
-    <w:p>
-      <w:pPr>
-        <w:rPr>
-          <w:rFonts w:ascii="Cambria" w:eastAsia="Times New Roman" w:hAnsi="Cambria" w:cs="Times New Roman"/>
-          <w:color w:val="000000"/>
-          <w:sz w:val="24"/>
-          <w:szCs w:val="24"/>
-          <w:shd w:val="clear" w:color="auto" w:fill="FFFFFF"/>
-        </w:rPr>
-      </w:pPr>
-    </w:p>
-    <w:p>
-      <w:pPr>
-        <w:rPr>
-          <w:rFonts w:ascii="Cambria" w:eastAsia="Times New Roman" w:hAnsi="Cambria" w:cs="Times New Roman"/>
-          <w:color w:val="000000"/>
-          <w:sz w:val="24"/>
-          <w:szCs w:val="24"/>
-          <w:shd w:val="clear" w:color="auto" w:fill="FFFFFF"/>
-        </w:rPr>
-      </w:pPr>
-    </w:p>
-    <w:p>
-      <w:pPr>
-        <w:rPr>
-          <w:rFonts w:ascii="Cambria" w:eastAsia="Times New Roman" w:hAnsi="Cambria" w:cs="Times New Roman"/>
-          <w:color w:val="000000"/>
-          <w:sz w:val="24"/>
-          <w:szCs w:val="24"/>
-          <w:shd w:val="clear" w:color="auto" w:fill="FFFFFF"/>
-        </w:rPr>
-      </w:pPr>
-    </w:p>
-    <w:p>
-      <w:pPr>
-        <w:rPr>
-          <w:rFonts w:ascii="Cambria" w:eastAsia="Times New Roman" w:hAnsi="Cambria" w:cs="Times New Roman"/>
-          <w:color w:val="000000"/>
-          <w:sz w:val="24"/>
-          <w:szCs w:val="24"/>
-          <w:shd w:val="clear" w:color="auto" w:fill="FFFFFF"/>
-        </w:rPr>
-      </w:pPr>
-    </w:p>
-    <w:p>
-      <w:pPr>
-        <w:rPr>
-          <w:rFonts w:ascii="Cambria" w:eastAsia="Times New Roman" w:hAnsi="Cambria" w:cs="Times New Roman"/>
-          <w:color w:val="000000"/>
-          <w:sz w:val="24"/>
-          <w:szCs w:val="24"/>
-          <w:shd w:val="clear" w:color="auto" w:fill="FFFFFF"/>
-        </w:rPr>
-      </w:pPr>
-    </w:p>
-    <w:p>
-      <w:pPr>
-        <w:rPr>
-          <w:rFonts w:ascii="Cambria" w:eastAsia="Times New Roman" w:hAnsi="Cambria" w:cs="Times New Roman"/>
-          <w:color w:val="000000"/>
-          <w:sz w:val="24"/>
-          <w:szCs w:val="24"/>
-          <w:shd w:val="clear" w:color="auto" w:fill="FFFFFF"/>
-        </w:rPr>
-      </w:pPr>
-    </w:p>
-    <w:p>
-      <w:pPr>
-        <w:rPr>
-          <w:rFonts w:ascii="Cambria" w:eastAsia="Times New Roman" w:hAnsi="Cambria" w:cs="Times New Roman"/>
-          <w:color w:val="000000"/>
-          <w:sz w:val="24"/>
-          <w:szCs w:val="24"/>
-          <w:shd w:val="clear" w:color="auto" w:fill="FFFFFF"/>
-        </w:rPr>
-      </w:pPr>
-    </w:p>
-    <w:p>
-      <w:bookmarkStart w:id="0" w:name="_GoBack"/>
-      <w:bookmarkEnd w:id="0"/>
-    </w:p>
+      <w:r>
+        <w:rPr>
+          <w:rFonts w:ascii="Cambria" w:eastAsia="Times New Roman" w:hAnsi="Cambria" w:cs="Times New Roman"/>
+          <w:color w:val="000000"/>
+          <w:sz w:val="24"/>
+          <w:szCs w:val="24"/>
+          <w:shd w:val="clear" w:color="auto" w:fill="FFFFFF"/>
+        </w:rPr>
+        <w:t>Emre Sülün, and Elgun Jabrayilzade</w:t>
+      </w:r>
+    </w:p>
+    <w:p>
+      <w:pPr>
+        <w:rPr>
+          <w:rFonts w:ascii="Cambria" w:eastAsia="Times New Roman" w:hAnsi="Cambria" w:cs="Times New Roman"/>
+          <w:color w:val="000000"/>
+          <w:sz w:val="24"/>
+          <w:szCs w:val="24"/>
+          <w:shd w:val="clear" w:color="auto" w:fill="FFFFFF"/>
+        </w:rPr>
+      </w:pPr>
+    </w:p>
+    <w:p>
+      <w:pPr>
+        <w:rPr>
+          <w:rFonts w:ascii="Cambria" w:eastAsia="Times New Roman" w:hAnsi="Cambria" w:cs="Times New Roman"/>
+          <w:color w:val="000000"/>
+          <w:sz w:val="24"/>
+          <w:szCs w:val="24"/>
+          <w:shd w:val="clear" w:color="auto" w:fill="FFFFFF"/>
+        </w:rPr>
+      </w:pPr>
+    </w:p>
+    <w:p>
+      <w:pPr>
+        <w:rPr>
+          <w:rFonts w:ascii="Cambria" w:eastAsia="Times New Roman" w:hAnsi="Cambria" w:cs="Times New Roman"/>
+          <w:color w:val="000000"/>
+          <w:sz w:val="24"/>
+          <w:szCs w:val="24"/>
+          <w:shd w:val="clear" w:color="auto" w:fill="FFFFFF"/>
+        </w:rPr>
+      </w:pPr>
+    </w:p>
+    <w:p>
+      <w:pPr>
+        <w:rPr>
+          <w:rFonts w:ascii="Cambria" w:eastAsia="Times New Roman" w:hAnsi="Cambria" w:cs="Times New Roman"/>
+          <w:color w:val="000000"/>
+          <w:sz w:val="24"/>
+          <w:szCs w:val="24"/>
+          <w:shd w:val="clear" w:color="auto" w:fill="FFFFFF"/>
+        </w:rPr>
+      </w:pPr>
+    </w:p>
+    <w:p>
+      <w:pPr>
+        <w:rPr>
+          <w:rFonts w:ascii="Cambria" w:eastAsia="Times New Roman" w:hAnsi="Cambria" w:cs="Times New Roman"/>
+          <w:color w:val="000000"/>
+          <w:sz w:val="24"/>
+          <w:szCs w:val="24"/>
+          <w:shd w:val="clear" w:color="auto" w:fill="FFFFFF"/>
+        </w:rPr>
+      </w:pPr>
+    </w:p>
+    <w:p>
+      <w:pPr>
+        <w:rPr>
+          <w:rFonts w:ascii="Cambria" w:eastAsia="Times New Roman" w:hAnsi="Cambria" w:cs="Times New Roman"/>
+          <w:color w:val="000000"/>
+          <w:sz w:val="24"/>
+          <w:szCs w:val="24"/>
+          <w:shd w:val="clear" w:color="auto" w:fill="FFFFFF"/>
+        </w:rPr>
+      </w:pPr>
+    </w:p>
+    <w:p>
+      <w:pPr>
+        <w:rPr>
+          <w:rFonts w:ascii="Cambria" w:eastAsia="Times New Roman" w:hAnsi="Cambria" w:cs="Times New Roman"/>
+          <w:color w:val="000000"/>
+          <w:sz w:val="24"/>
+          <w:szCs w:val="24"/>
+          <w:shd w:val="clear" w:color="auto" w:fill="FFFFFF"/>
+        </w:rPr>
+      </w:pPr>
+    </w:p>
+    <w:p>
+      <w:pPr>
+        <w:rPr>
+          <w:rFonts w:ascii="Cambria" w:eastAsia="Times New Roman" w:hAnsi="Cambria" w:cs="Times New Roman"/>
+          <w:color w:val="000000"/>
+          <w:sz w:val="24"/>
+          <w:szCs w:val="24"/>
+          <w:shd w:val="clear" w:color="auto" w:fill="FFFFFF"/>
+        </w:rPr>
+      </w:pPr>
+    </w:p>
+    <w:p>
+      <w:pPr>
+        <w:rPr>
+          <w:rFonts w:ascii="Cambria" w:eastAsia="Times New Roman" w:hAnsi="Cambria" w:cs="Times New Roman"/>
+          <w:color w:val="000000"/>
+          <w:sz w:val="24"/>
+          <w:szCs w:val="24"/>
+          <w:shd w:val="clear" w:color="auto" w:fill="FFFFFF"/>
+        </w:rPr>
+      </w:pPr>
+    </w:p>
+    <w:p>
+      <w:pPr>
+        <w:rPr>
+          <w:rFonts w:ascii="Cambria" w:eastAsia="Times New Roman" w:hAnsi="Cambria" w:cs="Times New Roman"/>
+          <w:color w:val="000000"/>
+          <w:sz w:val="24"/>
+          <w:szCs w:val="24"/>
+          <w:shd w:val="clear" w:color="auto" w:fill="FFFFFF"/>
+        </w:rPr>
+      </w:pPr>
+    </w:p>
+    <w:p>
+      <w:pPr>
+        <w:rPr>
+          <w:rFonts w:ascii="Cambria" w:eastAsia="Times New Roman" w:hAnsi="Cambria" w:cs="Times New Roman"/>
+          <w:color w:val="000000"/>
+          <w:sz w:val="24"/>
+          <w:szCs w:val="24"/>
+          <w:shd w:val="clear" w:color="auto" w:fill="FFFFFF"/>
+        </w:rPr>
+      </w:pPr>
+    </w:p>
+    <w:p>
+      <w:pPr>
+        <w:rPr>
+          <w:rFonts w:ascii="Cambria" w:eastAsia="Times New Roman" w:hAnsi="Cambria" w:cs="Times New Roman"/>
+          <w:color w:val="000000"/>
+          <w:sz w:val="24"/>
+          <w:szCs w:val="24"/>
+          <w:shd w:val="clear" w:color="auto" w:fill="FFFFFF"/>
+        </w:rPr>
+      </w:pPr>
+    </w:p>
+    <w:p/>
     <w:sectPr>
       <w:pgSz w:w="12240" w:h="15840"/>
       <w:pgMar w:top="1440" w:right="1440" w:bottom="1440" w:left="1440" w:header="720" w:footer="720" w:gutter="0"/>
@@ -776,7 +531,7 @@
 </file>
 
 <file path=word/styles.xml><?xml version="1.0" encoding="utf-8"?>
-<w:styles xmlns:mc="http://schemas.openxmlformats.org/markup-compatibility/2006" xmlns:r="http://schemas.openxmlformats.org/officeDocument/2006/relationships" xmlns:w="http://schemas.openxmlformats.org/wordprocessingml/2006/main" xmlns:w14="http://schemas.microsoft.com/office/word/2010/wordml" xmlns:w15="http://schemas.microsoft.com/office/word/2012/wordml" xmlns:w16se="http://schemas.microsoft.com/office/word/2015/wordml/symex" mc:Ignorable="w14 w15 w16se">
+<w:styles xmlns:mc="http://schemas.openxmlformats.org/markup-compatibility/2006" xmlns:r="http://schemas.openxmlformats.org/officeDocument/2006/relationships" xmlns:w="http://schemas.openxmlformats.org/wordprocessingml/2006/main" xmlns:w14="http://schemas.microsoft.com/office/word/2010/wordml" xmlns:w15="http://schemas.microsoft.com/office/word/2012/wordml" xmlns:w16cex="http://schemas.microsoft.com/office/word/2018/wordml/cex" xmlns:w16cid="http://schemas.microsoft.com/office/word/2016/wordml/cid" xmlns:w16="http://schemas.microsoft.com/office/word/2018/wordml" xmlns:w16se="http://schemas.microsoft.com/office/word/2015/wordml/symex" mc:Ignorable="w14 w15 w16se w16cid w16 w16cex">
   <w:docDefaults>
     <w:rPrDefault>
       <w:rPr>
@@ -792,7 +547,7 @@
       </w:pPr>
     </w:pPrDefault>
   </w:docDefaults>
-  <w:latentStyles w:defLockedState="0" w:defUIPriority="99" w:defSemiHidden="0" w:defUnhideWhenUsed="0" w:defQFormat="0" w:count="371">
+  <w:latentStyles w:defLockedState="0" w:defUIPriority="99" w:defSemiHidden="0" w:defUnhideWhenUsed="0" w:defQFormat="0" w:count="376">
     <w:lsdException w:name="Normal" w:uiPriority="0" w:qFormat="1"/>
     <w:lsdException w:name="heading 1" w:uiPriority="9" w:qFormat="1"/>
     <w:lsdException w:name="heading 2" w:semiHidden="1" w:uiPriority="9" w:unhideWhenUsed="1" w:qFormat="1"/>
@@ -898,7 +653,6 @@
     <w:lsdException w:name="HTML Sample" w:semiHidden="1" w:unhideWhenUsed="1"/>
     <w:lsdException w:name="HTML Typewriter" w:semiHidden="1" w:unhideWhenUsed="1"/>
     <w:lsdException w:name="HTML Variable" w:semiHidden="1" w:unhideWhenUsed="1"/>
-    <w:lsdException w:name="Normal Table" w:semiHidden="1" w:unhideWhenUsed="1"/>
     <w:lsdException w:name="annotation subject" w:semiHidden="1" w:unhideWhenUsed="1"/>
     <w:lsdException w:name="No List" w:semiHidden="1" w:unhideWhenUsed="1"/>
     <w:lsdException w:name="Outline List 1" w:semiHidden="1" w:unhideWhenUsed="1"/>
@@ -941,11 +695,8 @@
     <w:lsdException w:name="Table Contemporary" w:semiHidden="1" w:unhideWhenUsed="1"/>
     <w:lsdException w:name="Table Elegant" w:semiHidden="1" w:unhideWhenUsed="1"/>
     <w:lsdException w:name="Table Professional" w:semiHidden="1" w:unhideWhenUsed="1"/>
-    <w:lsdException w:name="Table Subtle 1" w:semiHidden="1" w:unhideWhenUsed="1"/>
     <w:lsdException w:name="Table Subtle 2" w:semiHidden="1" w:unhideWhenUsed="1"/>
     <w:lsdException w:name="Table Web 1" w:semiHidden="1" w:unhideWhenUsed="1"/>
-    <w:lsdException w:name="Table Web 2" w:semiHidden="1" w:unhideWhenUsed="1"/>
-    <w:lsdException w:name="Table Web 3" w:semiHidden="1" w:unhideWhenUsed="1"/>
     <w:lsdException w:name="Balloon Text" w:semiHidden="1" w:unhideWhenUsed="1"/>
     <w:lsdException w:name="Table Grid" w:uiPriority="39"/>
     <w:lsdException w:name="Table Theme" w:semiHidden="1" w:unhideWhenUsed="1"/>
@@ -1164,18 +915,23 @@
     <w:lsdException w:name="List Table 5 Dark Accent 6" w:uiPriority="50"/>
     <w:lsdException w:name="List Table 6 Colorful Accent 6" w:uiPriority="51"/>
     <w:lsdException w:name="List Table 7 Colorful Accent 6" w:uiPriority="52"/>
+    <w:lsdException w:name="Mention" w:semiHidden="1" w:unhideWhenUsed="1"/>
+    <w:lsdException w:name="Smart Hyperlink" w:semiHidden="1" w:unhideWhenUsed="1"/>
+    <w:lsdException w:name="Hashtag" w:semiHidden="1" w:unhideWhenUsed="1"/>
+    <w:lsdException w:name="Unresolved Mention" w:semiHidden="1" w:unhideWhenUsed="1"/>
+    <w:lsdException w:name="Smart Link" w:semiHidden="1" w:unhideWhenUsed="1"/>
   </w:latentStyles>
   <w:style w:type="paragraph" w:default="1" w:styleId="Normal">
     <w:name w:val="Normal"/>
     <w:qFormat/>
   </w:style>
-  <w:style w:type="character" w:default="1" w:styleId="DefaultParagraphFont">
+  <w:style w:type="character" w:default="1" w:styleId="VarsaylanParagrafYazTipi">
     <w:name w:val="Default Paragraph Font"/>
     <w:uiPriority w:val="1"/>
     <w:semiHidden/>
     <w:unhideWhenUsed/>
   </w:style>
-  <w:style w:type="table" w:default="1" w:styleId="TableNormal">
+  <w:style w:type="table" w:default="1" w:styleId="NormalTablo">
     <w:name w:val="Normal Table"/>
     <w:uiPriority w:val="99"/>
     <w:semiHidden/>
@@ -1190,7 +946,7 @@
       </w:tblCellMar>
     </w:tblPr>
   </w:style>
-  <w:style w:type="numbering" w:default="1" w:styleId="NoList">
+  <w:style w:type="numbering" w:default="1" w:styleId="ListeYok">
     <w:name w:val="No List"/>
     <w:uiPriority w:val="99"/>
     <w:semiHidden/>

</xml_diff>

<commit_message>
Final Report contents done
</commit_message>
<xml_diff>
--- a/Reports/FinalReport/Final_Report.docx
+++ b/Reports/FinalReport/Final_Report.docx
@@ -11,7 +11,6 @@
         <w:ind w:left="720" w:firstLine="720"/>
         <w:rPr>
           <w:rFonts w:ascii="Times New Roman" w:eastAsia="Times New Roman" w:hAnsi="Times New Roman" w:cs="Times New Roman"/>
-          <w:sz w:val="24"/>
           <w:szCs w:val="24"/>
         </w:rPr>
       </w:pPr>
@@ -19,7 +18,6 @@
         <w:rPr>
           <w:rFonts w:ascii="Times New Roman" w:eastAsia="Times New Roman" w:hAnsi="Times New Roman" w:cs="Times New Roman"/>
           <w:noProof/>
-          <w:sz w:val="24"/>
           <w:szCs w:val="24"/>
           <w:bdr w:val="none" w:sz="0" w:space="0" w:color="auto" w:frame="1"/>
         </w:rPr>
@@ -49,7 +47,7 @@
                     </pic:cNvPicPr>
                   </pic:nvPicPr>
                   <pic:blipFill>
-                    <a:blip r:embed="rId4" cstate="print">
+                    <a:blip r:embed="rId6" cstate="print">
                       <a:extLst>
                         <a:ext uri="{28A0092B-C50C-407E-A947-70E740481C1C}">
                           <a14:useLocalDpi xmlns:a14="http://schemas.microsoft.com/office/drawing/2010/main" val="0"/>
@@ -99,7 +97,6 @@
         <w:rPr>
           <w:rFonts w:ascii="Times New Roman" w:eastAsia="Times New Roman" w:hAnsi="Times New Roman" w:cs="Times New Roman"/>
           <w:noProof/>
-          <w:sz w:val="24"/>
           <w:szCs w:val="24"/>
         </w:rPr>
         <mc:AlternateContent>
@@ -175,7 +172,6 @@
         <w:spacing w:after="0" w:line="240" w:lineRule="auto"/>
         <w:rPr>
           <w:rFonts w:ascii="Times New Roman" w:eastAsia="Times New Roman" w:hAnsi="Times New Roman" w:cs="Times New Roman"/>
-          <w:sz w:val="24"/>
           <w:szCs w:val="24"/>
         </w:rPr>
       </w:pPr>
@@ -185,7 +181,6 @@
         <w:spacing w:before="1600" w:after="200" w:line="240" w:lineRule="auto"/>
         <w:rPr>
           <w:rFonts w:ascii="Times New Roman" w:eastAsia="Times New Roman" w:hAnsi="Times New Roman" w:cs="Times New Roman"/>
-          <w:sz w:val="24"/>
           <w:szCs w:val="24"/>
         </w:rPr>
       </w:pPr>
@@ -206,7 +201,6 @@
         <w:spacing w:after="200" w:line="240" w:lineRule="auto"/>
         <w:rPr>
           <w:rFonts w:ascii="Times New Roman" w:eastAsia="Times New Roman" w:hAnsi="Times New Roman" w:cs="Times New Roman"/>
-          <w:sz w:val="24"/>
           <w:szCs w:val="24"/>
         </w:rPr>
       </w:pPr>
@@ -240,7 +234,6 @@
         <w:spacing w:before="600" w:after="40" w:line="240" w:lineRule="auto"/>
         <w:rPr>
           <w:rFonts w:ascii="Times New Roman" w:eastAsia="Times New Roman" w:hAnsi="Times New Roman" w:cs="Times New Roman"/>
-          <w:sz w:val="24"/>
           <w:szCs w:val="24"/>
         </w:rPr>
       </w:pPr>
@@ -251,7 +244,16 @@
           <w:sz w:val="48"/>
           <w:szCs w:val="48"/>
         </w:rPr>
-        <w:t>Analysis Report</w:t>
+        <w:t>Final</w:t>
+      </w:r>
+      <w:r>
+        <w:rPr>
+          <w:rFonts w:ascii="Cambria" w:eastAsia="Times New Roman" w:hAnsi="Cambria" w:cs="Times New Roman"/>
+          <w:color w:val="000000"/>
+          <w:sz w:val="48"/>
+          <w:szCs w:val="48"/>
+        </w:rPr>
+        <w:t xml:space="preserve"> Report</w:t>
       </w:r>
     </w:p>
     <w:p>
@@ -259,7 +261,6 @@
         <w:spacing w:after="0" w:line="240" w:lineRule="auto"/>
         <w:rPr>
           <w:rFonts w:ascii="Times New Roman" w:eastAsia="Times New Roman" w:hAnsi="Times New Roman" w:cs="Times New Roman"/>
-          <w:sz w:val="24"/>
           <w:szCs w:val="24"/>
         </w:rPr>
       </w:pPr>
@@ -269,7 +270,6 @@
         <w:spacing w:before="960" w:after="240" w:line="240" w:lineRule="auto"/>
         <w:rPr>
           <w:rFonts w:ascii="Times New Roman" w:eastAsia="Times New Roman" w:hAnsi="Times New Roman" w:cs="Times New Roman"/>
-          <w:sz w:val="24"/>
           <w:szCs w:val="24"/>
         </w:rPr>
       </w:pPr>
@@ -278,7 +278,6 @@
         <w:rPr>
           <w:rFonts w:ascii="Cambria" w:eastAsia="Times New Roman" w:hAnsi="Cambria" w:cs="Times New Roman"/>
           <w:color w:val="24292E"/>
-          <w:sz w:val="24"/>
           <w:szCs w:val="24"/>
         </w:rPr>
         <w:t>Asım</w:t>
@@ -288,7 +287,6 @@
         <w:rPr>
           <w:rFonts w:ascii="Cambria" w:eastAsia="Times New Roman" w:hAnsi="Cambria" w:cs="Times New Roman"/>
           <w:color w:val="24292E"/>
-          <w:sz w:val="24"/>
           <w:szCs w:val="24"/>
         </w:rPr>
         <w:t xml:space="preserve"> </w:t>
@@ -298,7 +296,6 @@
         <w:rPr>
           <w:rFonts w:ascii="Cambria" w:eastAsia="Times New Roman" w:hAnsi="Cambria" w:cs="Times New Roman"/>
           <w:color w:val="24292E"/>
-          <w:sz w:val="24"/>
           <w:szCs w:val="24"/>
         </w:rPr>
         <w:t>Güneş</w:t>
@@ -308,7 +305,6 @@
         <w:rPr>
           <w:rFonts w:ascii="Cambria" w:eastAsia="Times New Roman" w:hAnsi="Cambria" w:cs="Times New Roman"/>
           <w:color w:val="24292E"/>
-          <w:sz w:val="24"/>
           <w:szCs w:val="24"/>
         </w:rPr>
         <w:t xml:space="preserve"> </w:t>
@@ -318,7 +314,6 @@
         <w:rPr>
           <w:rFonts w:ascii="Cambria" w:eastAsia="Times New Roman" w:hAnsi="Cambria" w:cs="Times New Roman"/>
           <w:color w:val="24292E"/>
-          <w:sz w:val="24"/>
           <w:szCs w:val="24"/>
         </w:rPr>
         <w:t>Üstünalp</w:t>
@@ -328,7 +323,6 @@
         <w:rPr>
           <w:rFonts w:ascii="Cambria" w:eastAsia="Times New Roman" w:hAnsi="Cambria" w:cs="Times New Roman"/>
           <w:color w:val="24292E"/>
-          <w:sz w:val="24"/>
           <w:szCs w:val="24"/>
         </w:rPr>
         <w:t xml:space="preserve">, Mohammed S. </w:t>
@@ -339,7 +333,6 @@
         <w:rPr>
           <w:rFonts w:ascii="Cambria" w:eastAsia="Times New Roman" w:hAnsi="Cambria" w:cs="Times New Roman"/>
           <w:color w:val="24292E"/>
-          <w:sz w:val="24"/>
           <w:szCs w:val="24"/>
         </w:rPr>
         <w:t>Yaseen</w:t>
@@ -349,7 +342,6 @@
         <w:rPr>
           <w:rFonts w:ascii="Cambria" w:eastAsia="Times New Roman" w:hAnsi="Cambria" w:cs="Times New Roman"/>
           <w:color w:val="24292E"/>
-          <w:sz w:val="24"/>
           <w:szCs w:val="24"/>
         </w:rPr>
         <w:t xml:space="preserve">,  </w:t>
@@ -359,7 +351,6 @@
         <w:rPr>
           <w:rFonts w:ascii="Cambria" w:eastAsia="Times New Roman" w:hAnsi="Cambria" w:cs="Times New Roman"/>
           <w:color w:val="000000"/>
-          <w:sz w:val="24"/>
           <w:szCs w:val="24"/>
         </w:rPr>
         <w:t>Turan</w:t>
@@ -370,7 +361,6 @@
         <w:rPr>
           <w:rFonts w:ascii="Cambria" w:eastAsia="Times New Roman" w:hAnsi="Cambria" w:cs="Times New Roman"/>
           <w:color w:val="000000"/>
-          <w:sz w:val="24"/>
           <w:szCs w:val="24"/>
         </w:rPr>
         <w:t xml:space="preserve"> </w:t>
@@ -380,7 +370,6 @@
         <w:rPr>
           <w:rFonts w:ascii="Cambria" w:eastAsia="Times New Roman" w:hAnsi="Cambria" w:cs="Times New Roman"/>
           <w:color w:val="000000"/>
-          <w:sz w:val="24"/>
           <w:szCs w:val="24"/>
         </w:rPr>
         <w:t>Mert</w:t>
@@ -390,7 +379,6 @@
         <w:rPr>
           <w:rFonts w:ascii="Cambria" w:eastAsia="Times New Roman" w:hAnsi="Cambria" w:cs="Times New Roman"/>
           <w:color w:val="000000"/>
-          <w:sz w:val="24"/>
           <w:szCs w:val="24"/>
         </w:rPr>
         <w:t xml:space="preserve"> Duran, Radman Lotfiazar, </w:t>
@@ -399,7 +387,6 @@
         <w:rPr>
           <w:rFonts w:ascii="Cambria" w:eastAsia="Times New Roman" w:hAnsi="Cambria" w:cs="Times New Roman"/>
           <w:color w:val="24292E"/>
-          <w:sz w:val="24"/>
           <w:szCs w:val="24"/>
         </w:rPr>
         <w:t xml:space="preserve">Mohammad </w:t>
@@ -409,7 +396,6 @@
         <w:rPr>
           <w:rFonts w:ascii="Cambria" w:eastAsia="Times New Roman" w:hAnsi="Cambria" w:cs="Times New Roman"/>
           <w:color w:val="24292E"/>
-          <w:sz w:val="24"/>
           <w:szCs w:val="24"/>
         </w:rPr>
         <w:t>Elham</w:t>
@@ -419,7 +405,6 @@
         <w:rPr>
           <w:rFonts w:ascii="Cambria" w:eastAsia="Times New Roman" w:hAnsi="Cambria" w:cs="Times New Roman"/>
           <w:color w:val="24292E"/>
-          <w:sz w:val="24"/>
           <w:szCs w:val="24"/>
         </w:rPr>
         <w:t xml:space="preserve"> Amin</w:t>
@@ -430,7 +415,6 @@
         <w:spacing w:before="240" w:after="0" w:line="240" w:lineRule="auto"/>
         <w:rPr>
           <w:rFonts w:ascii="Times New Roman" w:eastAsia="Times New Roman" w:hAnsi="Times New Roman" w:cs="Times New Roman"/>
-          <w:sz w:val="24"/>
           <w:szCs w:val="24"/>
         </w:rPr>
       </w:pPr>
@@ -440,7 +424,6 @@
           <w:b/>
           <w:bCs/>
           <w:color w:val="000000"/>
-          <w:sz w:val="24"/>
           <w:szCs w:val="24"/>
         </w:rPr>
         <w:t xml:space="preserve">Instructor: </w:t>
@@ -450,7 +433,6 @@
         <w:rPr>
           <w:rFonts w:ascii="Cambria" w:eastAsia="Times New Roman" w:hAnsi="Cambria" w:cs="Times New Roman"/>
           <w:color w:val="000000"/>
-          <w:sz w:val="24"/>
           <w:szCs w:val="24"/>
         </w:rPr>
         <w:t>Eray</w:t>
@@ -460,7 +442,6 @@
         <w:rPr>
           <w:rFonts w:ascii="Cambria" w:eastAsia="Times New Roman" w:hAnsi="Cambria" w:cs="Times New Roman"/>
           <w:color w:val="000000"/>
-          <w:sz w:val="24"/>
           <w:szCs w:val="24"/>
         </w:rPr>
         <w:t xml:space="preserve"> </w:t>
@@ -470,7 +451,6 @@
         <w:rPr>
           <w:rFonts w:ascii="Cambria" w:eastAsia="Times New Roman" w:hAnsi="Cambria" w:cs="Times New Roman"/>
           <w:color w:val="000000"/>
-          <w:sz w:val="24"/>
           <w:szCs w:val="24"/>
         </w:rPr>
         <w:t>Tüzün</w:t>
@@ -482,7 +462,6 @@
         <w:rPr>
           <w:rFonts w:ascii="Cambria" w:eastAsia="Times New Roman" w:hAnsi="Cambria" w:cs="Times New Roman"/>
           <w:color w:val="000000"/>
-          <w:sz w:val="24"/>
           <w:szCs w:val="24"/>
           <w:shd w:val="clear" w:color="auto" w:fill="FFFFFF"/>
         </w:rPr>
@@ -493,277 +472,944 @@
           <w:b/>
           <w:bCs/>
           <w:color w:val="000000"/>
+          <w:szCs w:val="24"/>
+        </w:rPr>
+        <w:t>Teaching Assistants:</w:t>
+      </w:r>
+      <w:r>
+        <w:rPr>
+          <w:rFonts w:ascii="Cambria" w:eastAsia="Times New Roman" w:hAnsi="Cambria" w:cs="Times New Roman"/>
+          <w:color w:val="000000"/>
+          <w:szCs w:val="24"/>
+        </w:rPr>
+        <w:t xml:space="preserve"> </w:t>
+      </w:r>
+      <w:proofErr w:type="spellStart"/>
+      <w:r>
+        <w:rPr>
+          <w:rFonts w:ascii="Cambria" w:eastAsia="Times New Roman" w:hAnsi="Cambria" w:cs="Times New Roman"/>
+          <w:color w:val="000000"/>
+          <w:szCs w:val="24"/>
+          <w:shd w:val="clear" w:color="auto" w:fill="FFFFFF"/>
+        </w:rPr>
+        <w:t>Barış</w:t>
+      </w:r>
+      <w:proofErr w:type="spellEnd"/>
+      <w:r>
+        <w:rPr>
+          <w:rFonts w:ascii="Cambria" w:eastAsia="Times New Roman" w:hAnsi="Cambria" w:cs="Times New Roman"/>
+          <w:color w:val="000000"/>
+          <w:szCs w:val="24"/>
+          <w:shd w:val="clear" w:color="auto" w:fill="FFFFFF"/>
+        </w:rPr>
+        <w:t xml:space="preserve"> </w:t>
+      </w:r>
+      <w:proofErr w:type="spellStart"/>
+      <w:r>
+        <w:rPr>
+          <w:rFonts w:ascii="Cambria" w:eastAsia="Times New Roman" w:hAnsi="Cambria" w:cs="Times New Roman"/>
+          <w:color w:val="000000"/>
+          <w:szCs w:val="24"/>
+          <w:shd w:val="clear" w:color="auto" w:fill="FFFFFF"/>
+        </w:rPr>
+        <w:t>Ardıç</w:t>
+      </w:r>
+      <w:proofErr w:type="spellEnd"/>
+      <w:r>
+        <w:rPr>
+          <w:rFonts w:ascii="Cambria" w:eastAsia="Times New Roman" w:hAnsi="Cambria" w:cs="Times New Roman"/>
+          <w:color w:val="000000"/>
+          <w:szCs w:val="24"/>
+        </w:rPr>
+        <w:t xml:space="preserve">, </w:t>
+      </w:r>
+      <w:proofErr w:type="spellStart"/>
+      <w:r>
+        <w:rPr>
+          <w:rFonts w:ascii="Cambria" w:eastAsia="Times New Roman" w:hAnsi="Cambria" w:cs="Times New Roman"/>
+          <w:color w:val="000000"/>
+          <w:szCs w:val="24"/>
+          <w:shd w:val="clear" w:color="auto" w:fill="FFFFFF"/>
+        </w:rPr>
+        <w:t>Emre</w:t>
+      </w:r>
+      <w:proofErr w:type="spellEnd"/>
+      <w:r>
+        <w:rPr>
+          <w:rFonts w:ascii="Cambria" w:eastAsia="Times New Roman" w:hAnsi="Cambria" w:cs="Times New Roman"/>
+          <w:color w:val="000000"/>
+          <w:szCs w:val="24"/>
+          <w:shd w:val="clear" w:color="auto" w:fill="FFFFFF"/>
+        </w:rPr>
+        <w:t xml:space="preserve"> </w:t>
+      </w:r>
+      <w:proofErr w:type="spellStart"/>
+      <w:r>
+        <w:rPr>
+          <w:rFonts w:ascii="Cambria" w:eastAsia="Times New Roman" w:hAnsi="Cambria" w:cs="Times New Roman"/>
+          <w:color w:val="000000"/>
+          <w:szCs w:val="24"/>
+          <w:shd w:val="clear" w:color="auto" w:fill="FFFFFF"/>
+        </w:rPr>
+        <w:t>Sülün</w:t>
+      </w:r>
+      <w:proofErr w:type="spellEnd"/>
+      <w:r>
+        <w:rPr>
+          <w:rFonts w:ascii="Cambria" w:eastAsia="Times New Roman" w:hAnsi="Cambria" w:cs="Times New Roman"/>
+          <w:color w:val="000000"/>
+          <w:szCs w:val="24"/>
+          <w:shd w:val="clear" w:color="auto" w:fill="FFFFFF"/>
+        </w:rPr>
+        <w:t xml:space="preserve">, and </w:t>
+      </w:r>
+      <w:proofErr w:type="spellStart"/>
+      <w:r>
+        <w:rPr>
+          <w:rFonts w:ascii="Cambria" w:eastAsia="Times New Roman" w:hAnsi="Cambria" w:cs="Times New Roman"/>
+          <w:color w:val="000000"/>
+          <w:szCs w:val="24"/>
+          <w:shd w:val="clear" w:color="auto" w:fill="FFFFFF"/>
+        </w:rPr>
+        <w:t>Elgun</w:t>
+      </w:r>
+      <w:proofErr w:type="spellEnd"/>
+      <w:r>
+        <w:rPr>
+          <w:rFonts w:ascii="Cambria" w:eastAsia="Times New Roman" w:hAnsi="Cambria" w:cs="Times New Roman"/>
+          <w:color w:val="000000"/>
+          <w:szCs w:val="24"/>
+          <w:shd w:val="clear" w:color="auto" w:fill="FFFFFF"/>
+        </w:rPr>
+        <w:t xml:space="preserve"> </w:t>
+      </w:r>
+      <w:proofErr w:type="spellStart"/>
+      <w:r>
+        <w:rPr>
+          <w:rFonts w:ascii="Cambria" w:eastAsia="Times New Roman" w:hAnsi="Cambria" w:cs="Times New Roman"/>
+          <w:color w:val="000000"/>
+          <w:szCs w:val="24"/>
+          <w:shd w:val="clear" w:color="auto" w:fill="FFFFFF"/>
+        </w:rPr>
+        <w:t>Jabrayilzade</w:t>
+      </w:r>
+      <w:proofErr w:type="spellEnd"/>
+    </w:p>
+    <w:p>
+      <w:pPr>
+        <w:rPr>
+          <w:rFonts w:ascii="Cambria" w:eastAsia="Times New Roman" w:hAnsi="Cambria" w:cs="Times New Roman"/>
+          <w:color w:val="000000"/>
+          <w:szCs w:val="24"/>
+          <w:shd w:val="clear" w:color="auto" w:fill="FFFFFF"/>
+        </w:rPr>
+      </w:pPr>
+    </w:p>
+    <w:p>
+      <w:pPr>
+        <w:rPr>
+          <w:rFonts w:ascii="Cambria" w:eastAsia="Times New Roman" w:hAnsi="Cambria" w:cs="Times New Roman"/>
+          <w:color w:val="000000"/>
+          <w:szCs w:val="24"/>
+          <w:shd w:val="clear" w:color="auto" w:fill="FFFFFF"/>
+        </w:rPr>
+      </w:pPr>
+    </w:p>
+    <w:p>
+      <w:pPr>
+        <w:rPr>
+          <w:rFonts w:ascii="Cambria" w:eastAsia="Times New Roman" w:hAnsi="Cambria" w:cs="Times New Roman"/>
+          <w:color w:val="000000"/>
+          <w:szCs w:val="24"/>
+          <w:shd w:val="clear" w:color="auto" w:fill="FFFFFF"/>
+        </w:rPr>
+      </w:pPr>
+    </w:p>
+    <w:p>
+      <w:pPr>
+        <w:rPr>
+          <w:rFonts w:ascii="Cambria" w:eastAsia="Times New Roman" w:hAnsi="Cambria" w:cs="Times New Roman"/>
+          <w:color w:val="000000"/>
+          <w:szCs w:val="24"/>
+          <w:shd w:val="clear" w:color="auto" w:fill="FFFFFF"/>
+        </w:rPr>
+      </w:pPr>
+    </w:p>
+    <w:p>
+      <w:pPr>
+        <w:rPr>
+          <w:rFonts w:ascii="Cambria" w:eastAsia="Times New Roman" w:hAnsi="Cambria" w:cs="Times New Roman"/>
+          <w:color w:val="000000"/>
+          <w:szCs w:val="24"/>
+          <w:shd w:val="clear" w:color="auto" w:fill="FFFFFF"/>
+        </w:rPr>
+      </w:pPr>
+    </w:p>
+    <w:p>
+      <w:pPr>
+        <w:rPr>
+          <w:rFonts w:ascii="Cambria" w:eastAsia="Times New Roman" w:hAnsi="Cambria" w:cs="Times New Roman"/>
+          <w:color w:val="000000"/>
+          <w:szCs w:val="24"/>
+          <w:shd w:val="clear" w:color="auto" w:fill="FFFFFF"/>
+        </w:rPr>
+      </w:pPr>
+    </w:p>
+    <w:p>
+      <w:pPr>
+        <w:rPr>
+          <w:rFonts w:ascii="Cambria" w:eastAsia="Times New Roman" w:hAnsi="Cambria" w:cs="Times New Roman"/>
+          <w:color w:val="000000"/>
+          <w:szCs w:val="24"/>
+          <w:shd w:val="clear" w:color="auto" w:fill="FFFFFF"/>
+        </w:rPr>
+      </w:pPr>
+    </w:p>
+    <w:p>
+      <w:pPr>
+        <w:rPr>
+          <w:rFonts w:ascii="Cambria" w:eastAsia="Times New Roman" w:hAnsi="Cambria" w:cs="Times New Roman"/>
+          <w:color w:val="000000"/>
+          <w:szCs w:val="24"/>
+          <w:shd w:val="clear" w:color="auto" w:fill="FFFFFF"/>
+        </w:rPr>
+      </w:pPr>
+    </w:p>
+    <w:p>
+      <w:pPr>
+        <w:rPr>
+          <w:rFonts w:ascii="Cambria" w:eastAsia="Times New Roman" w:hAnsi="Cambria" w:cs="Times New Roman"/>
+          <w:color w:val="000000"/>
+          <w:szCs w:val="24"/>
+          <w:shd w:val="clear" w:color="auto" w:fill="FFFFFF"/>
+        </w:rPr>
+      </w:pPr>
+    </w:p>
+    <w:p>
+      <w:pPr>
+        <w:rPr>
+          <w:rFonts w:ascii="Cambria" w:eastAsia="Times New Roman" w:hAnsi="Cambria" w:cs="Times New Roman"/>
+          <w:color w:val="000000"/>
+          <w:szCs w:val="24"/>
+          <w:shd w:val="clear" w:color="auto" w:fill="FFFFFF"/>
+        </w:rPr>
+      </w:pPr>
+    </w:p>
+    <w:sdt>
+      <w:sdtPr>
+        <w:rPr>
+          <w:sz w:val="52"/>
+          <w:szCs w:val="52"/>
+        </w:rPr>
+        <w:id w:val="1006795002"/>
+        <w:docPartObj>
+          <w:docPartGallery w:val="Table of Contents"/>
+          <w:docPartUnique/>
+        </w:docPartObj>
+      </w:sdtPr>
+      <w:sdtEndPr>
+        <w:rPr>
+          <w:rFonts w:asciiTheme="majorBidi" w:eastAsiaTheme="minorHAnsi" w:hAnsiTheme="majorBidi" w:cstheme="minorBidi"/>
+          <w:b/>
+          <w:bCs/>
+          <w:noProof/>
+          <w:color w:val="000000" w:themeColor="text1"/>
           <w:sz w:val="24"/>
-          <w:szCs w:val="24"/>
-        </w:rPr>
-        <w:t>Teaching Assistants:</w:t>
-      </w:r>
-      <w:r>
-        <w:rPr>
-          <w:rFonts w:ascii="Cambria" w:eastAsia="Times New Roman" w:hAnsi="Cambria" w:cs="Times New Roman"/>
-          <w:color w:val="000000"/>
-          <w:sz w:val="24"/>
-          <w:szCs w:val="24"/>
-        </w:rPr>
+          <w:szCs w:val="22"/>
+        </w:rPr>
+      </w:sdtEndPr>
+      <w:sdtContent>
+        <w:p>
+          <w:pPr>
+            <w:pStyle w:val="TOCHeading"/>
+            <w:rPr>
+              <w:color w:val="auto"/>
+            </w:rPr>
+          </w:pPr>
+          <w:r>
+            <w:rPr>
+              <w:color w:val="auto"/>
+              <w:sz w:val="52"/>
+              <w:szCs w:val="52"/>
+            </w:rPr>
+            <w:t>Contents</w:t>
+          </w:r>
+        </w:p>
+        <w:p>
+          <w:pPr>
+            <w:pStyle w:val="TOC1"/>
+            <w:tabs>
+              <w:tab w:val="left" w:pos="440"/>
+              <w:tab w:val="right" w:leader="dot" w:pos="9350"/>
+            </w:tabs>
+            <w:rPr>
+              <w:rFonts w:asciiTheme="minorHAnsi" w:eastAsiaTheme="minorEastAsia" w:hAnsiTheme="minorHAnsi"/>
+              <w:noProof/>
+              <w:color w:val="auto"/>
+              <w:sz w:val="22"/>
+            </w:rPr>
+          </w:pPr>
+          <w:r>
+            <w:fldChar w:fldCharType="begin"/>
+          </w:r>
+          <w:r>
+            <w:instrText xml:space="preserve"> TOC \o "1-3" \h \z \u </w:instrText>
+          </w:r>
+          <w:r>
+            <w:fldChar w:fldCharType="separate"/>
+          </w:r>
+          <w:hyperlink w:anchor="_Toc59135614" w:history="1">
+            <w:r>
+              <w:rPr>
+                <w:rStyle w:val="Hyperlink"/>
+                <w:noProof/>
+              </w:rPr>
+              <w:t>1.</w:t>
+            </w:r>
+            <w:r>
+              <w:rPr>
+                <w:rFonts w:asciiTheme="minorHAnsi" w:eastAsiaTheme="minorEastAsia" w:hAnsiTheme="minorHAnsi"/>
+                <w:noProof/>
+                <w:color w:val="auto"/>
+                <w:sz w:val="22"/>
+              </w:rPr>
+              <w:tab/>
+            </w:r>
+            <w:r>
+              <w:rPr>
+                <w:rStyle w:val="Hyperlink"/>
+                <w:noProof/>
+              </w:rPr>
+              <w:t>Introduction:</w:t>
+            </w:r>
+            <w:r>
+              <w:rPr>
+                <w:noProof/>
+                <w:webHidden/>
+              </w:rPr>
+              <w:tab/>
+            </w:r>
+            <w:r>
+              <w:rPr>
+                <w:noProof/>
+                <w:webHidden/>
+              </w:rPr>
+              <w:fldChar w:fldCharType="begin"/>
+            </w:r>
+            <w:r>
+              <w:rPr>
+                <w:noProof/>
+                <w:webHidden/>
+              </w:rPr>
+              <w:instrText xml:space="preserve"> PAGEREF _Toc59135614 \h </w:instrText>
+            </w:r>
+            <w:r>
+              <w:rPr>
+                <w:noProof/>
+                <w:webHidden/>
+              </w:rPr>
+            </w:r>
+            <w:r>
+              <w:rPr>
+                <w:noProof/>
+                <w:webHidden/>
+              </w:rPr>
+              <w:fldChar w:fldCharType="separate"/>
+            </w:r>
+            <w:r>
+              <w:rPr>
+                <w:noProof/>
+                <w:webHidden/>
+              </w:rPr>
+              <w:t>3</w:t>
+            </w:r>
+            <w:r>
+              <w:rPr>
+                <w:noProof/>
+                <w:webHidden/>
+              </w:rPr>
+              <w:fldChar w:fldCharType="end"/>
+            </w:r>
+          </w:hyperlink>
+        </w:p>
+        <w:p>
+          <w:pPr>
+            <w:pStyle w:val="TOC1"/>
+            <w:tabs>
+              <w:tab w:val="left" w:pos="440"/>
+              <w:tab w:val="right" w:leader="dot" w:pos="9350"/>
+            </w:tabs>
+            <w:rPr>
+              <w:rFonts w:asciiTheme="minorHAnsi" w:eastAsiaTheme="minorEastAsia" w:hAnsiTheme="minorHAnsi"/>
+              <w:noProof/>
+              <w:color w:val="auto"/>
+              <w:sz w:val="22"/>
+            </w:rPr>
+          </w:pPr>
+          <w:hyperlink w:anchor="_Toc59135615" w:history="1">
+            <w:r>
+              <w:rPr>
+                <w:rStyle w:val="Hyperlink"/>
+                <w:noProof/>
+              </w:rPr>
+              <w:t>2.</w:t>
+            </w:r>
+            <w:r>
+              <w:rPr>
+                <w:rFonts w:asciiTheme="minorHAnsi" w:eastAsiaTheme="minorEastAsia" w:hAnsiTheme="minorHAnsi"/>
+                <w:noProof/>
+                <w:color w:val="auto"/>
+                <w:sz w:val="22"/>
+              </w:rPr>
+              <w:tab/>
+            </w:r>
+            <w:r>
+              <w:rPr>
+                <w:rStyle w:val="Hyperlink"/>
+                <w:noProof/>
+              </w:rPr>
+              <w:t>Lessons Learnt:</w:t>
+            </w:r>
+            <w:r>
+              <w:rPr>
+                <w:noProof/>
+                <w:webHidden/>
+              </w:rPr>
+              <w:tab/>
+            </w:r>
+            <w:r>
+              <w:rPr>
+                <w:noProof/>
+                <w:webHidden/>
+              </w:rPr>
+              <w:fldChar w:fldCharType="begin"/>
+            </w:r>
+            <w:r>
+              <w:rPr>
+                <w:noProof/>
+                <w:webHidden/>
+              </w:rPr>
+              <w:instrText xml:space="preserve"> PAGEREF _Toc59135615 \h </w:instrText>
+            </w:r>
+            <w:r>
+              <w:rPr>
+                <w:noProof/>
+                <w:webHidden/>
+              </w:rPr>
+            </w:r>
+            <w:r>
+              <w:rPr>
+                <w:noProof/>
+                <w:webHidden/>
+              </w:rPr>
+              <w:fldChar w:fldCharType="separate"/>
+            </w:r>
+            <w:r>
+              <w:rPr>
+                <w:noProof/>
+                <w:webHidden/>
+              </w:rPr>
+              <w:t>3</w:t>
+            </w:r>
+            <w:r>
+              <w:rPr>
+                <w:noProof/>
+                <w:webHidden/>
+              </w:rPr>
+              <w:fldChar w:fldCharType="end"/>
+            </w:r>
+          </w:hyperlink>
+        </w:p>
+        <w:p>
+          <w:pPr>
+            <w:pStyle w:val="TOC1"/>
+            <w:tabs>
+              <w:tab w:val="left" w:pos="440"/>
+              <w:tab w:val="right" w:leader="dot" w:pos="9350"/>
+            </w:tabs>
+            <w:rPr>
+              <w:rFonts w:asciiTheme="minorHAnsi" w:eastAsiaTheme="minorEastAsia" w:hAnsiTheme="minorHAnsi"/>
+              <w:noProof/>
+              <w:color w:val="auto"/>
+              <w:sz w:val="22"/>
+            </w:rPr>
+          </w:pPr>
+          <w:hyperlink w:anchor="_Toc59135616" w:history="1">
+            <w:r>
+              <w:rPr>
+                <w:rStyle w:val="Hyperlink"/>
+                <w:noProof/>
+              </w:rPr>
+              <w:t>3.</w:t>
+            </w:r>
+            <w:r>
+              <w:rPr>
+                <w:rFonts w:asciiTheme="minorHAnsi" w:eastAsiaTheme="minorEastAsia" w:hAnsiTheme="minorHAnsi"/>
+                <w:noProof/>
+                <w:color w:val="auto"/>
+                <w:sz w:val="22"/>
+              </w:rPr>
+              <w:tab/>
+            </w:r>
+            <w:r>
+              <w:rPr>
+                <w:rStyle w:val="Hyperlink"/>
+                <w:noProof/>
+              </w:rPr>
+              <w:t>User’s Guide (Manual):</w:t>
+            </w:r>
+            <w:r>
+              <w:rPr>
+                <w:noProof/>
+                <w:webHidden/>
+              </w:rPr>
+              <w:tab/>
+            </w:r>
+            <w:r>
+              <w:rPr>
+                <w:noProof/>
+                <w:webHidden/>
+              </w:rPr>
+              <w:fldChar w:fldCharType="begin"/>
+            </w:r>
+            <w:r>
+              <w:rPr>
+                <w:noProof/>
+                <w:webHidden/>
+              </w:rPr>
+              <w:instrText xml:space="preserve"> PAGEREF _Toc59135616 \h </w:instrText>
+            </w:r>
+            <w:r>
+              <w:rPr>
+                <w:noProof/>
+                <w:webHidden/>
+              </w:rPr>
+            </w:r>
+            <w:r>
+              <w:rPr>
+                <w:noProof/>
+                <w:webHidden/>
+              </w:rPr>
+              <w:fldChar w:fldCharType="separate"/>
+            </w:r>
+            <w:r>
+              <w:rPr>
+                <w:noProof/>
+                <w:webHidden/>
+              </w:rPr>
+              <w:t>3</w:t>
+            </w:r>
+            <w:r>
+              <w:rPr>
+                <w:noProof/>
+                <w:webHidden/>
+              </w:rPr>
+              <w:fldChar w:fldCharType="end"/>
+            </w:r>
+          </w:hyperlink>
+        </w:p>
+        <w:p>
+          <w:pPr>
+            <w:pStyle w:val="TOC1"/>
+            <w:tabs>
+              <w:tab w:val="left" w:pos="440"/>
+              <w:tab w:val="right" w:leader="dot" w:pos="9350"/>
+            </w:tabs>
+            <w:rPr>
+              <w:rFonts w:asciiTheme="minorHAnsi" w:eastAsiaTheme="minorEastAsia" w:hAnsiTheme="minorHAnsi"/>
+              <w:noProof/>
+              <w:color w:val="auto"/>
+              <w:sz w:val="22"/>
+            </w:rPr>
+          </w:pPr>
+          <w:hyperlink w:anchor="_Toc59135617" w:history="1">
+            <w:r>
+              <w:rPr>
+                <w:rStyle w:val="Hyperlink"/>
+                <w:noProof/>
+              </w:rPr>
+              <w:t>4.</w:t>
+            </w:r>
+            <w:r>
+              <w:rPr>
+                <w:rFonts w:asciiTheme="minorHAnsi" w:eastAsiaTheme="minorEastAsia" w:hAnsiTheme="minorHAnsi"/>
+                <w:noProof/>
+                <w:color w:val="auto"/>
+                <w:sz w:val="22"/>
+              </w:rPr>
+              <w:tab/>
+            </w:r>
+            <w:r>
+              <w:rPr>
+                <w:rStyle w:val="Hyperlink"/>
+                <w:noProof/>
+              </w:rPr>
+              <w:t>Build Instruction:</w:t>
+            </w:r>
+            <w:r>
+              <w:rPr>
+                <w:noProof/>
+                <w:webHidden/>
+              </w:rPr>
+              <w:tab/>
+            </w:r>
+            <w:r>
+              <w:rPr>
+                <w:noProof/>
+                <w:webHidden/>
+              </w:rPr>
+              <w:fldChar w:fldCharType="begin"/>
+            </w:r>
+            <w:r>
+              <w:rPr>
+                <w:noProof/>
+                <w:webHidden/>
+              </w:rPr>
+              <w:instrText xml:space="preserve"> PAGEREF _Toc59135617 \h </w:instrText>
+            </w:r>
+            <w:r>
+              <w:rPr>
+                <w:noProof/>
+                <w:webHidden/>
+              </w:rPr>
+            </w:r>
+            <w:r>
+              <w:rPr>
+                <w:noProof/>
+                <w:webHidden/>
+              </w:rPr>
+              <w:fldChar w:fldCharType="separate"/>
+            </w:r>
+            <w:r>
+              <w:rPr>
+                <w:noProof/>
+                <w:webHidden/>
+              </w:rPr>
+              <w:t>3</w:t>
+            </w:r>
+            <w:r>
+              <w:rPr>
+                <w:noProof/>
+                <w:webHidden/>
+              </w:rPr>
+              <w:fldChar w:fldCharType="end"/>
+            </w:r>
+          </w:hyperlink>
+        </w:p>
+        <w:p>
+          <w:r>
+            <w:rPr>
+              <w:b/>
+              <w:bCs/>
+              <w:noProof/>
+            </w:rPr>
+            <w:fldChar w:fldCharType="end"/>
+          </w:r>
+        </w:p>
+      </w:sdtContent>
+    </w:sdt>
+    <w:p>
+      <w:pPr>
+        <w:rPr>
+          <w:rFonts w:ascii="Cambria" w:eastAsia="Times New Roman" w:hAnsi="Cambria" w:cs="Times New Roman"/>
+          <w:color w:val="000000"/>
+          <w:szCs w:val="24"/>
+          <w:shd w:val="clear" w:color="auto" w:fill="FFFFFF"/>
+        </w:rPr>
+      </w:pPr>
+    </w:p>
+    <w:p>
+      <w:pPr>
+        <w:rPr>
+          <w:rFonts w:ascii="Cambria" w:eastAsia="Times New Roman" w:hAnsi="Cambria" w:cs="Times New Roman"/>
+          <w:color w:val="000000"/>
+          <w:szCs w:val="24"/>
+          <w:shd w:val="clear" w:color="auto" w:fill="FFFFFF"/>
+        </w:rPr>
+      </w:pPr>
+    </w:p>
+    <w:p>
+      <w:pPr>
+        <w:rPr>
+          <w:rFonts w:ascii="Cambria" w:eastAsia="Times New Roman" w:hAnsi="Cambria" w:cs="Times New Roman"/>
+          <w:color w:val="000000"/>
+          <w:szCs w:val="24"/>
+          <w:shd w:val="clear" w:color="auto" w:fill="FFFFFF"/>
+        </w:rPr>
+      </w:pPr>
+    </w:p>
+    <w:p>
+      <w:pPr>
+        <w:rPr>
+          <w:rFonts w:ascii="Cambria" w:eastAsia="Times New Roman" w:hAnsi="Cambria" w:cs="Times New Roman"/>
+          <w:color w:val="000000"/>
+          <w:szCs w:val="24"/>
+          <w:shd w:val="clear" w:color="auto" w:fill="FFFFFF"/>
+        </w:rPr>
+      </w:pPr>
+    </w:p>
+    <w:p>
+      <w:pPr>
+        <w:rPr>
+          <w:rFonts w:ascii="Cambria" w:eastAsia="Times New Roman" w:hAnsi="Cambria" w:cs="Times New Roman"/>
+          <w:color w:val="000000"/>
+          <w:szCs w:val="24"/>
+          <w:shd w:val="clear" w:color="auto" w:fill="FFFFFF"/>
+        </w:rPr>
+      </w:pPr>
+    </w:p>
+    <w:p>
+      <w:pPr>
+        <w:rPr>
+          <w:rFonts w:ascii="Cambria" w:eastAsia="Times New Roman" w:hAnsi="Cambria" w:cs="Times New Roman"/>
+          <w:color w:val="000000"/>
+          <w:szCs w:val="24"/>
+          <w:shd w:val="clear" w:color="auto" w:fill="FFFFFF"/>
+        </w:rPr>
+      </w:pPr>
+    </w:p>
+    <w:p>
+      <w:pPr>
+        <w:rPr>
+          <w:rFonts w:ascii="Cambria" w:eastAsia="Times New Roman" w:hAnsi="Cambria" w:cs="Times New Roman"/>
+          <w:color w:val="000000"/>
+          <w:szCs w:val="24"/>
+          <w:shd w:val="clear" w:color="auto" w:fill="FFFFFF"/>
+        </w:rPr>
+      </w:pPr>
+    </w:p>
+    <w:p>
+      <w:pPr>
+        <w:rPr>
+          <w:rFonts w:ascii="Cambria" w:eastAsia="Times New Roman" w:hAnsi="Cambria" w:cs="Times New Roman"/>
+          <w:color w:val="000000"/>
+          <w:szCs w:val="24"/>
+          <w:shd w:val="clear" w:color="auto" w:fill="FFFFFF"/>
+        </w:rPr>
+      </w:pPr>
+    </w:p>
+    <w:p>
+      <w:pPr>
+        <w:rPr>
+          <w:rFonts w:ascii="Cambria" w:eastAsia="Times New Roman" w:hAnsi="Cambria" w:cs="Times New Roman"/>
+          <w:color w:val="000000"/>
+          <w:szCs w:val="24"/>
+          <w:shd w:val="clear" w:color="auto" w:fill="FFFFFF"/>
+        </w:rPr>
+      </w:pPr>
+    </w:p>
+    <w:p>
+      <w:pPr>
+        <w:rPr>
+          <w:rFonts w:ascii="Cambria" w:eastAsia="Times New Roman" w:hAnsi="Cambria" w:cs="Times New Roman"/>
+          <w:color w:val="000000"/>
+          <w:szCs w:val="24"/>
+          <w:shd w:val="clear" w:color="auto" w:fill="FFFFFF"/>
+        </w:rPr>
+      </w:pPr>
+    </w:p>
+    <w:p>
+      <w:pPr>
+        <w:rPr>
+          <w:rFonts w:ascii="Cambria" w:eastAsia="Times New Roman" w:hAnsi="Cambria" w:cs="Times New Roman"/>
+          <w:color w:val="000000"/>
+          <w:szCs w:val="24"/>
+          <w:shd w:val="clear" w:color="auto" w:fill="FFFFFF"/>
+        </w:rPr>
+      </w:pPr>
+    </w:p>
+    <w:p>
+      <w:pPr>
+        <w:rPr>
+          <w:rFonts w:ascii="Cambria" w:eastAsia="Times New Roman" w:hAnsi="Cambria" w:cs="Times New Roman"/>
+          <w:color w:val="000000"/>
+          <w:szCs w:val="24"/>
+          <w:shd w:val="clear" w:color="auto" w:fill="FFFFFF"/>
+        </w:rPr>
+      </w:pPr>
+    </w:p>
+    <w:p>
+      <w:pPr>
+        <w:rPr>
+          <w:rFonts w:ascii="Cambria" w:eastAsia="Times New Roman" w:hAnsi="Cambria" w:cs="Times New Roman"/>
+          <w:color w:val="000000"/>
+          <w:szCs w:val="24"/>
+          <w:shd w:val="clear" w:color="auto" w:fill="FFFFFF"/>
+        </w:rPr>
+      </w:pPr>
+    </w:p>
+    <w:p>
+      <w:pPr>
+        <w:rPr>
+          <w:rFonts w:ascii="Cambria" w:eastAsia="Times New Roman" w:hAnsi="Cambria" w:cs="Times New Roman"/>
+          <w:color w:val="000000"/>
+          <w:szCs w:val="24"/>
+          <w:shd w:val="clear" w:color="auto" w:fill="FFFFFF"/>
+        </w:rPr>
+      </w:pPr>
+    </w:p>
+    <w:p>
+      <w:pPr>
+        <w:rPr>
+          <w:rFonts w:ascii="Cambria" w:eastAsia="Times New Roman" w:hAnsi="Cambria" w:cs="Times New Roman"/>
+          <w:color w:val="000000"/>
+          <w:szCs w:val="24"/>
+          <w:shd w:val="clear" w:color="auto" w:fill="FFFFFF"/>
+        </w:rPr>
+      </w:pPr>
+    </w:p>
+    <w:p>
+      <w:pPr>
+        <w:rPr>
+          <w:rFonts w:ascii="Cambria" w:eastAsia="Times New Roman" w:hAnsi="Cambria" w:cs="Times New Roman"/>
+          <w:color w:val="000000"/>
+          <w:szCs w:val="24"/>
+          <w:shd w:val="clear" w:color="auto" w:fill="FFFFFF"/>
+        </w:rPr>
+      </w:pPr>
+    </w:p>
+    <w:p>
+      <w:pPr>
+        <w:rPr>
+          <w:rFonts w:ascii="Cambria" w:eastAsia="Times New Roman" w:hAnsi="Cambria" w:cs="Times New Roman"/>
+          <w:color w:val="000000"/>
+          <w:szCs w:val="24"/>
+          <w:shd w:val="clear" w:color="auto" w:fill="FFFFFF"/>
+        </w:rPr>
+      </w:pPr>
+    </w:p>
+    <w:p>
+      <w:pPr>
+        <w:rPr>
+          <w:rFonts w:ascii="Cambria" w:eastAsia="Times New Roman" w:hAnsi="Cambria" w:cs="Times New Roman"/>
+          <w:color w:val="000000"/>
+          <w:szCs w:val="24"/>
+          <w:shd w:val="clear" w:color="auto" w:fill="FFFFFF"/>
+        </w:rPr>
+      </w:pPr>
+    </w:p>
+    <w:p>
+      <w:pPr>
+        <w:rPr>
+          <w:rFonts w:ascii="Cambria" w:eastAsia="Times New Roman" w:hAnsi="Cambria" w:cs="Times New Roman"/>
+          <w:color w:val="000000"/>
+          <w:szCs w:val="24"/>
+          <w:shd w:val="clear" w:color="auto" w:fill="FFFFFF"/>
+        </w:rPr>
+      </w:pPr>
+    </w:p>
+    <w:p>
+      <w:pPr>
+        <w:rPr>
+          <w:rFonts w:ascii="Cambria" w:eastAsia="Times New Roman" w:hAnsi="Cambria" w:cs="Times New Roman"/>
+          <w:color w:val="000000"/>
+          <w:szCs w:val="24"/>
+          <w:shd w:val="clear" w:color="auto" w:fill="FFFFFF"/>
+        </w:rPr>
+      </w:pPr>
+    </w:p>
+    <w:p>
+      <w:pPr>
+        <w:rPr>
+          <w:rFonts w:ascii="Arial" w:hAnsi="Arial" w:cs="Arial"/>
+          <w:color w:val="1D1C1D"/>
+          <w:sz w:val="23"/>
+          <w:szCs w:val="23"/>
+          <w:shd w:val="clear" w:color="auto" w:fill="F8F8F8"/>
+        </w:rPr>
+      </w:pPr>
+    </w:p>
+    <w:p>
+      <w:pPr>
+        <w:pStyle w:val="Heading1"/>
+        <w:numPr>
+          <w:ilvl w:val="0"/>
+          <w:numId w:val="3"/>
+        </w:numPr>
+      </w:pPr>
+      <w:bookmarkStart w:id="0" w:name="_Toc59135614"/>
+      <w:r>
+        <w:lastRenderedPageBreak/>
         <w:t xml:space="preserve"> </w:t>
       </w:r>
-      <w:proofErr w:type="spellStart"/>
-      <w:r>
-        <w:rPr>
-          <w:rFonts w:ascii="Cambria" w:eastAsia="Times New Roman" w:hAnsi="Cambria" w:cs="Times New Roman"/>
-          <w:color w:val="000000"/>
-          <w:sz w:val="24"/>
-          <w:szCs w:val="24"/>
-          <w:shd w:val="clear" w:color="auto" w:fill="FFFFFF"/>
-        </w:rPr>
-        <w:t>Barış</w:t>
-      </w:r>
-      <w:proofErr w:type="spellEnd"/>
-      <w:r>
-        <w:rPr>
-          <w:rFonts w:ascii="Cambria" w:eastAsia="Times New Roman" w:hAnsi="Cambria" w:cs="Times New Roman"/>
-          <w:color w:val="000000"/>
-          <w:sz w:val="24"/>
-          <w:szCs w:val="24"/>
-          <w:shd w:val="clear" w:color="auto" w:fill="FFFFFF"/>
-        </w:rPr>
+      <w:r>
+        <w:t>Introduction:</w:t>
+      </w:r>
+      <w:bookmarkEnd w:id="0"/>
+    </w:p>
+    <w:p>
+      <w:pPr>
+        <w:pStyle w:val="Heading2"/>
+        <w:numPr>
+          <w:ilvl w:val="1"/>
+          <w:numId w:val="3"/>
+        </w:numPr>
+      </w:pPr>
+      <w:bookmarkStart w:id="1" w:name="_GoBack"/>
+      <w:bookmarkEnd w:id="1"/>
+    </w:p>
+    <w:p/>
+    <w:p>
+      <w:pPr>
+        <w:pStyle w:val="Heading1"/>
+        <w:numPr>
+          <w:ilvl w:val="0"/>
+          <w:numId w:val="3"/>
+        </w:numPr>
+      </w:pPr>
+      <w:bookmarkStart w:id="2" w:name="_Toc59135615"/>
+      <w:r>
         <w:t xml:space="preserve"> </w:t>
       </w:r>
-      <w:proofErr w:type="spellStart"/>
-      <w:r>
-        <w:rPr>
-          <w:rFonts w:ascii="Cambria" w:eastAsia="Times New Roman" w:hAnsi="Cambria" w:cs="Times New Roman"/>
-          <w:color w:val="000000"/>
-          <w:sz w:val="24"/>
-          <w:szCs w:val="24"/>
-          <w:shd w:val="clear" w:color="auto" w:fill="FFFFFF"/>
-        </w:rPr>
-        <w:t>Ardıç</w:t>
-      </w:r>
-      <w:proofErr w:type="spellEnd"/>
-      <w:r>
-        <w:rPr>
-          <w:rFonts w:ascii="Cambria" w:eastAsia="Times New Roman" w:hAnsi="Cambria" w:cs="Times New Roman"/>
-          <w:color w:val="000000"/>
-          <w:sz w:val="24"/>
-          <w:szCs w:val="24"/>
-        </w:rPr>
-        <w:t xml:space="preserve">, </w:t>
-      </w:r>
-      <w:proofErr w:type="spellStart"/>
-      <w:r>
-        <w:rPr>
-          <w:rFonts w:ascii="Cambria" w:eastAsia="Times New Roman" w:hAnsi="Cambria" w:cs="Times New Roman"/>
-          <w:color w:val="000000"/>
-          <w:sz w:val="24"/>
-          <w:szCs w:val="24"/>
-          <w:shd w:val="clear" w:color="auto" w:fill="FFFFFF"/>
-        </w:rPr>
-        <w:t>Emre</w:t>
-      </w:r>
-      <w:proofErr w:type="spellEnd"/>
-      <w:r>
-        <w:rPr>
-          <w:rFonts w:ascii="Cambria" w:eastAsia="Times New Roman" w:hAnsi="Cambria" w:cs="Times New Roman"/>
-          <w:color w:val="000000"/>
-          <w:sz w:val="24"/>
-          <w:szCs w:val="24"/>
-          <w:shd w:val="clear" w:color="auto" w:fill="FFFFFF"/>
-        </w:rPr>
+      <w:r>
+        <w:t>Lessons Learnt:</w:t>
+      </w:r>
+      <w:bookmarkEnd w:id="2"/>
+    </w:p>
+    <w:p/>
+    <w:p>
+      <w:pPr>
+        <w:pStyle w:val="Heading1"/>
+        <w:numPr>
+          <w:ilvl w:val="0"/>
+          <w:numId w:val="3"/>
+        </w:numPr>
+      </w:pPr>
+      <w:bookmarkStart w:id="3" w:name="_Toc59135616"/>
+      <w:r>
         <w:t xml:space="preserve"> </w:t>
       </w:r>
-      <w:proofErr w:type="spellStart"/>
-      <w:r>
-        <w:rPr>
-          <w:rFonts w:ascii="Cambria" w:eastAsia="Times New Roman" w:hAnsi="Cambria" w:cs="Times New Roman"/>
-          <w:color w:val="000000"/>
-          <w:sz w:val="24"/>
-          <w:szCs w:val="24"/>
-          <w:shd w:val="clear" w:color="auto" w:fill="FFFFFF"/>
-        </w:rPr>
-        <w:t>Sülün</w:t>
-      </w:r>
-      <w:proofErr w:type="spellEnd"/>
-      <w:r>
-        <w:rPr>
-          <w:rFonts w:ascii="Cambria" w:eastAsia="Times New Roman" w:hAnsi="Cambria" w:cs="Times New Roman"/>
-          <w:color w:val="000000"/>
-          <w:sz w:val="24"/>
-          <w:szCs w:val="24"/>
-          <w:shd w:val="clear" w:color="auto" w:fill="FFFFFF"/>
-        </w:rPr>
-        <w:t xml:space="preserve">, and </w:t>
-      </w:r>
-      <w:proofErr w:type="spellStart"/>
-      <w:r>
-        <w:rPr>
-          <w:rFonts w:ascii="Cambria" w:eastAsia="Times New Roman" w:hAnsi="Cambria" w:cs="Times New Roman"/>
-          <w:color w:val="000000"/>
-          <w:sz w:val="24"/>
-          <w:szCs w:val="24"/>
-          <w:shd w:val="clear" w:color="auto" w:fill="FFFFFF"/>
-        </w:rPr>
-        <w:t>Elgun</w:t>
-      </w:r>
-      <w:proofErr w:type="spellEnd"/>
-      <w:r>
-        <w:rPr>
-          <w:rFonts w:ascii="Cambria" w:eastAsia="Times New Roman" w:hAnsi="Cambria" w:cs="Times New Roman"/>
-          <w:color w:val="000000"/>
-          <w:sz w:val="24"/>
-          <w:szCs w:val="24"/>
-          <w:shd w:val="clear" w:color="auto" w:fill="FFFFFF"/>
-        </w:rPr>
+      <w:r>
+        <w:t>User’s Guide (Manual):</w:t>
+      </w:r>
+      <w:bookmarkEnd w:id="3"/>
+    </w:p>
+    <w:p/>
+    <w:p>
+      <w:pPr>
+        <w:pStyle w:val="Heading1"/>
+        <w:numPr>
+          <w:ilvl w:val="0"/>
+          <w:numId w:val="3"/>
+        </w:numPr>
+      </w:pPr>
+      <w:bookmarkStart w:id="4" w:name="_Toc59135617"/>
+      <w:r>
         <w:t xml:space="preserve"> </w:t>
       </w:r>
-      <w:proofErr w:type="spellStart"/>
-      <w:r>
-        <w:rPr>
-          <w:rFonts w:ascii="Cambria" w:eastAsia="Times New Roman" w:hAnsi="Cambria" w:cs="Times New Roman"/>
-          <w:color w:val="000000"/>
-          <w:sz w:val="24"/>
-          <w:szCs w:val="24"/>
-          <w:shd w:val="clear" w:color="auto" w:fill="FFFFFF"/>
-        </w:rPr>
-        <w:t>Jabrayilzade</w:t>
-      </w:r>
-      <w:proofErr w:type="spellEnd"/>
-    </w:p>
-    <w:p>
-      <w:pPr>
-        <w:rPr>
-          <w:rFonts w:ascii="Cambria" w:eastAsia="Times New Roman" w:hAnsi="Cambria" w:cs="Times New Roman"/>
-          <w:color w:val="000000"/>
-          <w:sz w:val="24"/>
-          <w:szCs w:val="24"/>
-          <w:shd w:val="clear" w:color="auto" w:fill="FFFFFF"/>
-        </w:rPr>
-      </w:pPr>
-    </w:p>
-    <w:p>
-      <w:pPr>
-        <w:rPr>
-          <w:rFonts w:ascii="Cambria" w:eastAsia="Times New Roman" w:hAnsi="Cambria" w:cs="Times New Roman"/>
-          <w:color w:val="000000"/>
-          <w:sz w:val="24"/>
-          <w:szCs w:val="24"/>
-          <w:shd w:val="clear" w:color="auto" w:fill="FFFFFF"/>
-        </w:rPr>
-      </w:pPr>
-    </w:p>
-    <w:p>
-      <w:pPr>
-        <w:rPr>
-          <w:rFonts w:ascii="Cambria" w:eastAsia="Times New Roman" w:hAnsi="Cambria" w:cs="Times New Roman"/>
-          <w:color w:val="000000"/>
-          <w:sz w:val="24"/>
-          <w:szCs w:val="24"/>
-          <w:shd w:val="clear" w:color="auto" w:fill="FFFFFF"/>
-        </w:rPr>
-      </w:pPr>
-    </w:p>
-    <w:p>
-      <w:pPr>
-        <w:rPr>
-          <w:rFonts w:ascii="Cambria" w:eastAsia="Times New Roman" w:hAnsi="Cambria" w:cs="Times New Roman"/>
-          <w:color w:val="000000"/>
-          <w:sz w:val="24"/>
-          <w:szCs w:val="24"/>
-          <w:shd w:val="clear" w:color="auto" w:fill="FFFFFF"/>
-        </w:rPr>
-      </w:pPr>
-    </w:p>
-    <w:p>
-      <w:pPr>
-        <w:rPr>
-          <w:rFonts w:ascii="Cambria" w:eastAsia="Times New Roman" w:hAnsi="Cambria" w:cs="Times New Roman"/>
-          <w:color w:val="000000"/>
-          <w:sz w:val="24"/>
-          <w:szCs w:val="24"/>
-          <w:shd w:val="clear" w:color="auto" w:fill="FFFFFF"/>
-        </w:rPr>
-      </w:pPr>
-    </w:p>
-    <w:p>
-      <w:pPr>
-        <w:rPr>
-          <w:rFonts w:ascii="Cambria" w:eastAsia="Times New Roman" w:hAnsi="Cambria" w:cs="Times New Roman"/>
-          <w:color w:val="000000"/>
-          <w:sz w:val="24"/>
-          <w:szCs w:val="24"/>
-          <w:shd w:val="clear" w:color="auto" w:fill="FFFFFF"/>
-        </w:rPr>
-      </w:pPr>
-    </w:p>
-    <w:p>
-      <w:pPr>
-        <w:rPr>
-          <w:rFonts w:ascii="Cambria" w:eastAsia="Times New Roman" w:hAnsi="Cambria" w:cs="Times New Roman"/>
-          <w:color w:val="000000"/>
-          <w:sz w:val="24"/>
-          <w:szCs w:val="24"/>
-          <w:shd w:val="clear" w:color="auto" w:fill="FFFFFF"/>
-        </w:rPr>
-      </w:pPr>
-    </w:p>
-    <w:p>
-      <w:pPr>
-        <w:rPr>
-          <w:rFonts w:ascii="Cambria" w:eastAsia="Times New Roman" w:hAnsi="Cambria" w:cs="Times New Roman"/>
-          <w:color w:val="000000"/>
-          <w:sz w:val="24"/>
-          <w:szCs w:val="24"/>
-          <w:shd w:val="clear" w:color="auto" w:fill="FFFFFF"/>
-        </w:rPr>
-      </w:pPr>
-    </w:p>
-    <w:p>
-      <w:pPr>
-        <w:rPr>
-          <w:rFonts w:ascii="Cambria" w:eastAsia="Times New Roman" w:hAnsi="Cambria" w:cs="Times New Roman"/>
-          <w:color w:val="000000"/>
-          <w:sz w:val="24"/>
-          <w:szCs w:val="24"/>
-          <w:shd w:val="clear" w:color="auto" w:fill="FFFFFF"/>
-        </w:rPr>
-      </w:pPr>
-    </w:p>
-    <w:p>
-      <w:pPr>
-        <w:rPr>
-          <w:rFonts w:ascii="Cambria" w:eastAsia="Times New Roman" w:hAnsi="Cambria" w:cs="Times New Roman"/>
-          <w:color w:val="000000"/>
-          <w:sz w:val="24"/>
-          <w:szCs w:val="24"/>
-          <w:shd w:val="clear" w:color="auto" w:fill="FFFFFF"/>
-        </w:rPr>
-      </w:pPr>
-    </w:p>
-    <w:p>
-      <w:pPr>
-        <w:rPr>
-          <w:rFonts w:ascii="Cambria" w:eastAsia="Times New Roman" w:hAnsi="Cambria" w:cs="Times New Roman"/>
-          <w:color w:val="000000"/>
-          <w:sz w:val="24"/>
-          <w:szCs w:val="24"/>
-          <w:shd w:val="clear" w:color="auto" w:fill="FFFFFF"/>
-        </w:rPr>
-      </w:pPr>
-    </w:p>
-    <w:p>
-      <w:pPr>
-        <w:rPr>
-          <w:rFonts w:ascii="Cambria" w:eastAsia="Times New Roman" w:hAnsi="Cambria" w:cs="Times New Roman"/>
-          <w:color w:val="000000"/>
-          <w:sz w:val="24"/>
-          <w:szCs w:val="24"/>
-          <w:shd w:val="clear" w:color="auto" w:fill="FFFFFF"/>
-        </w:rPr>
-      </w:pPr>
-    </w:p>
-    <w:p>
-      <w:bookmarkStart w:id="0" w:name="_GoBack"/>
-      <w:bookmarkEnd w:id="0"/>
+      <w:r>
+        <w:t>Build Instruction:</w:t>
+      </w:r>
+      <w:bookmarkEnd w:id="4"/>
+    </w:p>
+    <w:p>
+      <w:pPr>
+        <w:pStyle w:val="Heading1"/>
+        <w:ind w:left="360"/>
+      </w:pPr>
+      <w:r>
+        <w:t xml:space="preserve"> </w:t>
+      </w:r>
     </w:p>
     <w:sectPr>
       <w:pgSz w:w="12240" w:h="15840"/>
@@ -773,6 +1419,278 @@
     </w:sectPr>
   </w:body>
 </w:document>
+</file>
+
+<file path=word/numbering.xml><?xml version="1.0" encoding="utf-8"?>
+<w:numbering xmlns:wpc="http://schemas.microsoft.com/office/word/2010/wordprocessingCanvas" xmlns:cx="http://schemas.microsoft.com/office/drawing/2014/chartex" xmlns:cx1="http://schemas.microsoft.com/office/drawing/2015/9/8/chartex" xmlns:mc="http://schemas.openxmlformats.org/markup-compatibility/2006" xmlns:o="urn:schemas-microsoft-com:office:office" xmlns:r="http://schemas.openxmlformats.org/officeDocument/2006/relationships" xmlns:m="http://schemas.openxmlformats.org/officeDocument/2006/math" xmlns:v="urn:schemas-microsoft-com:vml" xmlns:wp14="http://schemas.microsoft.com/office/word/2010/wordprocessingDrawing" xmlns:wp="http://schemas.openxmlformats.org/drawingml/2006/wordprocessingDrawing" xmlns:w10="urn:schemas-microsoft-com:office:word" xmlns:w="http://schemas.openxmlformats.org/wordprocessingml/2006/main" xmlns:w14="http://schemas.microsoft.com/office/word/2010/wordml" xmlns:w15="http://schemas.microsoft.com/office/word/2012/wordml" xmlns:w16se="http://schemas.microsoft.com/office/word/2015/wordml/symex" xmlns:wpg="http://schemas.microsoft.com/office/word/2010/wordprocessingGroup" xmlns:wpi="http://schemas.microsoft.com/office/word/2010/wordprocessingInk" xmlns:wne="http://schemas.microsoft.com/office/word/2006/wordml" xmlns:wps="http://schemas.microsoft.com/office/word/2010/wordprocessingShape" mc:Ignorable="w14 w15 w16se wp14">
+  <w:abstractNum w:abstractNumId="0" w15:restartNumberingAfterBreak="0">
+    <w:nsid w:val="05997049"/>
+    <w:multiLevelType w:val="multilevel"/>
+    <w:tmpl w:val="0409001F"/>
+    <w:lvl w:ilvl="0">
+      <w:start w:val="1"/>
+      <w:numFmt w:val="decimal"/>
+      <w:lvlText w:val="%1."/>
+      <w:lvlJc w:val="left"/>
+      <w:pPr>
+        <w:ind w:left="360" w:hanging="360"/>
+      </w:pPr>
+    </w:lvl>
+    <w:lvl w:ilvl="1">
+      <w:start w:val="1"/>
+      <w:numFmt w:val="decimal"/>
+      <w:lvlText w:val="%1.%2."/>
+      <w:lvlJc w:val="left"/>
+      <w:pPr>
+        <w:ind w:left="792" w:hanging="432"/>
+      </w:pPr>
+    </w:lvl>
+    <w:lvl w:ilvl="2">
+      <w:start w:val="1"/>
+      <w:numFmt w:val="decimal"/>
+      <w:lvlText w:val="%1.%2.%3."/>
+      <w:lvlJc w:val="left"/>
+      <w:pPr>
+        <w:ind w:left="1224" w:hanging="504"/>
+      </w:pPr>
+    </w:lvl>
+    <w:lvl w:ilvl="3">
+      <w:start w:val="1"/>
+      <w:numFmt w:val="decimal"/>
+      <w:lvlText w:val="%1.%2.%3.%4."/>
+      <w:lvlJc w:val="left"/>
+      <w:pPr>
+        <w:ind w:left="1728" w:hanging="648"/>
+      </w:pPr>
+    </w:lvl>
+    <w:lvl w:ilvl="4">
+      <w:start w:val="1"/>
+      <w:numFmt w:val="decimal"/>
+      <w:lvlText w:val="%1.%2.%3.%4.%5."/>
+      <w:lvlJc w:val="left"/>
+      <w:pPr>
+        <w:ind w:left="2232" w:hanging="792"/>
+      </w:pPr>
+    </w:lvl>
+    <w:lvl w:ilvl="5">
+      <w:start w:val="1"/>
+      <w:numFmt w:val="decimal"/>
+      <w:lvlText w:val="%1.%2.%3.%4.%5.%6."/>
+      <w:lvlJc w:val="left"/>
+      <w:pPr>
+        <w:ind w:left="2736" w:hanging="936"/>
+      </w:pPr>
+    </w:lvl>
+    <w:lvl w:ilvl="6">
+      <w:start w:val="1"/>
+      <w:numFmt w:val="decimal"/>
+      <w:lvlText w:val="%1.%2.%3.%4.%5.%6.%7."/>
+      <w:lvlJc w:val="left"/>
+      <w:pPr>
+        <w:ind w:left="3240" w:hanging="1080"/>
+      </w:pPr>
+    </w:lvl>
+    <w:lvl w:ilvl="7">
+      <w:start w:val="1"/>
+      <w:numFmt w:val="decimal"/>
+      <w:lvlText w:val="%1.%2.%3.%4.%5.%6.%7.%8."/>
+      <w:lvlJc w:val="left"/>
+      <w:pPr>
+        <w:ind w:left="3744" w:hanging="1224"/>
+      </w:pPr>
+    </w:lvl>
+    <w:lvl w:ilvl="8">
+      <w:start w:val="1"/>
+      <w:numFmt w:val="decimal"/>
+      <w:lvlText w:val="%1.%2.%3.%4.%5.%6.%7.%8.%9."/>
+      <w:lvlJc w:val="left"/>
+      <w:pPr>
+        <w:ind w:left="4320" w:hanging="1440"/>
+      </w:pPr>
+    </w:lvl>
+  </w:abstractNum>
+  <w:abstractNum w:abstractNumId="1" w15:restartNumberingAfterBreak="0">
+    <w:nsid w:val="440372C3"/>
+    <w:multiLevelType w:val="multilevel"/>
+    <w:tmpl w:val="0409001F"/>
+    <w:lvl w:ilvl="0">
+      <w:start w:val="1"/>
+      <w:numFmt w:val="decimal"/>
+      <w:lvlText w:val="%1."/>
+      <w:lvlJc w:val="left"/>
+      <w:pPr>
+        <w:ind w:left="1080" w:hanging="360"/>
+      </w:pPr>
+    </w:lvl>
+    <w:lvl w:ilvl="1">
+      <w:start w:val="1"/>
+      <w:numFmt w:val="decimal"/>
+      <w:lvlText w:val="%1.%2."/>
+      <w:lvlJc w:val="left"/>
+      <w:pPr>
+        <w:ind w:left="1512" w:hanging="432"/>
+      </w:pPr>
+    </w:lvl>
+    <w:lvl w:ilvl="2">
+      <w:start w:val="1"/>
+      <w:numFmt w:val="decimal"/>
+      <w:lvlText w:val="%1.%2.%3."/>
+      <w:lvlJc w:val="left"/>
+      <w:pPr>
+        <w:ind w:left="1944" w:hanging="504"/>
+      </w:pPr>
+    </w:lvl>
+    <w:lvl w:ilvl="3">
+      <w:start w:val="1"/>
+      <w:numFmt w:val="decimal"/>
+      <w:lvlText w:val="%1.%2.%3.%4."/>
+      <w:lvlJc w:val="left"/>
+      <w:pPr>
+        <w:ind w:left="2448" w:hanging="648"/>
+      </w:pPr>
+    </w:lvl>
+    <w:lvl w:ilvl="4">
+      <w:start w:val="1"/>
+      <w:numFmt w:val="decimal"/>
+      <w:lvlText w:val="%1.%2.%3.%4.%5."/>
+      <w:lvlJc w:val="left"/>
+      <w:pPr>
+        <w:ind w:left="2952" w:hanging="792"/>
+      </w:pPr>
+    </w:lvl>
+    <w:lvl w:ilvl="5">
+      <w:start w:val="1"/>
+      <w:numFmt w:val="decimal"/>
+      <w:lvlText w:val="%1.%2.%3.%4.%5.%6."/>
+      <w:lvlJc w:val="left"/>
+      <w:pPr>
+        <w:ind w:left="3456" w:hanging="936"/>
+      </w:pPr>
+    </w:lvl>
+    <w:lvl w:ilvl="6">
+      <w:start w:val="1"/>
+      <w:numFmt w:val="decimal"/>
+      <w:lvlText w:val="%1.%2.%3.%4.%5.%6.%7."/>
+      <w:lvlJc w:val="left"/>
+      <w:pPr>
+        <w:ind w:left="3960" w:hanging="1080"/>
+      </w:pPr>
+    </w:lvl>
+    <w:lvl w:ilvl="7">
+      <w:start w:val="1"/>
+      <w:numFmt w:val="decimal"/>
+      <w:lvlText w:val="%1.%2.%3.%4.%5.%6.%7.%8."/>
+      <w:lvlJc w:val="left"/>
+      <w:pPr>
+        <w:ind w:left="4464" w:hanging="1224"/>
+      </w:pPr>
+    </w:lvl>
+    <w:lvl w:ilvl="8">
+      <w:start w:val="1"/>
+      <w:numFmt w:val="decimal"/>
+      <w:lvlText w:val="%1.%2.%3.%4.%5.%6.%7.%8.%9."/>
+      <w:lvlJc w:val="left"/>
+      <w:pPr>
+        <w:ind w:left="5040" w:hanging="1440"/>
+      </w:pPr>
+    </w:lvl>
+  </w:abstractNum>
+  <w:abstractNum w:abstractNumId="2" w15:restartNumberingAfterBreak="0">
+    <w:nsid w:val="5E0C367F"/>
+    <w:multiLevelType w:val="multilevel"/>
+    <w:tmpl w:val="0409001F"/>
+    <w:lvl w:ilvl="0">
+      <w:start w:val="1"/>
+      <w:numFmt w:val="decimal"/>
+      <w:lvlText w:val="%1."/>
+      <w:lvlJc w:val="left"/>
+      <w:pPr>
+        <w:ind w:left="360" w:hanging="360"/>
+      </w:pPr>
+    </w:lvl>
+    <w:lvl w:ilvl="1">
+      <w:start w:val="1"/>
+      <w:numFmt w:val="decimal"/>
+      <w:lvlText w:val="%1.%2."/>
+      <w:lvlJc w:val="left"/>
+      <w:pPr>
+        <w:ind w:left="792" w:hanging="432"/>
+      </w:pPr>
+    </w:lvl>
+    <w:lvl w:ilvl="2">
+      <w:start w:val="1"/>
+      <w:numFmt w:val="decimal"/>
+      <w:lvlText w:val="%1.%2.%3."/>
+      <w:lvlJc w:val="left"/>
+      <w:pPr>
+        <w:ind w:left="1224" w:hanging="504"/>
+      </w:pPr>
+    </w:lvl>
+    <w:lvl w:ilvl="3">
+      <w:start w:val="1"/>
+      <w:numFmt w:val="decimal"/>
+      <w:lvlText w:val="%1.%2.%3.%4."/>
+      <w:lvlJc w:val="left"/>
+      <w:pPr>
+        <w:ind w:left="1728" w:hanging="648"/>
+      </w:pPr>
+    </w:lvl>
+    <w:lvl w:ilvl="4">
+      <w:start w:val="1"/>
+      <w:numFmt w:val="decimal"/>
+      <w:lvlText w:val="%1.%2.%3.%4.%5."/>
+      <w:lvlJc w:val="left"/>
+      <w:pPr>
+        <w:ind w:left="2232" w:hanging="792"/>
+      </w:pPr>
+    </w:lvl>
+    <w:lvl w:ilvl="5">
+      <w:start w:val="1"/>
+      <w:numFmt w:val="decimal"/>
+      <w:lvlText w:val="%1.%2.%3.%4.%5.%6."/>
+      <w:lvlJc w:val="left"/>
+      <w:pPr>
+        <w:ind w:left="2736" w:hanging="936"/>
+      </w:pPr>
+    </w:lvl>
+    <w:lvl w:ilvl="6">
+      <w:start w:val="1"/>
+      <w:numFmt w:val="decimal"/>
+      <w:lvlText w:val="%1.%2.%3.%4.%5.%6.%7."/>
+      <w:lvlJc w:val="left"/>
+      <w:pPr>
+        <w:ind w:left="3240" w:hanging="1080"/>
+      </w:pPr>
+    </w:lvl>
+    <w:lvl w:ilvl="7">
+      <w:start w:val="1"/>
+      <w:numFmt w:val="decimal"/>
+      <w:lvlText w:val="%1.%2.%3.%4.%5.%6.%7.%8."/>
+      <w:lvlJc w:val="left"/>
+      <w:pPr>
+        <w:ind w:left="3744" w:hanging="1224"/>
+      </w:pPr>
+    </w:lvl>
+    <w:lvl w:ilvl="8">
+      <w:start w:val="1"/>
+      <w:numFmt w:val="decimal"/>
+      <w:lvlText w:val="%1.%2.%3.%4.%5.%6.%7.%8.%9."/>
+      <w:lvlJc w:val="left"/>
+      <w:pPr>
+        <w:ind w:left="4320" w:hanging="1440"/>
+      </w:pPr>
+    </w:lvl>
+  </w:abstractNum>
+  <w:num w:numId="1">
+    <w:abstractNumId w:val="0"/>
+  </w:num>
+  <w:num w:numId="2">
+    <w:abstractNumId w:val="1"/>
+  </w:num>
+  <w:num w:numId="3">
+    <w:abstractNumId w:val="2"/>
+  </w:num>
+</w:numbering>
 </file>
 
 <file path=word/styles.xml><?xml version="1.0" encoding="utf-8"?>
@@ -1168,6 +2086,53 @@
   <w:style w:type="paragraph" w:default="1" w:styleId="Normal">
     <w:name w:val="Normal"/>
     <w:qFormat/>
+    <w:rsid w:val="008A120A"/>
+    <w:rPr>
+      <w:rFonts w:asciiTheme="majorBidi" w:hAnsiTheme="majorBidi"/>
+      <w:color w:val="000000" w:themeColor="text1"/>
+      <w:sz w:val="24"/>
+    </w:rPr>
+  </w:style>
+  <w:style w:type="paragraph" w:styleId="Heading1">
+    <w:name w:val="heading 1"/>
+    <w:basedOn w:val="Normal"/>
+    <w:next w:val="Normal"/>
+    <w:link w:val="Heading1Char"/>
+    <w:uiPriority w:val="9"/>
+    <w:qFormat/>
+    <w:rsid w:val="008A120A"/>
+    <w:pPr>
+      <w:keepNext/>
+      <w:keepLines/>
+      <w:spacing w:before="240" w:after="0"/>
+      <w:outlineLvl w:val="0"/>
+    </w:pPr>
+    <w:rPr>
+      <w:rFonts w:ascii="Times New Roman" w:eastAsiaTheme="majorEastAsia" w:hAnsi="Times New Roman" w:cstheme="majorBidi"/>
+      <w:sz w:val="44"/>
+      <w:szCs w:val="32"/>
+    </w:rPr>
+  </w:style>
+  <w:style w:type="paragraph" w:styleId="Heading2">
+    <w:name w:val="heading 2"/>
+    <w:basedOn w:val="Normal"/>
+    <w:next w:val="Normal"/>
+    <w:link w:val="Heading2Char"/>
+    <w:uiPriority w:val="9"/>
+    <w:unhideWhenUsed/>
+    <w:qFormat/>
+    <w:rsid w:val="005B7482"/>
+    <w:pPr>
+      <w:keepNext/>
+      <w:keepLines/>
+      <w:spacing w:before="40" w:after="0"/>
+      <w:outlineLvl w:val="1"/>
+    </w:pPr>
+    <w:rPr>
+      <w:rFonts w:ascii="Times New Roman" w:eastAsiaTheme="majorEastAsia" w:hAnsi="Times New Roman" w:cstheme="majorBidi"/>
+      <w:sz w:val="32"/>
+      <w:szCs w:val="26"/>
+    </w:rPr>
   </w:style>
   <w:style w:type="character" w:default="1" w:styleId="DefaultParagraphFont">
     <w:name w:val="Default Paragraph Font"/>
@@ -1208,8 +2173,84 @@
     </w:pPr>
     <w:rPr>
       <w:rFonts w:ascii="Times New Roman" w:eastAsia="Times New Roman" w:hAnsi="Times New Roman" w:cs="Times New Roman"/>
-      <w:sz w:val="24"/>
       <w:szCs w:val="24"/>
+    </w:rPr>
+  </w:style>
+  <w:style w:type="character" w:customStyle="1" w:styleId="Heading1Char">
+    <w:name w:val="Heading 1 Char"/>
+    <w:basedOn w:val="DefaultParagraphFont"/>
+    <w:link w:val="Heading1"/>
+    <w:uiPriority w:val="9"/>
+    <w:rsid w:val="008A120A"/>
+    <w:rPr>
+      <w:rFonts w:ascii="Times New Roman" w:eastAsiaTheme="majorEastAsia" w:hAnsi="Times New Roman" w:cstheme="majorBidi"/>
+      <w:color w:val="000000" w:themeColor="text1"/>
+      <w:sz w:val="44"/>
+      <w:szCs w:val="32"/>
+    </w:rPr>
+  </w:style>
+  <w:style w:type="paragraph" w:styleId="TOCHeading">
+    <w:name w:val="TOC Heading"/>
+    <w:basedOn w:val="Heading1"/>
+    <w:next w:val="Normal"/>
+    <w:uiPriority w:val="39"/>
+    <w:unhideWhenUsed/>
+    <w:qFormat/>
+    <w:rsid w:val="008A120A"/>
+    <w:pPr>
+      <w:outlineLvl w:val="9"/>
+    </w:pPr>
+    <w:rPr>
+      <w:rFonts w:asciiTheme="majorHAnsi" w:hAnsiTheme="majorHAnsi"/>
+      <w:color w:val="2E74B5" w:themeColor="accent1" w:themeShade="BF"/>
+      <w:sz w:val="32"/>
+    </w:rPr>
+  </w:style>
+  <w:style w:type="paragraph" w:styleId="TOC1">
+    <w:name w:val="toc 1"/>
+    <w:basedOn w:val="Normal"/>
+    <w:next w:val="Normal"/>
+    <w:autoRedefine/>
+    <w:uiPriority w:val="39"/>
+    <w:unhideWhenUsed/>
+    <w:rsid w:val="008A120A"/>
+    <w:pPr>
+      <w:spacing w:after="100"/>
+    </w:pPr>
+  </w:style>
+  <w:style w:type="character" w:styleId="Hyperlink">
+    <w:name w:val="Hyperlink"/>
+    <w:basedOn w:val="DefaultParagraphFont"/>
+    <w:uiPriority w:val="99"/>
+    <w:unhideWhenUsed/>
+    <w:rsid w:val="008A120A"/>
+    <w:rPr>
+      <w:color w:val="0563C1" w:themeColor="hyperlink"/>
+      <w:u w:val="single"/>
+    </w:rPr>
+  </w:style>
+  <w:style w:type="paragraph" w:styleId="ListParagraph">
+    <w:name w:val="List Paragraph"/>
+    <w:basedOn w:val="Normal"/>
+    <w:uiPriority w:val="34"/>
+    <w:qFormat/>
+    <w:rsid w:val="008A120A"/>
+    <w:pPr>
+      <w:ind w:left="720"/>
+      <w:contextualSpacing/>
+    </w:pPr>
+  </w:style>
+  <w:style w:type="character" w:customStyle="1" w:styleId="Heading2Char">
+    <w:name w:val="Heading 2 Char"/>
+    <w:basedOn w:val="DefaultParagraphFont"/>
+    <w:link w:val="Heading2"/>
+    <w:uiPriority w:val="9"/>
+    <w:rsid w:val="005B7482"/>
+    <w:rPr>
+      <w:rFonts w:ascii="Times New Roman" w:eastAsiaTheme="majorEastAsia" w:hAnsi="Times New Roman" w:cstheme="majorBidi"/>
+      <w:color w:val="000000" w:themeColor="text1"/>
+      <w:sz w:val="32"/>
+      <w:szCs w:val="26"/>
     </w:rPr>
   </w:style>
 </w:styles>
@@ -1474,4 +2515,16 @@
     </a:ext>
   </a:extLst>
 </a:theme>
+</file>
+
+<file path=customXml/item1.xml><?xml version="1.0" encoding="utf-8"?>
+<b:Sources xmlns:b="http://schemas.openxmlformats.org/officeDocument/2006/bibliography" xmlns="http://schemas.openxmlformats.org/officeDocument/2006/bibliography" SelectedStyle="\APASixthEditionOfficeOnline.xsl" StyleName="APA" Version="6"/>
+</file>
+
+<file path=customXml/itemProps1.xml><?xml version="1.0" encoding="utf-8"?>
+<ds:datastoreItem xmlns:ds="http://schemas.openxmlformats.org/officeDocument/2006/customXml" ds:itemID="{920F8D7F-A9DA-4230-879C-78C7E8DB84B0}">
+  <ds:schemaRefs>
+    <ds:schemaRef ds:uri="http://schemas.openxmlformats.org/officeDocument/2006/bibliography"/>
+  </ds:schemaRefs>
+</ds:datastoreItem>
 </file>
</xml_diff>

<commit_message>
introduction is added (I mention there is no missing part if there were until the deadline I will change it)
</commit_message>
<xml_diff>
--- a/Reports/FinalReport/Final_Report.docx
+++ b/Reports/FinalReport/Final_Report.docx
@@ -259,141 +259,29 @@
           <w:szCs w:val="24"/>
         </w:rPr>
       </w:pPr>
-      <w:proofErr w:type="spellStart"/>
       <w:r>
         <w:rPr>
           <w:rFonts w:ascii="Cambria" w:eastAsia="Times New Roman" w:hAnsi="Cambria" w:cs="Times New Roman"/>
           <w:color w:val="24292E"/>
           <w:szCs w:val="24"/>
         </w:rPr>
-        <w:t>Asım</w:t>
-      </w:r>
-      <w:proofErr w:type="spellEnd"/>
+        <w:t xml:space="preserve">Asım Güneş Üstünalp, Mohammed S. Yaseen,  </w:t>
+      </w:r>
+      <w:r>
+        <w:rPr>
+          <w:rFonts w:ascii="Cambria" w:eastAsia="Times New Roman" w:hAnsi="Cambria" w:cs="Times New Roman"/>
+          <w:color w:val="000000"/>
+          <w:szCs w:val="24"/>
+        </w:rPr>
+        <w:t xml:space="preserve">Turan Mert Duran, Radman Lotfiazar, </w:t>
+      </w:r>
       <w:r>
         <w:rPr>
           <w:rFonts w:ascii="Cambria" w:eastAsia="Times New Roman" w:hAnsi="Cambria" w:cs="Times New Roman"/>
           <w:color w:val="24292E"/>
           <w:szCs w:val="24"/>
         </w:rPr>
-        <w:t xml:space="preserve"> </w:t>
-      </w:r>
-      <w:proofErr w:type="spellStart"/>
-      <w:r>
-        <w:rPr>
-          <w:rFonts w:ascii="Cambria" w:eastAsia="Times New Roman" w:hAnsi="Cambria" w:cs="Times New Roman"/>
-          <w:color w:val="24292E"/>
-          <w:szCs w:val="24"/>
-        </w:rPr>
-        <w:t>Güneş</w:t>
-      </w:r>
-      <w:proofErr w:type="spellEnd"/>
-      <w:r>
-        <w:rPr>
-          <w:rFonts w:ascii="Cambria" w:eastAsia="Times New Roman" w:hAnsi="Cambria" w:cs="Times New Roman"/>
-          <w:color w:val="24292E"/>
-          <w:szCs w:val="24"/>
-        </w:rPr>
-        <w:t xml:space="preserve"> </w:t>
-      </w:r>
-      <w:proofErr w:type="spellStart"/>
-      <w:r>
-        <w:rPr>
-          <w:rFonts w:ascii="Cambria" w:eastAsia="Times New Roman" w:hAnsi="Cambria" w:cs="Times New Roman"/>
-          <w:color w:val="24292E"/>
-          <w:szCs w:val="24"/>
-        </w:rPr>
-        <w:t>Üstünalp</w:t>
-      </w:r>
-      <w:proofErr w:type="spellEnd"/>
-      <w:r>
-        <w:rPr>
-          <w:rFonts w:ascii="Cambria" w:eastAsia="Times New Roman" w:hAnsi="Cambria" w:cs="Times New Roman"/>
-          <w:color w:val="24292E"/>
-          <w:szCs w:val="24"/>
-        </w:rPr>
-        <w:t xml:space="preserve">, Mohammed S. </w:t>
-      </w:r>
-      <w:proofErr w:type="spellStart"/>
-      <w:proofErr w:type="gramStart"/>
-      <w:r>
-        <w:rPr>
-          <w:rFonts w:ascii="Cambria" w:eastAsia="Times New Roman" w:hAnsi="Cambria" w:cs="Times New Roman"/>
-          <w:color w:val="24292E"/>
-          <w:szCs w:val="24"/>
-        </w:rPr>
-        <w:t>Yaseen</w:t>
-      </w:r>
-      <w:proofErr w:type="spellEnd"/>
-      <w:r>
-        <w:rPr>
-          <w:rFonts w:ascii="Cambria" w:eastAsia="Times New Roman" w:hAnsi="Cambria" w:cs="Times New Roman"/>
-          <w:color w:val="24292E"/>
-          <w:szCs w:val="24"/>
-        </w:rPr>
-        <w:t xml:space="preserve">,  </w:t>
-      </w:r>
-      <w:proofErr w:type="spellStart"/>
-      <w:r>
-        <w:rPr>
-          <w:rFonts w:ascii="Cambria" w:eastAsia="Times New Roman" w:hAnsi="Cambria" w:cs="Times New Roman"/>
-          <w:color w:val="000000"/>
-          <w:szCs w:val="24"/>
-        </w:rPr>
-        <w:t>Turan</w:t>
-      </w:r>
-      <w:proofErr w:type="spellEnd"/>
-      <w:proofErr w:type="gramEnd"/>
-      <w:r>
-        <w:rPr>
-          <w:rFonts w:ascii="Cambria" w:eastAsia="Times New Roman" w:hAnsi="Cambria" w:cs="Times New Roman"/>
-          <w:color w:val="000000"/>
-          <w:szCs w:val="24"/>
-        </w:rPr>
-        <w:t xml:space="preserve"> </w:t>
-      </w:r>
-      <w:proofErr w:type="spellStart"/>
-      <w:r>
-        <w:rPr>
-          <w:rFonts w:ascii="Cambria" w:eastAsia="Times New Roman" w:hAnsi="Cambria" w:cs="Times New Roman"/>
-          <w:color w:val="000000"/>
-          <w:szCs w:val="24"/>
-        </w:rPr>
-        <w:t>Mert</w:t>
-      </w:r>
-      <w:proofErr w:type="spellEnd"/>
-      <w:r>
-        <w:rPr>
-          <w:rFonts w:ascii="Cambria" w:eastAsia="Times New Roman" w:hAnsi="Cambria" w:cs="Times New Roman"/>
-          <w:color w:val="000000"/>
-          <w:szCs w:val="24"/>
-        </w:rPr>
-        <w:t xml:space="preserve"> Duran, Radman Lotfiazar, </w:t>
-      </w:r>
-      <w:r>
-        <w:rPr>
-          <w:rFonts w:ascii="Cambria" w:eastAsia="Times New Roman" w:hAnsi="Cambria" w:cs="Times New Roman"/>
-          <w:color w:val="24292E"/>
-          <w:szCs w:val="24"/>
-        </w:rPr>
-        <w:t xml:space="preserve">Mohammad </w:t>
-      </w:r>
-      <w:proofErr w:type="spellStart"/>
-      <w:r>
-        <w:rPr>
-          <w:rFonts w:ascii="Cambria" w:eastAsia="Times New Roman" w:hAnsi="Cambria" w:cs="Times New Roman"/>
-          <w:color w:val="24292E"/>
-          <w:szCs w:val="24"/>
-        </w:rPr>
-        <w:t>Elham</w:t>
-      </w:r>
-      <w:proofErr w:type="spellEnd"/>
-      <w:r>
-        <w:rPr>
-          <w:rFonts w:ascii="Cambria" w:eastAsia="Times New Roman" w:hAnsi="Cambria" w:cs="Times New Roman"/>
-          <w:color w:val="24292E"/>
-          <w:szCs w:val="24"/>
-        </w:rPr>
-        <w:t xml:space="preserve"> Amin</w:t>
+        <w:t>Mohammad Elham Amin</w:t>
       </w:r>
     </w:p>
     <w:p>
@@ -414,34 +302,14 @@
         </w:rPr>
         <w:t xml:space="preserve">Instructor: </w:t>
       </w:r>
-      <w:proofErr w:type="spellStart"/>
-      <w:r>
-        <w:rPr>
-          <w:rFonts w:ascii="Cambria" w:eastAsia="Times New Roman" w:hAnsi="Cambria" w:cs="Times New Roman"/>
-          <w:color w:val="000000"/>
-          <w:szCs w:val="24"/>
-        </w:rPr>
-        <w:t>Eray</w:t>
-      </w:r>
-      <w:proofErr w:type="spellEnd"/>
-      <w:r>
-        <w:rPr>
-          <w:rFonts w:ascii="Cambria" w:eastAsia="Times New Roman" w:hAnsi="Cambria" w:cs="Times New Roman"/>
-          <w:color w:val="000000"/>
-          <w:szCs w:val="24"/>
-        </w:rPr>
-        <w:t xml:space="preserve"> </w:t>
-      </w:r>
-      <w:proofErr w:type="spellStart"/>
-      <w:r>
-        <w:rPr>
-          <w:rFonts w:ascii="Cambria" w:eastAsia="Times New Roman" w:hAnsi="Cambria" w:cs="Times New Roman"/>
-          <w:color w:val="000000"/>
-          <w:szCs w:val="24"/>
-        </w:rPr>
-        <w:t>Tüzün</w:t>
-      </w:r>
-      <w:proofErr w:type="spellEnd"/>
+      <w:r>
+        <w:rPr>
+          <w:rFonts w:ascii="Cambria" w:eastAsia="Times New Roman" w:hAnsi="Cambria" w:cs="Times New Roman"/>
+          <w:color w:val="000000"/>
+          <w:szCs w:val="24"/>
+        </w:rPr>
+        <w:t>Eray Tüzün</w:t>
+      </w:r>
     </w:p>
     <w:p>
       <w:pPr>
@@ -470,7 +338,6 @@
         </w:rPr>
         <w:t xml:space="preserve"> </w:t>
       </w:r>
-      <w:proofErr w:type="spellStart"/>
       <w:r>
         <w:rPr>
           <w:rFonts w:ascii="Cambria" w:eastAsia="Times New Roman" w:hAnsi="Cambria" w:cs="Times New Roman"/>
@@ -478,9 +345,16 @@
           <w:szCs w:val="24"/>
           <w:shd w:val="clear" w:color="auto" w:fill="FFFFFF"/>
         </w:rPr>
-        <w:t>Barış</w:t>
-      </w:r>
-      <w:proofErr w:type="spellEnd"/>
+        <w:t>Barış Ardıç</w:t>
+      </w:r>
+      <w:r>
+        <w:rPr>
+          <w:rFonts w:ascii="Cambria" w:eastAsia="Times New Roman" w:hAnsi="Cambria" w:cs="Times New Roman"/>
+          <w:color w:val="000000"/>
+          <w:szCs w:val="24"/>
+        </w:rPr>
+        <w:t xml:space="preserve">, </w:t>
+      </w:r>
       <w:r>
         <w:rPr>
           <w:rFonts w:ascii="Cambria" w:eastAsia="Times New Roman" w:hAnsi="Cambria" w:cs="Times New Roman"/>
@@ -488,148 +362,8 @@
           <w:szCs w:val="24"/>
           <w:shd w:val="clear" w:color="auto" w:fill="FFFFFF"/>
         </w:rPr>
-        <w:t xml:space="preserve"> </w:t>
-      </w:r>
-      <w:proofErr w:type="spellStart"/>
-      <w:r>
-        <w:rPr>
-          <w:rFonts w:ascii="Cambria" w:eastAsia="Times New Roman" w:hAnsi="Cambria" w:cs="Times New Roman"/>
-          <w:color w:val="000000"/>
-          <w:szCs w:val="24"/>
-          <w:shd w:val="clear" w:color="auto" w:fill="FFFFFF"/>
-        </w:rPr>
-        <w:t>Ardıç</w:t>
-      </w:r>
-      <w:proofErr w:type="spellEnd"/>
-      <w:r>
-        <w:rPr>
-          <w:rFonts w:ascii="Cambria" w:eastAsia="Times New Roman" w:hAnsi="Cambria" w:cs="Times New Roman"/>
-          <w:color w:val="000000"/>
-          <w:szCs w:val="24"/>
-        </w:rPr>
-        <w:t xml:space="preserve">, </w:t>
-      </w:r>
-      <w:proofErr w:type="spellStart"/>
-      <w:r>
-        <w:rPr>
-          <w:rFonts w:ascii="Cambria" w:eastAsia="Times New Roman" w:hAnsi="Cambria" w:cs="Times New Roman"/>
-          <w:color w:val="000000"/>
-          <w:szCs w:val="24"/>
-          <w:shd w:val="clear" w:color="auto" w:fill="FFFFFF"/>
-        </w:rPr>
-        <w:t>Emre</w:t>
-      </w:r>
-      <w:proofErr w:type="spellEnd"/>
-      <w:r>
-        <w:rPr>
-          <w:rFonts w:ascii="Cambria" w:eastAsia="Times New Roman" w:hAnsi="Cambria" w:cs="Times New Roman"/>
-          <w:color w:val="000000"/>
-          <w:szCs w:val="24"/>
-          <w:shd w:val="clear" w:color="auto" w:fill="FFFFFF"/>
-        </w:rPr>
-        <w:t xml:space="preserve"> </w:t>
-      </w:r>
-      <w:proofErr w:type="spellStart"/>
-      <w:r>
-        <w:rPr>
-          <w:rFonts w:ascii="Cambria" w:eastAsia="Times New Roman" w:hAnsi="Cambria" w:cs="Times New Roman"/>
-          <w:color w:val="000000"/>
-          <w:szCs w:val="24"/>
-          <w:shd w:val="clear" w:color="auto" w:fill="FFFFFF"/>
-        </w:rPr>
-        <w:t>Sülün</w:t>
-      </w:r>
-      <w:proofErr w:type="spellEnd"/>
-      <w:r>
-        <w:rPr>
-          <w:rFonts w:ascii="Cambria" w:eastAsia="Times New Roman" w:hAnsi="Cambria" w:cs="Times New Roman"/>
-          <w:color w:val="000000"/>
-          <w:szCs w:val="24"/>
-          <w:shd w:val="clear" w:color="auto" w:fill="FFFFFF"/>
-        </w:rPr>
-        <w:t xml:space="preserve">, and </w:t>
-      </w:r>
-      <w:proofErr w:type="spellStart"/>
-      <w:r>
-        <w:rPr>
-          <w:rFonts w:ascii="Cambria" w:eastAsia="Times New Roman" w:hAnsi="Cambria" w:cs="Times New Roman"/>
-          <w:color w:val="000000"/>
-          <w:szCs w:val="24"/>
-          <w:shd w:val="clear" w:color="auto" w:fill="FFFFFF"/>
-        </w:rPr>
-        <w:t>Elgun</w:t>
-      </w:r>
-      <w:proofErr w:type="spellEnd"/>
-      <w:r>
-        <w:rPr>
-          <w:rFonts w:ascii="Cambria" w:eastAsia="Times New Roman" w:hAnsi="Cambria" w:cs="Times New Roman"/>
-          <w:color w:val="000000"/>
-          <w:szCs w:val="24"/>
-          <w:shd w:val="clear" w:color="auto" w:fill="FFFFFF"/>
-        </w:rPr>
-        <w:t xml:space="preserve"> </w:t>
-      </w:r>
-      <w:proofErr w:type="spellStart"/>
-      <w:r>
-        <w:rPr>
-          <w:rFonts w:ascii="Cambria" w:eastAsia="Times New Roman" w:hAnsi="Cambria" w:cs="Times New Roman"/>
-          <w:color w:val="000000"/>
-          <w:szCs w:val="24"/>
-          <w:shd w:val="clear" w:color="auto" w:fill="FFFFFF"/>
-        </w:rPr>
-        <w:t>Jabrayilzade</w:t>
-      </w:r>
-      <w:proofErr w:type="spellEnd"/>
-    </w:p>
-    <w:p>
-      <w:pPr>
-        <w:rPr>
-          <w:rFonts w:ascii="Cambria" w:eastAsia="Times New Roman" w:hAnsi="Cambria" w:cs="Times New Roman"/>
-          <w:color w:val="000000"/>
-          <w:szCs w:val="24"/>
-          <w:shd w:val="clear" w:color="auto" w:fill="FFFFFF"/>
-        </w:rPr>
-      </w:pPr>
-    </w:p>
-    <w:p>
-      <w:pPr>
-        <w:rPr>
-          <w:rFonts w:ascii="Cambria" w:eastAsia="Times New Roman" w:hAnsi="Cambria" w:cs="Times New Roman"/>
-          <w:color w:val="000000"/>
-          <w:szCs w:val="24"/>
-          <w:shd w:val="clear" w:color="auto" w:fill="FFFFFF"/>
-        </w:rPr>
-      </w:pPr>
-    </w:p>
-    <w:p>
-      <w:pPr>
-        <w:rPr>
-          <w:rFonts w:ascii="Cambria" w:eastAsia="Times New Roman" w:hAnsi="Cambria" w:cs="Times New Roman"/>
-          <w:color w:val="000000"/>
-          <w:szCs w:val="24"/>
-          <w:shd w:val="clear" w:color="auto" w:fill="FFFFFF"/>
-        </w:rPr>
-      </w:pPr>
-    </w:p>
-    <w:p>
-      <w:pPr>
-        <w:rPr>
-          <w:rFonts w:ascii="Cambria" w:eastAsia="Times New Roman" w:hAnsi="Cambria" w:cs="Times New Roman"/>
-          <w:color w:val="000000"/>
-          <w:szCs w:val="24"/>
-          <w:shd w:val="clear" w:color="auto" w:fill="FFFFFF"/>
-        </w:rPr>
-      </w:pPr>
-    </w:p>
-    <w:p>
-      <w:pPr>
-        <w:rPr>
-          <w:rFonts w:ascii="Cambria" w:eastAsia="Times New Roman" w:hAnsi="Cambria" w:cs="Times New Roman"/>
-          <w:color w:val="000000"/>
-          <w:szCs w:val="24"/>
-          <w:shd w:val="clear" w:color="auto" w:fill="FFFFFF"/>
-        </w:rPr>
-      </w:pPr>
+        <w:t>Emre Sülün, and Elgun Jabrayilzade</w:t>
+      </w:r>
     </w:p>
     <w:p>
       <w:pPr>
@@ -685,6 +419,7 @@
       <w:sdtPr>
         <w:rPr>
           <w:rFonts w:asciiTheme="majorBidi" w:eastAsiaTheme="minorHAnsi" w:hAnsiTheme="majorBidi" w:cstheme="minorBidi"/>
+          <w:b w:val="0"/>
           <w:color w:val="000000" w:themeColor="text1"/>
           <w:sz w:val="52"/>
           <w:szCs w:val="52"/>
@@ -1172,6 +907,34 @@
     </w:p>
     <w:p>
       <w:pPr>
+        <w:rPr>
+          <w:shd w:val="clear" w:color="auto" w:fill="F8F8F8"/>
+        </w:rPr>
+      </w:pPr>
+    </w:p>
+    <w:p>
+      <w:pPr>
+        <w:rPr>
+          <w:shd w:val="clear" w:color="auto" w:fill="F8F8F8"/>
+        </w:rPr>
+      </w:pPr>
+    </w:p>
+    <w:p>
+      <w:pPr>
+        <w:rPr>
+          <w:shd w:val="clear" w:color="auto" w:fill="F8F8F8"/>
+        </w:rPr>
+      </w:pPr>
+    </w:p>
+    <w:p>
+      <w:pPr>
+        <w:rPr>
+          <w:shd w:val="clear" w:color="auto" w:fill="F8F8F8"/>
+        </w:rPr>
+      </w:pPr>
+    </w:p>
+    <w:p>
+      <w:pPr>
         <w:pStyle w:val="Heading1"/>
         <w:numPr>
           <w:ilvl w:val="0"/>
@@ -1188,7 +951,28 @@
       </w:r>
       <w:bookmarkEnd w:id="0"/>
     </w:p>
-    <w:p/>
+    <w:p>
+      <w:r>
+        <w:t>Bilopoly is a virtual version of Monopoly with some interesting variations in the rules and design. Its design is inspired from Bilkent University and most of the attributes are named based on that. We implement the whole game. Features</w:t>
+      </w:r>
+      <w:r>
+        <w:t xml:space="preserve"> including rules, propertes and concepts</w:t>
+      </w:r>
+      <w:r>
+        <w:t xml:space="preserve"> from the original version of Monopoly which we have decided</w:t>
+      </w:r>
+      <w:r>
+        <w:t xml:space="preserve"> to use in Bilopoly are implemented successfully and they are observable in the game. Furthermore, new features stated in the README text also implemented and you are able to play Bilopoly with those features. Moreover, user interface which we indicate in the Analyze report is implemented and Bilopoly is played based on those UI.</w:t>
+      </w:r>
+      <w:bookmarkStart w:id="1" w:name="_GoBack"/>
+      <w:bookmarkEnd w:id="1"/>
+      <w:r>
+        <w:t xml:space="preserve"> </w:t>
+      </w:r>
+      <w:r>
+        <w:t xml:space="preserve"> </w:t>
+      </w:r>
+    </w:p>
     <w:p>
       <w:pPr>
         <w:pStyle w:val="Heading1"/>
@@ -1197,11 +981,11 @@
           <w:numId w:val="3"/>
         </w:numPr>
       </w:pPr>
-      <w:bookmarkStart w:id="1" w:name="_Toc59135615"/>
+      <w:bookmarkStart w:id="2" w:name="_Toc59135615"/>
       <w:r>
         <w:t xml:space="preserve"> Lessons Learnt:</w:t>
       </w:r>
-      <w:bookmarkEnd w:id="1"/>
+      <w:bookmarkEnd w:id="2"/>
     </w:p>
     <w:p>
       <w:r>
@@ -1215,60 +999,57 @@
         <w:t>sequence, state, activity and</w:t>
       </w:r>
       <w:r>
+        <w:t xml:space="preserve"> class</w:t>
+      </w:r>
+      <w:r>
+        <w:t xml:space="preserve"> object diagrams, we as a group learn that how we should design these diagrams for a project and how we should connect these diagrams to each other in order to have a consistent system.</w:t>
+      </w:r>
+      <w:r>
+        <w:t xml:space="preserve"> Moreover, for solving issues related to software and communication between designers being more efficient we learn different design pattern including singleton and strategy design patterns.</w:t>
+      </w:r>
+      <w:r>
+        <w:t xml:space="preserve"> Furthermore, requirement engineering is another topic</w:t>
+      </w:r>
+      <w:r>
+        <w:t>,</w:t>
+      </w:r>
+      <w:r>
+        <w:t xml:space="preserve"> which during designing and implementing this project</w:t>
+      </w:r>
+      <w:r>
+        <w:t>,</w:t>
+      </w:r>
+      <w:r>
+        <w:t xml:space="preserve"> we understand how much it is cruc</w:t>
+      </w:r>
+      <w:r>
+        <w:t>ial</w:t>
+      </w:r>
+      <w:r>
+        <w:t xml:space="preserve"> and try to learning it</w:t>
+      </w:r>
+      <w:r>
+        <w:t xml:space="preserve">. </w:t>
+      </w:r>
+      <w:r>
+        <w:t>For instance, in this project we should understand what instructor wants, what wishes might be asked through designing the project and what technical environment we need for this project.</w:t>
+      </w:r>
+      <w:r>
+        <w:t xml:space="preserve"> However,</w:t>
+      </w:r>
+      <w:r>
         <w:t xml:space="preserve"> </w:t>
       </w:r>
       <w:r>
-        <w:t>class</w:t>
-      </w:r>
-      <w:r>
-        <w:t xml:space="preserve"> object diagrams, we as a group learn that how we should design these diagrams for a project and how we should connect these diagrams to each other in order to have a consistent system.</w:t>
-      </w:r>
-      <w:r>
-        <w:t xml:space="preserve"> Moreover, for solving issues related to software and communication between designers being more efficient we learn different design pattern including singleton and strategy design patterns.</w:t>
-      </w:r>
-      <w:r>
-        <w:t xml:space="preserve"> Furthermore, requirement engineering is another topic</w:t>
-      </w:r>
-      <w:r>
-        <w:t>,</w:t>
-      </w:r>
-      <w:r>
-        <w:t xml:space="preserve"> which during designing and implementing this project</w:t>
-      </w:r>
-      <w:r>
-        <w:t>,</w:t>
-      </w:r>
-      <w:r>
-        <w:t xml:space="preserve"> we understand how much it is cruc</w:t>
-      </w:r>
-      <w:r>
-        <w:t>ial</w:t>
-      </w:r>
-      <w:r>
-        <w:t xml:space="preserve"> and try to learning it</w:t>
-      </w:r>
-      <w:r>
-        <w:t xml:space="preserve">. </w:t>
-      </w:r>
-      <w:r>
-        <w:t>For instance, in this project we should understand what instructor wants, what wishes might be asked through designing the project and what technical environment we need for this project.</w:t>
-      </w:r>
-      <w:r>
-        <w:t xml:space="preserve"> However,</w:t>
+        <w:t>reverse engineering is one of the most important knowledge which have been learnt throughout this project. For having an object oriented</w:t>
+      </w:r>
+      <w:r>
+        <w:t xml:space="preserve"> program,</w:t>
       </w:r>
       <w:r>
         <w:t xml:space="preserve"> </w:t>
       </w:r>
       <w:r>
-        <w:t>reverse engineering is one of the most important knowledge which have been learnt throughout this project. For having an object oriented</w:t>
-      </w:r>
-      <w:r>
-        <w:t xml:space="preserve"> program,</w:t>
-      </w:r>
-      <w:r>
-        <w:t xml:space="preserve"> </w:t>
-      </w:r>
-      <w:r>
         <w:t>we need to break down the project. Therefore, learning reverse engineering helps us</w:t>
       </w:r>
       <w:r>
@@ -1283,8 +1064,6 @@
       <w:r>
         <w:t xml:space="preserve">hould be designed and built. </w:t>
       </w:r>
-      <w:bookmarkStart w:id="2" w:name="_GoBack"/>
-      <w:bookmarkEnd w:id="2"/>
     </w:p>
     <w:p>
       <w:pPr>
@@ -1296,6 +1075,7 @@
       </w:pPr>
       <w:bookmarkStart w:id="3" w:name="_Toc59135616"/>
       <w:r>
+        <w:lastRenderedPageBreak/>
         <w:t xml:space="preserve"> User’s Guide (Manual):</w:t>
       </w:r>
       <w:bookmarkEnd w:id="3"/>
@@ -2519,7 +2299,7 @@
 </file>
 
 <file path=customXml/itemProps1.xml><?xml version="1.0" encoding="utf-8"?>
-<ds:datastoreItem xmlns:ds="http://schemas.openxmlformats.org/officeDocument/2006/customXml" ds:itemID="{CD867A9D-8DFA-480F-959A-0D08D746B752}">
+<ds:datastoreItem xmlns:ds="http://schemas.openxmlformats.org/officeDocument/2006/customXml" ds:itemID="{F915DAF3-8BB1-4719-8464-E288ED997755}">
   <ds:schemaRefs>
     <ds:schemaRef ds:uri="http://schemas.openxmlformats.org/officeDocument/2006/bibliography"/>
   </ds:schemaRefs>

</xml_diff>

<commit_message>
Menu explanation is added it needs picture
</commit_message>
<xml_diff>
--- a/Reports/FinalReport/Final_Report.docx
+++ b/Reports/FinalReport/Final_Report.docx
@@ -1113,8 +1113,6 @@
       <w:pPr>
         <w:ind w:firstLine="720"/>
       </w:pPr>
-      <w:bookmarkStart w:id="1" w:name="_GoBack"/>
-      <w:bookmarkEnd w:id="1"/>
       <w:r>
         <w:t>Bilopoly is a virtual version of Monopoly with some interesting variations in the rules and design. Its design is inspired from Bilkent University and most of the attributes are named based on that. We implement the whole game. Features</w:t>
       </w:r>
@@ -1147,11 +1145,11 @@
           <w:numId w:val="3"/>
         </w:numPr>
       </w:pPr>
-      <w:bookmarkStart w:id="2" w:name="_Toc59135615"/>
+      <w:bookmarkStart w:id="1" w:name="_Toc59135615"/>
       <w:r>
         <w:t xml:space="preserve"> Lessons Learnt:</w:t>
       </w:r>
-      <w:bookmarkEnd w:id="2"/>
+      <w:bookmarkEnd w:id="1"/>
     </w:p>
     <w:p>
       <w:r>
@@ -1243,10 +1241,261 @@
           <w:numId w:val="3"/>
         </w:numPr>
       </w:pPr>
-      <w:bookmarkStart w:id="3" w:name="_Toc59135616"/>
+      <w:bookmarkStart w:id="2" w:name="_Toc59135616"/>
       <w:r>
         <w:t xml:space="preserve"> User’s Guide (Manual):</w:t>
       </w:r>
+      <w:bookmarkEnd w:id="2"/>
+    </w:p>
+    <w:p>
+      <w:pPr>
+        <w:ind w:firstLine="720"/>
+      </w:pPr>
+      <w:r>
+        <w:t xml:space="preserve">In the first page of the game you are provided with six different menu options as you can see in the below picture. </w:t>
+      </w:r>
+    </w:p>
+    <w:p>
+      <w:pPr>
+        <w:ind w:firstLine="720"/>
+      </w:pPr>
+    </w:p>
+    <w:p>
+      <w:pPr>
+        <w:pStyle w:val="ListParagraph"/>
+        <w:numPr>
+          <w:ilvl w:val="0"/>
+          <w:numId w:val="8"/>
+        </w:numPr>
+      </w:pPr>
+      <w:r>
+        <w:t>New Game allow you start the new game.</w:t>
+      </w:r>
+    </w:p>
+    <w:p>
+      <w:pPr>
+        <w:pStyle w:val="ListParagraph"/>
+        <w:numPr>
+          <w:ilvl w:val="0"/>
+          <w:numId w:val="8"/>
+        </w:numPr>
+      </w:pPr>
+      <w:r>
+        <w:t xml:space="preserve">Load Game allow you to open the saved games </w:t>
+      </w:r>
+    </w:p>
+    <w:p>
+      <w:pPr>
+        <w:pStyle w:val="ListParagraph"/>
+        <w:numPr>
+          <w:ilvl w:val="0"/>
+          <w:numId w:val="8"/>
+        </w:numPr>
+      </w:pPr>
+      <w:r>
+        <w:t>Setting allow you to make change in music and other option</w:t>
+      </w:r>
+    </w:p>
+    <w:p>
+      <w:pPr>
+        <w:pStyle w:val="ListParagraph"/>
+        <w:numPr>
+          <w:ilvl w:val="0"/>
+          <w:numId w:val="8"/>
+        </w:numPr>
+      </w:pPr>
+      <w:r>
+        <w:t>How to play is a brief explanation about the changes in the original version of monopoly</w:t>
+      </w:r>
+    </w:p>
+    <w:p>
+      <w:pPr>
+        <w:pStyle w:val="ListParagraph"/>
+        <w:numPr>
+          <w:ilvl w:val="0"/>
+          <w:numId w:val="8"/>
+        </w:numPr>
+      </w:pPr>
+      <w:r>
+        <w:t>Credit is a brief information about group members</w:t>
+      </w:r>
+    </w:p>
+    <w:p>
+      <w:pPr>
+        <w:pStyle w:val="ListParagraph"/>
+        <w:numPr>
+          <w:ilvl w:val="0"/>
+          <w:numId w:val="8"/>
+        </w:numPr>
+      </w:pPr>
+      <w:r>
+        <w:t>Quit allow you exit the game.</w:t>
+      </w:r>
+    </w:p>
+    <w:p>
+      <w:pPr>
+        <w:pStyle w:val="Heading2"/>
+      </w:pPr>
+      <w:r>
+        <w:t>New Game</w:t>
+      </w:r>
+    </w:p>
+    <w:p>
+      <w:pPr>
+        <w:ind w:firstLine="720"/>
+      </w:pPr>
+      <w:r>
+        <w:t xml:space="preserve">After </w:t>
+      </w:r>
+      <w:r>
+        <w:t xml:space="preserve">pressing New </w:t>
+      </w:r>
+      <w:proofErr w:type="gramStart"/>
+      <w:r>
+        <w:t>Game</w:t>
+      </w:r>
+      <w:proofErr w:type="gramEnd"/>
+      <w:r>
+        <w:t xml:space="preserve"> you can chose name, token, color for each player. As a default there is only two </w:t>
+      </w:r>
+      <w:proofErr w:type="gramStart"/>
+      <w:r>
+        <w:t>player</w:t>
+      </w:r>
+      <w:proofErr w:type="gramEnd"/>
+      <w:r>
+        <w:t xml:space="preserve"> in this screen but you can add or delete player as much as you want up to 8 players.</w:t>
+      </w:r>
+    </w:p>
+    <w:p>
+      <w:pPr>
+        <w:ind w:firstLine="360"/>
+      </w:pPr>
+    </w:p>
+    <w:p>
+      <w:pPr>
+        <w:pStyle w:val="Heading2"/>
+      </w:pPr>
+      <w:r>
+        <w:t>Load Game</w:t>
+      </w:r>
+    </w:p>
+    <w:p>
+      <w:pPr>
+        <w:ind w:firstLine="720"/>
+      </w:pPr>
+      <w:r>
+        <w:t xml:space="preserve">After pressing load </w:t>
+      </w:r>
+      <w:proofErr w:type="gramStart"/>
+      <w:r>
+        <w:t>Game</w:t>
+      </w:r>
+      <w:proofErr w:type="gramEnd"/>
+      <w:r>
+        <w:t xml:space="preserve"> you are will see the below page which there are saved games. Each saved game has the name which is asked </w:t>
+      </w:r>
+      <w:r>
+        <w:lastRenderedPageBreak/>
+        <w:t>when you want to saved it and date of your last saved. Furthermore, in this game you can load the game or delete it as you can see in the below picture.</w:t>
+      </w:r>
+    </w:p>
+    <w:p>
+      <w:pPr>
+        <w:ind w:firstLine="720"/>
+      </w:pPr>
+    </w:p>
+    <w:p>
+      <w:pPr>
+        <w:pStyle w:val="Heading2"/>
+      </w:pPr>
+      <w:r>
+        <w:t>Setting</w:t>
+      </w:r>
+    </w:p>
+    <w:p>
+      <w:pPr>
+        <w:ind w:firstLine="720"/>
+      </w:pPr>
+      <w:r>
+        <w:t>In this menu you are able to make change in the volume of the sound track of the game. As default it is moderate but you are able to increase or decrease</w:t>
+      </w:r>
+      <w:r>
+        <w:t xml:space="preserve"> it.</w:t>
+      </w:r>
+    </w:p>
+    <w:p>
+      <w:pPr>
+        <w:ind w:firstLine="720"/>
+      </w:pPr>
+      <w:r>
+        <w:t xml:space="preserve"> </w:t>
+      </w:r>
+    </w:p>
+    <w:p>
+      <w:pPr>
+        <w:pStyle w:val="Heading2"/>
+      </w:pPr>
+      <w:r>
+        <w:t xml:space="preserve">How to play </w:t>
+      </w:r>
+    </w:p>
+    <w:p>
+      <w:pPr>
+        <w:ind w:firstLine="720"/>
+      </w:pPr>
+      <w:r>
+        <w:t>In this part we only mention to the changes which we considered for this version of monopoly and explained which are these changes. Changes are including design or rules one which both of them explained completely for players to understand what are these changes.</w:t>
+      </w:r>
+    </w:p>
+    <w:p>
+      <w:pPr>
+        <w:ind w:left="360"/>
+      </w:pPr>
+    </w:p>
+    <w:p>
+      <w:pPr>
+        <w:pStyle w:val="Heading2"/>
+      </w:pPr>
+      <w:r>
+        <w:t>Credits</w:t>
+      </w:r>
+    </w:p>
+    <w:p>
+      <w:r>
+        <w:t xml:space="preserve">In this option we give very brief information about who design and implement this version of Monopoly and what is the purpose. Furthermore, there is our </w:t>
+      </w:r>
+      <w:proofErr w:type="spellStart"/>
+      <w:r>
+        <w:t>Github</w:t>
+      </w:r>
+      <w:proofErr w:type="spellEnd"/>
+      <w:r>
+        <w:t xml:space="preserve"> project which will be public soon and people for more information can visit our </w:t>
+      </w:r>
+      <w:proofErr w:type="spellStart"/>
+      <w:r>
+        <w:t>Github</w:t>
+      </w:r>
+      <w:proofErr w:type="spellEnd"/>
+      <w:r>
+        <w:t xml:space="preserve">.  </w:t>
+      </w:r>
+    </w:p>
+    <w:p/>
+    <w:p>
+      <w:pPr>
+        <w:pStyle w:val="Heading2"/>
+      </w:pPr>
+      <w:r>
+        <w:t xml:space="preserve">Quit </w:t>
+      </w:r>
+    </w:p>
+    <w:p>
+      <w:r>
+        <w:t>By pressing this option, you can exit the game. However, before getting you are face with a message as you can see in the below picture which by pressing Yes you will exit the game.</w:t>
+      </w:r>
+      <w:bookmarkStart w:id="3" w:name="_GoBack"/>
       <w:bookmarkEnd w:id="3"/>
     </w:p>
     <w:p/>
@@ -1372,6 +1621,318 @@
     </w:lvl>
   </w:abstractNum>
   <w:abstractNum w:abstractNumId="1" w15:restartNumberingAfterBreak="0">
+    <w:nsid w:val="143C7ECE"/>
+    <w:multiLevelType w:val="hybridMultilevel"/>
+    <w:tmpl w:val="AFEC85DE"/>
+    <w:lvl w:ilvl="0" w:tplc="04090001">
+      <w:start w:val="1"/>
+      <w:numFmt w:val="bullet"/>
+      <w:lvlText w:val=""/>
+      <w:lvlJc w:val="left"/>
+      <w:pPr>
+        <w:ind w:left="1080" w:hanging="360"/>
+      </w:pPr>
+      <w:rPr>
+        <w:rFonts w:ascii="Symbol" w:hAnsi="Symbol" w:hint="default"/>
+      </w:rPr>
+    </w:lvl>
+    <w:lvl w:ilvl="1" w:tplc="04090003" w:tentative="1">
+      <w:start w:val="1"/>
+      <w:numFmt w:val="bullet"/>
+      <w:lvlText w:val="o"/>
+      <w:lvlJc w:val="left"/>
+      <w:pPr>
+        <w:ind w:left="1800" w:hanging="360"/>
+      </w:pPr>
+      <w:rPr>
+        <w:rFonts w:ascii="Courier New" w:hAnsi="Courier New" w:cs="Courier New" w:hint="default"/>
+      </w:rPr>
+    </w:lvl>
+    <w:lvl w:ilvl="2" w:tplc="04090005" w:tentative="1">
+      <w:start w:val="1"/>
+      <w:numFmt w:val="bullet"/>
+      <w:lvlText w:val=""/>
+      <w:lvlJc w:val="left"/>
+      <w:pPr>
+        <w:ind w:left="2520" w:hanging="360"/>
+      </w:pPr>
+      <w:rPr>
+        <w:rFonts w:ascii="Wingdings" w:hAnsi="Wingdings" w:hint="default"/>
+      </w:rPr>
+    </w:lvl>
+    <w:lvl w:ilvl="3" w:tplc="04090001" w:tentative="1">
+      <w:start w:val="1"/>
+      <w:numFmt w:val="bullet"/>
+      <w:lvlText w:val=""/>
+      <w:lvlJc w:val="left"/>
+      <w:pPr>
+        <w:ind w:left="3240" w:hanging="360"/>
+      </w:pPr>
+      <w:rPr>
+        <w:rFonts w:ascii="Symbol" w:hAnsi="Symbol" w:hint="default"/>
+      </w:rPr>
+    </w:lvl>
+    <w:lvl w:ilvl="4" w:tplc="04090003" w:tentative="1">
+      <w:start w:val="1"/>
+      <w:numFmt w:val="bullet"/>
+      <w:lvlText w:val="o"/>
+      <w:lvlJc w:val="left"/>
+      <w:pPr>
+        <w:ind w:left="3960" w:hanging="360"/>
+      </w:pPr>
+      <w:rPr>
+        <w:rFonts w:ascii="Courier New" w:hAnsi="Courier New" w:cs="Courier New" w:hint="default"/>
+      </w:rPr>
+    </w:lvl>
+    <w:lvl w:ilvl="5" w:tplc="04090005" w:tentative="1">
+      <w:start w:val="1"/>
+      <w:numFmt w:val="bullet"/>
+      <w:lvlText w:val=""/>
+      <w:lvlJc w:val="left"/>
+      <w:pPr>
+        <w:ind w:left="4680" w:hanging="360"/>
+      </w:pPr>
+      <w:rPr>
+        <w:rFonts w:ascii="Wingdings" w:hAnsi="Wingdings" w:hint="default"/>
+      </w:rPr>
+    </w:lvl>
+    <w:lvl w:ilvl="6" w:tplc="04090001" w:tentative="1">
+      <w:start w:val="1"/>
+      <w:numFmt w:val="bullet"/>
+      <w:lvlText w:val=""/>
+      <w:lvlJc w:val="left"/>
+      <w:pPr>
+        <w:ind w:left="5400" w:hanging="360"/>
+      </w:pPr>
+      <w:rPr>
+        <w:rFonts w:ascii="Symbol" w:hAnsi="Symbol" w:hint="default"/>
+      </w:rPr>
+    </w:lvl>
+    <w:lvl w:ilvl="7" w:tplc="04090003" w:tentative="1">
+      <w:start w:val="1"/>
+      <w:numFmt w:val="bullet"/>
+      <w:lvlText w:val="o"/>
+      <w:lvlJc w:val="left"/>
+      <w:pPr>
+        <w:ind w:left="6120" w:hanging="360"/>
+      </w:pPr>
+      <w:rPr>
+        <w:rFonts w:ascii="Courier New" w:hAnsi="Courier New" w:cs="Courier New" w:hint="default"/>
+      </w:rPr>
+    </w:lvl>
+    <w:lvl w:ilvl="8" w:tplc="04090005" w:tentative="1">
+      <w:start w:val="1"/>
+      <w:numFmt w:val="bullet"/>
+      <w:lvlText w:val=""/>
+      <w:lvlJc w:val="left"/>
+      <w:pPr>
+        <w:ind w:left="6840" w:hanging="360"/>
+      </w:pPr>
+      <w:rPr>
+        <w:rFonts w:ascii="Wingdings" w:hAnsi="Wingdings" w:hint="default"/>
+      </w:rPr>
+    </w:lvl>
+  </w:abstractNum>
+  <w:abstractNum w:abstractNumId="2" w15:restartNumberingAfterBreak="0">
+    <w:nsid w:val="26427D79"/>
+    <w:multiLevelType w:val="hybridMultilevel"/>
+    <w:tmpl w:val="8B7A4926"/>
+    <w:lvl w:ilvl="0" w:tplc="0409000F">
+      <w:start w:val="1"/>
+      <w:numFmt w:val="decimal"/>
+      <w:lvlText w:val="%1."/>
+      <w:lvlJc w:val="left"/>
+      <w:pPr>
+        <w:ind w:left="1080" w:hanging="360"/>
+      </w:pPr>
+    </w:lvl>
+    <w:lvl w:ilvl="1" w:tplc="04090019" w:tentative="1">
+      <w:start w:val="1"/>
+      <w:numFmt w:val="lowerLetter"/>
+      <w:lvlText w:val="%2."/>
+      <w:lvlJc w:val="left"/>
+      <w:pPr>
+        <w:ind w:left="1800" w:hanging="360"/>
+      </w:pPr>
+    </w:lvl>
+    <w:lvl w:ilvl="2" w:tplc="0409001B" w:tentative="1">
+      <w:start w:val="1"/>
+      <w:numFmt w:val="lowerRoman"/>
+      <w:lvlText w:val="%3."/>
+      <w:lvlJc w:val="right"/>
+      <w:pPr>
+        <w:ind w:left="2520" w:hanging="180"/>
+      </w:pPr>
+    </w:lvl>
+    <w:lvl w:ilvl="3" w:tplc="0409000F" w:tentative="1">
+      <w:start w:val="1"/>
+      <w:numFmt w:val="decimal"/>
+      <w:lvlText w:val="%4."/>
+      <w:lvlJc w:val="left"/>
+      <w:pPr>
+        <w:ind w:left="3240" w:hanging="360"/>
+      </w:pPr>
+    </w:lvl>
+    <w:lvl w:ilvl="4" w:tplc="04090019" w:tentative="1">
+      <w:start w:val="1"/>
+      <w:numFmt w:val="lowerLetter"/>
+      <w:lvlText w:val="%5."/>
+      <w:lvlJc w:val="left"/>
+      <w:pPr>
+        <w:ind w:left="3960" w:hanging="360"/>
+      </w:pPr>
+    </w:lvl>
+    <w:lvl w:ilvl="5" w:tplc="0409001B" w:tentative="1">
+      <w:start w:val="1"/>
+      <w:numFmt w:val="lowerRoman"/>
+      <w:lvlText w:val="%6."/>
+      <w:lvlJc w:val="right"/>
+      <w:pPr>
+        <w:ind w:left="4680" w:hanging="180"/>
+      </w:pPr>
+    </w:lvl>
+    <w:lvl w:ilvl="6" w:tplc="0409000F" w:tentative="1">
+      <w:start w:val="1"/>
+      <w:numFmt w:val="decimal"/>
+      <w:lvlText w:val="%7."/>
+      <w:lvlJc w:val="left"/>
+      <w:pPr>
+        <w:ind w:left="5400" w:hanging="360"/>
+      </w:pPr>
+    </w:lvl>
+    <w:lvl w:ilvl="7" w:tplc="04090019" w:tentative="1">
+      <w:start w:val="1"/>
+      <w:numFmt w:val="lowerLetter"/>
+      <w:lvlText w:val="%8."/>
+      <w:lvlJc w:val="left"/>
+      <w:pPr>
+        <w:ind w:left="6120" w:hanging="360"/>
+      </w:pPr>
+    </w:lvl>
+    <w:lvl w:ilvl="8" w:tplc="0409001B" w:tentative="1">
+      <w:start w:val="1"/>
+      <w:numFmt w:val="lowerRoman"/>
+      <w:lvlText w:val="%9."/>
+      <w:lvlJc w:val="right"/>
+      <w:pPr>
+        <w:ind w:left="6840" w:hanging="180"/>
+      </w:pPr>
+    </w:lvl>
+  </w:abstractNum>
+  <w:abstractNum w:abstractNumId="3" w15:restartNumberingAfterBreak="0">
+    <w:nsid w:val="2E7276DB"/>
+    <w:multiLevelType w:val="hybridMultilevel"/>
+    <w:tmpl w:val="0560B1F8"/>
+    <w:lvl w:ilvl="0" w:tplc="04090001">
+      <w:start w:val="1"/>
+      <w:numFmt w:val="bullet"/>
+      <w:lvlText w:val=""/>
+      <w:lvlJc w:val="left"/>
+      <w:pPr>
+        <w:ind w:left="1440" w:hanging="360"/>
+      </w:pPr>
+      <w:rPr>
+        <w:rFonts w:ascii="Symbol" w:hAnsi="Symbol" w:hint="default"/>
+      </w:rPr>
+    </w:lvl>
+    <w:lvl w:ilvl="1" w:tplc="04090003">
+      <w:start w:val="1"/>
+      <w:numFmt w:val="bullet"/>
+      <w:lvlText w:val="o"/>
+      <w:lvlJc w:val="left"/>
+      <w:pPr>
+        <w:ind w:left="2160" w:hanging="360"/>
+      </w:pPr>
+      <w:rPr>
+        <w:rFonts w:ascii="Courier New" w:hAnsi="Courier New" w:cs="Courier New" w:hint="default"/>
+      </w:rPr>
+    </w:lvl>
+    <w:lvl w:ilvl="2" w:tplc="04090005" w:tentative="1">
+      <w:start w:val="1"/>
+      <w:numFmt w:val="bullet"/>
+      <w:lvlText w:val=""/>
+      <w:lvlJc w:val="left"/>
+      <w:pPr>
+        <w:ind w:left="2880" w:hanging="360"/>
+      </w:pPr>
+      <w:rPr>
+        <w:rFonts w:ascii="Wingdings" w:hAnsi="Wingdings" w:hint="default"/>
+      </w:rPr>
+    </w:lvl>
+    <w:lvl w:ilvl="3" w:tplc="04090001" w:tentative="1">
+      <w:start w:val="1"/>
+      <w:numFmt w:val="bullet"/>
+      <w:lvlText w:val=""/>
+      <w:lvlJc w:val="left"/>
+      <w:pPr>
+        <w:ind w:left="3600" w:hanging="360"/>
+      </w:pPr>
+      <w:rPr>
+        <w:rFonts w:ascii="Symbol" w:hAnsi="Symbol" w:hint="default"/>
+      </w:rPr>
+    </w:lvl>
+    <w:lvl w:ilvl="4" w:tplc="04090003" w:tentative="1">
+      <w:start w:val="1"/>
+      <w:numFmt w:val="bullet"/>
+      <w:lvlText w:val="o"/>
+      <w:lvlJc w:val="left"/>
+      <w:pPr>
+        <w:ind w:left="4320" w:hanging="360"/>
+      </w:pPr>
+      <w:rPr>
+        <w:rFonts w:ascii="Courier New" w:hAnsi="Courier New" w:cs="Courier New" w:hint="default"/>
+      </w:rPr>
+    </w:lvl>
+    <w:lvl w:ilvl="5" w:tplc="04090005" w:tentative="1">
+      <w:start w:val="1"/>
+      <w:numFmt w:val="bullet"/>
+      <w:lvlText w:val=""/>
+      <w:lvlJc w:val="left"/>
+      <w:pPr>
+        <w:ind w:left="5040" w:hanging="360"/>
+      </w:pPr>
+      <w:rPr>
+        <w:rFonts w:ascii="Wingdings" w:hAnsi="Wingdings" w:hint="default"/>
+      </w:rPr>
+    </w:lvl>
+    <w:lvl w:ilvl="6" w:tplc="04090001" w:tentative="1">
+      <w:start w:val="1"/>
+      <w:numFmt w:val="bullet"/>
+      <w:lvlText w:val=""/>
+      <w:lvlJc w:val="left"/>
+      <w:pPr>
+        <w:ind w:left="5760" w:hanging="360"/>
+      </w:pPr>
+      <w:rPr>
+        <w:rFonts w:ascii="Symbol" w:hAnsi="Symbol" w:hint="default"/>
+      </w:rPr>
+    </w:lvl>
+    <w:lvl w:ilvl="7" w:tplc="04090003" w:tentative="1">
+      <w:start w:val="1"/>
+      <w:numFmt w:val="bullet"/>
+      <w:lvlText w:val="o"/>
+      <w:lvlJc w:val="left"/>
+      <w:pPr>
+        <w:ind w:left="6480" w:hanging="360"/>
+      </w:pPr>
+      <w:rPr>
+        <w:rFonts w:ascii="Courier New" w:hAnsi="Courier New" w:cs="Courier New" w:hint="default"/>
+      </w:rPr>
+    </w:lvl>
+    <w:lvl w:ilvl="8" w:tplc="04090005" w:tentative="1">
+      <w:start w:val="1"/>
+      <w:numFmt w:val="bullet"/>
+      <w:lvlText w:val=""/>
+      <w:lvlJc w:val="left"/>
+      <w:pPr>
+        <w:ind w:left="7200" w:hanging="360"/>
+      </w:pPr>
+      <w:rPr>
+        <w:rFonts w:ascii="Wingdings" w:hAnsi="Wingdings" w:hint="default"/>
+      </w:rPr>
+    </w:lvl>
+  </w:abstractNum>
+  <w:abstractNum w:abstractNumId="4" w15:restartNumberingAfterBreak="0">
     <w:nsid w:val="440372C3"/>
     <w:multiLevelType w:val="multilevel"/>
     <w:tmpl w:val="0409001F"/>
@@ -1457,7 +2018,120 @@
       </w:pPr>
     </w:lvl>
   </w:abstractNum>
-  <w:abstractNum w:abstractNumId="2" w15:restartNumberingAfterBreak="0">
+  <w:abstractNum w:abstractNumId="5" w15:restartNumberingAfterBreak="0">
+    <w:nsid w:val="59376A02"/>
+    <w:multiLevelType w:val="hybridMultilevel"/>
+    <w:tmpl w:val="1286EE7E"/>
+    <w:lvl w:ilvl="0" w:tplc="04090001">
+      <w:start w:val="1"/>
+      <w:numFmt w:val="bullet"/>
+      <w:lvlText w:val=""/>
+      <w:lvlJc w:val="left"/>
+      <w:pPr>
+        <w:ind w:left="1440" w:hanging="360"/>
+      </w:pPr>
+      <w:rPr>
+        <w:rFonts w:ascii="Symbol" w:hAnsi="Symbol" w:hint="default"/>
+      </w:rPr>
+    </w:lvl>
+    <w:lvl w:ilvl="1" w:tplc="04090003">
+      <w:start w:val="1"/>
+      <w:numFmt w:val="bullet"/>
+      <w:lvlText w:val="o"/>
+      <w:lvlJc w:val="left"/>
+      <w:pPr>
+        <w:ind w:left="2160" w:hanging="360"/>
+      </w:pPr>
+      <w:rPr>
+        <w:rFonts w:ascii="Courier New" w:hAnsi="Courier New" w:cs="Courier New" w:hint="default"/>
+      </w:rPr>
+    </w:lvl>
+    <w:lvl w:ilvl="2" w:tplc="04090005" w:tentative="1">
+      <w:start w:val="1"/>
+      <w:numFmt w:val="bullet"/>
+      <w:lvlText w:val=""/>
+      <w:lvlJc w:val="left"/>
+      <w:pPr>
+        <w:ind w:left="2880" w:hanging="360"/>
+      </w:pPr>
+      <w:rPr>
+        <w:rFonts w:ascii="Wingdings" w:hAnsi="Wingdings" w:hint="default"/>
+      </w:rPr>
+    </w:lvl>
+    <w:lvl w:ilvl="3" w:tplc="04090001" w:tentative="1">
+      <w:start w:val="1"/>
+      <w:numFmt w:val="bullet"/>
+      <w:lvlText w:val=""/>
+      <w:lvlJc w:val="left"/>
+      <w:pPr>
+        <w:ind w:left="3600" w:hanging="360"/>
+      </w:pPr>
+      <w:rPr>
+        <w:rFonts w:ascii="Symbol" w:hAnsi="Symbol" w:hint="default"/>
+      </w:rPr>
+    </w:lvl>
+    <w:lvl w:ilvl="4" w:tplc="04090003" w:tentative="1">
+      <w:start w:val="1"/>
+      <w:numFmt w:val="bullet"/>
+      <w:lvlText w:val="o"/>
+      <w:lvlJc w:val="left"/>
+      <w:pPr>
+        <w:ind w:left="4320" w:hanging="360"/>
+      </w:pPr>
+      <w:rPr>
+        <w:rFonts w:ascii="Courier New" w:hAnsi="Courier New" w:cs="Courier New" w:hint="default"/>
+      </w:rPr>
+    </w:lvl>
+    <w:lvl w:ilvl="5" w:tplc="04090005" w:tentative="1">
+      <w:start w:val="1"/>
+      <w:numFmt w:val="bullet"/>
+      <w:lvlText w:val=""/>
+      <w:lvlJc w:val="left"/>
+      <w:pPr>
+        <w:ind w:left="5040" w:hanging="360"/>
+      </w:pPr>
+      <w:rPr>
+        <w:rFonts w:ascii="Wingdings" w:hAnsi="Wingdings" w:hint="default"/>
+      </w:rPr>
+    </w:lvl>
+    <w:lvl w:ilvl="6" w:tplc="04090001" w:tentative="1">
+      <w:start w:val="1"/>
+      <w:numFmt w:val="bullet"/>
+      <w:lvlText w:val=""/>
+      <w:lvlJc w:val="left"/>
+      <w:pPr>
+        <w:ind w:left="5760" w:hanging="360"/>
+      </w:pPr>
+      <w:rPr>
+        <w:rFonts w:ascii="Symbol" w:hAnsi="Symbol" w:hint="default"/>
+      </w:rPr>
+    </w:lvl>
+    <w:lvl w:ilvl="7" w:tplc="04090003" w:tentative="1">
+      <w:start w:val="1"/>
+      <w:numFmt w:val="bullet"/>
+      <w:lvlText w:val="o"/>
+      <w:lvlJc w:val="left"/>
+      <w:pPr>
+        <w:ind w:left="6480" w:hanging="360"/>
+      </w:pPr>
+      <w:rPr>
+        <w:rFonts w:ascii="Courier New" w:hAnsi="Courier New" w:cs="Courier New" w:hint="default"/>
+      </w:rPr>
+    </w:lvl>
+    <w:lvl w:ilvl="8" w:tplc="04090005" w:tentative="1">
+      <w:start w:val="1"/>
+      <w:numFmt w:val="bullet"/>
+      <w:lvlText w:val=""/>
+      <w:lvlJc w:val="left"/>
+      <w:pPr>
+        <w:ind w:left="7200" w:hanging="360"/>
+      </w:pPr>
+      <w:rPr>
+        <w:rFonts w:ascii="Wingdings" w:hAnsi="Wingdings" w:hint="default"/>
+      </w:rPr>
+    </w:lvl>
+  </w:abstractNum>
+  <w:abstractNum w:abstractNumId="6" w15:restartNumberingAfterBreak="0">
     <w:nsid w:val="5E0C367F"/>
     <w:multiLevelType w:val="multilevel"/>
     <w:tmpl w:val="DFC672A6"/>
@@ -1541,6 +2215,92 @@
       <w:lvlJc w:val="left"/>
       <w:pPr>
         <w:ind w:left="4320" w:hanging="1440"/>
+      </w:pPr>
+    </w:lvl>
+  </w:abstractNum>
+  <w:abstractNum w:abstractNumId="7" w15:restartNumberingAfterBreak="0">
+    <w:nsid w:val="6E3D7690"/>
+    <w:multiLevelType w:val="hybridMultilevel"/>
+    <w:tmpl w:val="A93AA2F2"/>
+    <w:lvl w:ilvl="0" w:tplc="0409000F">
+      <w:start w:val="1"/>
+      <w:numFmt w:val="decimal"/>
+      <w:lvlText w:val="%1."/>
+      <w:lvlJc w:val="left"/>
+      <w:pPr>
+        <w:ind w:left="1440" w:hanging="360"/>
+      </w:pPr>
+    </w:lvl>
+    <w:lvl w:ilvl="1" w:tplc="04090019" w:tentative="1">
+      <w:start w:val="1"/>
+      <w:numFmt w:val="lowerLetter"/>
+      <w:lvlText w:val="%2."/>
+      <w:lvlJc w:val="left"/>
+      <w:pPr>
+        <w:ind w:left="2160" w:hanging="360"/>
+      </w:pPr>
+    </w:lvl>
+    <w:lvl w:ilvl="2" w:tplc="0409001B" w:tentative="1">
+      <w:start w:val="1"/>
+      <w:numFmt w:val="lowerRoman"/>
+      <w:lvlText w:val="%3."/>
+      <w:lvlJc w:val="right"/>
+      <w:pPr>
+        <w:ind w:left="2880" w:hanging="180"/>
+      </w:pPr>
+    </w:lvl>
+    <w:lvl w:ilvl="3" w:tplc="0409000F" w:tentative="1">
+      <w:start w:val="1"/>
+      <w:numFmt w:val="decimal"/>
+      <w:lvlText w:val="%4."/>
+      <w:lvlJc w:val="left"/>
+      <w:pPr>
+        <w:ind w:left="3600" w:hanging="360"/>
+      </w:pPr>
+    </w:lvl>
+    <w:lvl w:ilvl="4" w:tplc="04090019" w:tentative="1">
+      <w:start w:val="1"/>
+      <w:numFmt w:val="lowerLetter"/>
+      <w:lvlText w:val="%5."/>
+      <w:lvlJc w:val="left"/>
+      <w:pPr>
+        <w:ind w:left="4320" w:hanging="360"/>
+      </w:pPr>
+    </w:lvl>
+    <w:lvl w:ilvl="5" w:tplc="0409001B" w:tentative="1">
+      <w:start w:val="1"/>
+      <w:numFmt w:val="lowerRoman"/>
+      <w:lvlText w:val="%6."/>
+      <w:lvlJc w:val="right"/>
+      <w:pPr>
+        <w:ind w:left="5040" w:hanging="180"/>
+      </w:pPr>
+    </w:lvl>
+    <w:lvl w:ilvl="6" w:tplc="0409000F" w:tentative="1">
+      <w:start w:val="1"/>
+      <w:numFmt w:val="decimal"/>
+      <w:lvlText w:val="%7."/>
+      <w:lvlJc w:val="left"/>
+      <w:pPr>
+        <w:ind w:left="5760" w:hanging="360"/>
+      </w:pPr>
+    </w:lvl>
+    <w:lvl w:ilvl="7" w:tplc="04090019" w:tentative="1">
+      <w:start w:val="1"/>
+      <w:numFmt w:val="lowerLetter"/>
+      <w:lvlText w:val="%8."/>
+      <w:lvlJc w:val="left"/>
+      <w:pPr>
+        <w:ind w:left="6480" w:hanging="360"/>
+      </w:pPr>
+    </w:lvl>
+    <w:lvl w:ilvl="8" w:tplc="0409001B" w:tentative="1">
+      <w:start w:val="1"/>
+      <w:numFmt w:val="lowerRoman"/>
+      <w:lvlText w:val="%9."/>
+      <w:lvlJc w:val="right"/>
+      <w:pPr>
+        <w:ind w:left="7200" w:hanging="180"/>
       </w:pPr>
     </w:lvl>
   </w:abstractNum>
@@ -1548,10 +2308,25 @@
     <w:abstractNumId w:val="0"/>
   </w:num>
   <w:num w:numId="2">
+    <w:abstractNumId w:val="4"/>
+  </w:num>
+  <w:num w:numId="3">
+    <w:abstractNumId w:val="6"/>
+  </w:num>
+  <w:num w:numId="4">
+    <w:abstractNumId w:val="5"/>
+  </w:num>
+  <w:num w:numId="5">
     <w:abstractNumId w:val="1"/>
   </w:num>
-  <w:num w:numId="3">
+  <w:num w:numId="6">
+    <w:abstractNumId w:val="3"/>
+  </w:num>
+  <w:num w:numId="7">
     <w:abstractNumId w:val="2"/>
+  </w:num>
+  <w:num w:numId="8">
+    <w:abstractNumId w:val="7"/>
   </w:num>
 </w:numbering>
 </file>
@@ -2050,6 +2825,27 @@
       <w:color w:val="auto"/>
     </w:rPr>
   </w:style>
+  <w:style w:type="paragraph" w:styleId="Heading5">
+    <w:name w:val="heading 5"/>
+    <w:basedOn w:val="Normal"/>
+    <w:next w:val="Normal"/>
+    <w:link w:val="Heading5Char"/>
+    <w:uiPriority w:val="9"/>
+    <w:semiHidden/>
+    <w:unhideWhenUsed/>
+    <w:qFormat/>
+    <w:rsid w:val="00E80B77"/>
+    <w:pPr>
+      <w:keepNext/>
+      <w:keepLines/>
+      <w:spacing w:before="40" w:after="0"/>
+      <w:outlineLvl w:val="4"/>
+    </w:pPr>
+    <w:rPr>
+      <w:rFonts w:asciiTheme="majorHAnsi" w:eastAsiaTheme="majorEastAsia" w:hAnsiTheme="majorHAnsi" w:cstheme="majorBidi"/>
+      <w:color w:val="2E74B5" w:themeColor="accent1" w:themeShade="BF"/>
+    </w:rPr>
+  </w:style>
   <w:style w:type="character" w:default="1" w:styleId="DefaultParagraphFont">
     <w:name w:val="Default Paragraph Font"/>
     <w:uiPriority w:val="1"/>
@@ -2197,6 +2993,31 @@
       <w:b/>
       <w:iCs/>
       <w:sz w:val="24"/>
+    </w:rPr>
+  </w:style>
+  <w:style w:type="character" w:customStyle="1" w:styleId="Heading5Char">
+    <w:name w:val="Heading 5 Char"/>
+    <w:basedOn w:val="DefaultParagraphFont"/>
+    <w:link w:val="Heading5"/>
+    <w:uiPriority w:val="9"/>
+    <w:semiHidden/>
+    <w:rsid w:val="00E80B77"/>
+    <w:rPr>
+      <w:rFonts w:asciiTheme="majorHAnsi" w:eastAsiaTheme="majorEastAsia" w:hAnsiTheme="majorHAnsi" w:cstheme="majorBidi"/>
+      <w:color w:val="2E74B5" w:themeColor="accent1" w:themeShade="BF"/>
+      <w:sz w:val="32"/>
+    </w:rPr>
+  </w:style>
+  <w:style w:type="character" w:styleId="FollowedHyperlink">
+    <w:name w:val="FollowedHyperlink"/>
+    <w:basedOn w:val="DefaultParagraphFont"/>
+    <w:uiPriority w:val="99"/>
+    <w:semiHidden/>
+    <w:unhideWhenUsed/>
+    <w:rsid w:val="00875E97"/>
+    <w:rPr>
+      <w:color w:val="954F72" w:themeColor="followedHyperlink"/>
+      <w:u w:val="single"/>
     </w:rPr>
   </w:style>
 </w:styles>
@@ -2468,7 +3289,7 @@
 </file>
 
 <file path=customXml/itemProps1.xml><?xml version="1.0" encoding="utf-8"?>
-<ds:datastoreItem xmlns:ds="http://schemas.openxmlformats.org/officeDocument/2006/customXml" ds:itemID="{74611990-5062-4A8B-AC0D-1C5428E90B83}">
+<ds:datastoreItem xmlns:ds="http://schemas.openxmlformats.org/officeDocument/2006/customXml" ds:itemID="{B0F78B86-65E8-43C0-8F9E-BF9B9A7F2F11}">
   <ds:schemaRefs>
     <ds:schemaRef ds:uri="http://schemas.openxmlformats.org/officeDocument/2006/bibliography"/>
   </ds:schemaRefs>

</xml_diff>

<commit_message>
Menu pictures are added
</commit_message>
<xml_diff>
--- a/Reports/FinalReport/Final_Report.docx
+++ b/Reports/FinalReport/Final_Report.docx
@@ -1252,6 +1252,35 @@
         <w:ind w:firstLine="720"/>
       </w:pPr>
       <w:r>
+        <w:rPr>
+          <w:noProof/>
+        </w:rPr>
+        <w:pict>
+          <v:shapetype id="_x0000_t75" coordsize="21600,21600" o:spt="75" o:preferrelative="t" path="m@4@5l@4@11@9@11@9@5xe" filled="f" stroked="f">
+            <v:stroke joinstyle="miter"/>
+            <v:formulas>
+              <v:f eqn="if lineDrawn pixelLineWidth 0"/>
+              <v:f eqn="sum @0 1 0"/>
+              <v:f eqn="sum 0 0 @1"/>
+              <v:f eqn="prod @2 1 2"/>
+              <v:f eqn="prod @3 21600 pixelWidth"/>
+              <v:f eqn="prod @3 21600 pixelHeight"/>
+              <v:f eqn="sum @0 0 1"/>
+              <v:f eqn="prod @6 1 2"/>
+              <v:f eqn="prod @7 21600 pixelWidth"/>
+              <v:f eqn="sum @8 21600 0"/>
+              <v:f eqn="prod @7 21600 pixelHeight"/>
+              <v:f eqn="sum @10 21600 0"/>
+            </v:formulas>
+            <v:path o:extrusionok="f" gradientshapeok="t" o:connecttype="rect"/>
+            <o:lock v:ext="edit" aspectratio="t"/>
+          </v:shapetype>
+          <v:shape id="_x0000_s1026" type="#_x0000_t75" style="position:absolute;left:0;text-align:left;margin-left:-15.6pt;margin-top:87.5pt;width:468pt;height:246pt;z-index:251660288;mso-position-horizontal-relative:text;mso-position-vertical-relative:text;mso-width-relative:page;mso-height-relative:page">
+            <v:imagedata r:id="rId7" o:title="cd6db969-6ba8-4f56-947e-00abf37f6abe"/>
+          </v:shape>
+        </w:pict>
+      </w:r>
+      <w:r>
         <w:t xml:space="preserve">In the first page of the game you are provided with six different menu options as you can see in the below picture. </w:t>
       </w:r>
     </w:p>
@@ -1334,6 +1363,16 @@
     </w:p>
     <w:p>
       <w:pPr>
+        <w:pStyle w:val="ListParagraph"/>
+        <w:numPr>
+          <w:ilvl w:val="0"/>
+          <w:numId w:val="8"/>
+        </w:numPr>
+      </w:pPr>
+    </w:p>
+    <w:p/>
+    <w:p>
+      <w:pPr>
         <w:pStyle w:val="Heading2"/>
       </w:pPr>
       <w:r>
@@ -1374,6 +1413,52 @@
     </w:p>
     <w:p>
       <w:pPr>
+        <w:ind w:firstLine="360"/>
+      </w:pPr>
+    </w:p>
+    <w:p>
+      <w:pPr>
+        <w:ind w:firstLine="360"/>
+      </w:pPr>
+      <w:r>
+        <w:rPr>
+          <w:noProof/>
+        </w:rPr>
+        <w:lastRenderedPageBreak/>
+        <w:pict>
+          <v:shape id="_x0000_s1027" type="#_x0000_t75" style="position:absolute;left:0;text-align:left;margin-left:-13.5pt;margin-top:-13.95pt;width:468pt;height:246pt;z-index:251662336;mso-position-horizontal-relative:text;mso-position-vertical-relative:text;mso-width-relative:page;mso-height-relative:page">
+            <v:imagedata r:id="rId8" o:title="355543e0-d5c1-445d-8d89-671b219bb829"/>
+          </v:shape>
+        </w:pict>
+      </w:r>
+    </w:p>
+    <w:p>
+      <w:pPr>
+        <w:ind w:firstLine="360"/>
+      </w:pPr>
+    </w:p>
+    <w:p>
+      <w:pPr>
+        <w:ind w:firstLine="360"/>
+      </w:pPr>
+    </w:p>
+    <w:p>
+      <w:pPr>
+        <w:ind w:firstLine="360"/>
+      </w:pPr>
+    </w:p>
+    <w:p>
+      <w:pPr>
+        <w:ind w:firstLine="360"/>
+      </w:pPr>
+    </w:p>
+    <w:p>
+      <w:pPr>
+        <w:ind w:firstLine="360"/>
+      </w:pPr>
+    </w:p>
+    <w:p>
+      <w:pPr>
         <w:pStyle w:val="Heading2"/>
       </w:pPr>
       <w:r>
@@ -1385,6 +1470,16 @@
         <w:ind w:firstLine="720"/>
       </w:pPr>
       <w:r>
+        <w:rPr>
+          <w:noProof/>
+        </w:rPr>
+        <w:pict>
+          <v:shape id="_x0000_s1028" type="#_x0000_t75" style="position:absolute;left:0;text-align:left;margin-left:-24pt;margin-top:142.75pt;width:468pt;height:246pt;z-index:251664384;mso-position-horizontal-relative:text;mso-position-vertical-relative:text;mso-width-relative:page;mso-height-relative:page">
+            <v:imagedata r:id="rId9" o:title="dfe0b5fa-e3c9-4a3d-97dc-943a6b1842ba"/>
+          </v:shape>
+        </w:pict>
+      </w:r>
+      <w:r>
         <w:t xml:space="preserve">After pressing load </w:t>
       </w:r>
       <w:proofErr w:type="gramStart"/>
@@ -1393,24 +1488,108 @@
       </w:r>
       <w:proofErr w:type="gramEnd"/>
       <w:r>
-        <w:t xml:space="preserve"> you are will see the below page which there are saved games. Each saved game has the name which is asked </w:t>
-      </w:r>
+        <w:t xml:space="preserve"> you are will see the below page which there are saved games. Each saved game has the name which is asked when you want to saved it and date of your last saved. Furthermore, in this game you can load the game or delete it as you can see in the below picture.</w:t>
+      </w:r>
+    </w:p>
+    <w:p>
+      <w:pPr>
+        <w:ind w:firstLine="720"/>
+      </w:pPr>
+    </w:p>
+    <w:p>
+      <w:pPr>
+        <w:ind w:firstLine="720"/>
+      </w:pPr>
+    </w:p>
+    <w:p>
+      <w:pPr>
+        <w:ind w:firstLine="720"/>
+      </w:pPr>
+    </w:p>
+    <w:p>
+      <w:pPr>
+        <w:ind w:firstLine="720"/>
+      </w:pPr>
+    </w:p>
+    <w:p>
+      <w:pPr>
+        <w:ind w:firstLine="720"/>
+      </w:pPr>
+    </w:p>
+    <w:p>
+      <w:pPr>
+        <w:pStyle w:val="Heading2"/>
+      </w:pPr>
       <w:r>
         <w:lastRenderedPageBreak/>
-        <w:t>when you want to saved it and date of your last saved. Furthermore, in this game you can load the game or delete it as you can see in the below picture.</w:t>
+        <w:t>Setting</w:t>
       </w:r>
     </w:p>
     <w:p>
       <w:pPr>
         <w:ind w:firstLine="720"/>
       </w:pPr>
+      <w:r>
+        <w:t>In this menu you are able to make change in the volume of the sound track of the game. As default it is moderate but you are able to increase or decrease</w:t>
+      </w:r>
+      <w:r>
+        <w:t xml:space="preserve"> it.</w:t>
+      </w:r>
+    </w:p>
+    <w:p>
+      <w:pPr>
+        <w:ind w:firstLine="720"/>
+      </w:pPr>
+      <w:r>
+        <w:rPr>
+          <w:noProof/>
+        </w:rPr>
+        <w:pict>
+          <v:shape id="_x0000_s1029" type="#_x0000_t75" style="position:absolute;left:0;text-align:left;margin-left:-13.5pt;margin-top:29.6pt;width:468pt;height:246pt;z-index:251666432;mso-position-horizontal-relative:text;mso-position-vertical-relative:text;mso-width-relative:page;mso-height-relative:page">
+            <v:imagedata r:id="rId10" o:title="96ddcd3d-78ed-4e8b-9e0d-35425703fe87"/>
+          </v:shape>
+        </w:pict>
+      </w:r>
+      <w:r>
+        <w:t xml:space="preserve"> </w:t>
+      </w:r>
+    </w:p>
+    <w:p>
+      <w:pPr>
+        <w:ind w:firstLine="720"/>
+      </w:pPr>
+    </w:p>
+    <w:p>
+      <w:pPr>
+        <w:ind w:firstLine="720"/>
+      </w:pPr>
+    </w:p>
+    <w:p>
+      <w:pPr>
+        <w:ind w:firstLine="720"/>
+      </w:pPr>
+    </w:p>
+    <w:p>
+      <w:pPr>
+        <w:ind w:firstLine="720"/>
+      </w:pPr>
+    </w:p>
+    <w:p>
+      <w:pPr>
+        <w:ind w:firstLine="720"/>
+      </w:pPr>
+    </w:p>
+    <w:p>
+      <w:pPr>
+        <w:ind w:firstLine="720"/>
+      </w:pPr>
     </w:p>
     <w:p>
       <w:pPr>
         <w:pStyle w:val="Heading2"/>
       </w:pPr>
       <w:r>
-        <w:t>Setting</w:t>
+        <w:t xml:space="preserve">How to play </w:t>
       </w:r>
     </w:p>
     <w:p>
@@ -1418,87 +1597,215 @@
         <w:ind w:firstLine="720"/>
       </w:pPr>
       <w:r>
-        <w:t>In this menu you are able to make change in the volume of the sound track of the game. As default it is moderate but you are able to increase or decrease</w:t>
-      </w:r>
-      <w:r>
-        <w:t xml:space="preserve"> it.</w:t>
-      </w:r>
-    </w:p>
-    <w:p>
-      <w:pPr>
-        <w:ind w:firstLine="720"/>
-      </w:pPr>
+        <w:t>In this part we only mention to the changes which we considered for this version of monopoly and explained which are these changes. Changes are including design or rules one which both of them explained completely for players to understand what are these changes.</w:t>
+      </w:r>
+    </w:p>
+    <w:p>
+      <w:pPr>
+        <w:ind w:left="360"/>
+        <w:rPr>
+          <w:noProof/>
+        </w:rPr>
+      </w:pPr>
+    </w:p>
+    <w:p>
+      <w:pPr>
+        <w:ind w:left="360"/>
+      </w:pPr>
+    </w:p>
+    <w:p>
+      <w:pPr>
+        <w:ind w:left="360"/>
+      </w:pPr>
+      <w:r>
+        <w:rPr>
+          <w:noProof/>
+        </w:rPr>
+        <w:lastRenderedPageBreak/>
+        <w:pict>
+          <v:shape id="_x0000_s1030" type="#_x0000_t75" style="position:absolute;left:0;text-align:left;margin-left:-10.2pt;margin-top:-57.55pt;width:468pt;height:246pt;z-index:251668480;mso-position-horizontal-relative:text;mso-position-vertical-relative:text;mso-width-relative:page;mso-height-relative:page">
+            <v:imagedata r:id="rId11" o:title="948baa69-f150-47f6-b212-f662302efd09"/>
+          </v:shape>
+        </w:pict>
+      </w:r>
+    </w:p>
+    <w:p>
+      <w:pPr>
+        <w:ind w:left="360"/>
+      </w:pPr>
+    </w:p>
+    <w:p>
+      <w:pPr>
+        <w:ind w:left="360"/>
+      </w:pPr>
+    </w:p>
+    <w:p>
+      <w:pPr>
+        <w:ind w:left="360"/>
+      </w:pPr>
+    </w:p>
+    <w:p>
+      <w:pPr>
+        <w:ind w:left="360"/>
+      </w:pPr>
+    </w:p>
+    <w:p>
+      <w:pPr>
+        <w:pStyle w:val="Heading2"/>
+      </w:pPr>
+      <w:r>
+        <w:t>Credits</w:t>
+      </w:r>
+    </w:p>
+    <w:p>
+      <w:r>
+        <w:t xml:space="preserve">In this option we give very brief information about who design and implement this version of Monopoly and what is the purpose. Furthermore, there is our </w:t>
+      </w:r>
+      <w:proofErr w:type="spellStart"/>
+      <w:r>
+        <w:t>Github</w:t>
+      </w:r>
+      <w:proofErr w:type="spellEnd"/>
+      <w:r>
+        <w:t xml:space="preserve"> project which will be public soon and people for more information can visit our </w:t>
+      </w:r>
+      <w:proofErr w:type="spellStart"/>
+      <w:r>
+        <w:t>Github</w:t>
+      </w:r>
+      <w:proofErr w:type="spellEnd"/>
+      <w:r>
+        <w:t xml:space="preserve">.  </w:t>
+      </w:r>
+    </w:p>
+    <w:p/>
+    <w:p>
+      <w:pPr>
+        <w:pStyle w:val="Heading2"/>
+      </w:pPr>
+      <w:r>
+        <w:t xml:space="preserve">Quit </w:t>
+      </w:r>
+    </w:p>
+    <w:p>
+      <w:r>
+        <w:t>By pressing this option, you can exit the game. However, before getting you are face with a message as you can see in the below picture which by pressing Yes you will exit the game.</w:t>
+      </w:r>
+    </w:p>
+    <w:p/>
+    <w:p>
+      <w:pPr>
+        <w:pStyle w:val="Heading2"/>
+      </w:pPr>
+      <w:r>
+        <w:lastRenderedPageBreak/>
+        <w:t>Map</w:t>
+      </w:r>
+    </w:p>
+    <w:p>
+      <w:r>
+        <w:t xml:space="preserve">We change the </w:t>
+      </w:r>
+      <w:proofErr w:type="spellStart"/>
+      <w:r>
+        <w:t>Monoply</w:t>
+      </w:r>
+      <w:proofErr w:type="spellEnd"/>
+      <w:r>
+        <w:t xml:space="preserve"> map. Most of the names of locations on the board are changed. New names are inspired by Bilkent university. As you can see in the below picture instead of prison, parking, </w:t>
+      </w:r>
+      <w:proofErr w:type="spellStart"/>
+      <w:r>
+        <w:t>electtical</w:t>
+      </w:r>
+      <w:proofErr w:type="spellEnd"/>
+      <w:r>
+        <w:t xml:space="preserve"> companies there are Disciplinary, </w:t>
+      </w:r>
+      <w:proofErr w:type="spellStart"/>
+      <w:r>
+        <w:t>Mayfest</w:t>
+      </w:r>
+      <w:proofErr w:type="spellEnd"/>
+      <w:r>
+        <w:t xml:space="preserve"> and SMD Line respectively on the board. However, concept is the same as original version of monopoly and player can buy them and if they are not owner have to pay rent.</w:t>
+      </w:r>
+    </w:p>
+    <w:p>
+      <w:r>
+        <w:rPr>
+          <w:noProof/>
+        </w:rPr>
+        <w:drawing>
+          <wp:anchor distT="0" distB="0" distL="114300" distR="114300" simplePos="0" relativeHeight="251669504" behindDoc="0" locked="0" layoutInCell="1" allowOverlap="1" wp14:anchorId="354E7CFE" wp14:editId="1F1DFA89">
+            <wp:simplePos x="0" y="0"/>
+            <wp:positionH relativeFrom="column">
+              <wp:posOffset>-118110</wp:posOffset>
+            </wp:positionH>
+            <wp:positionV relativeFrom="paragraph">
+              <wp:posOffset>24765</wp:posOffset>
+            </wp:positionV>
+            <wp:extent cx="5943600" cy="5935980"/>
+            <wp:effectExtent l="0" t="0" r="0" b="7620"/>
+            <wp:wrapNone/>
+            <wp:docPr id="4" name="Picture 4" descr="C:\Users\radman\AppData\Local\Microsoft\Windows\INetCache\Content.Word\5838e1e1-d82b-47b3-bf10-8e849a1febed.jpg"/>
+            <wp:cNvGraphicFramePr>
+              <a:graphicFrameLocks xmlns:a="http://schemas.openxmlformats.org/drawingml/2006/main" noChangeAspect="1"/>
+            </wp:cNvGraphicFramePr>
+            <a:graphic xmlns:a="http://schemas.openxmlformats.org/drawingml/2006/main">
+              <a:graphicData uri="http://schemas.openxmlformats.org/drawingml/2006/picture">
+                <pic:pic xmlns:pic="http://schemas.openxmlformats.org/drawingml/2006/picture">
+                  <pic:nvPicPr>
+                    <pic:cNvPr id="0" name="Picture 16" descr="C:\Users\radman\AppData\Local\Microsoft\Windows\INetCache\Content.Word\5838e1e1-d82b-47b3-bf10-8e849a1febed.jpg"/>
+                    <pic:cNvPicPr>
+                      <a:picLocks noChangeAspect="1" noChangeArrowheads="1"/>
+                    </pic:cNvPicPr>
+                  </pic:nvPicPr>
+                  <pic:blipFill>
+                    <a:blip r:embed="rId12" cstate="print">
+                      <a:extLst>
+                        <a:ext uri="{28A0092B-C50C-407E-A947-70E740481C1C}">
+                          <a14:useLocalDpi xmlns:a14="http://schemas.microsoft.com/office/drawing/2010/main" val="0"/>
+                        </a:ext>
+                      </a:extLst>
+                    </a:blip>
+                    <a:srcRect/>
+                    <a:stretch>
+                      <a:fillRect/>
+                    </a:stretch>
+                  </pic:blipFill>
+                  <pic:spPr bwMode="auto">
+                    <a:xfrm>
+                      <a:off x="0" y="0"/>
+                      <a:ext cx="5943600" cy="5935980"/>
+                    </a:xfrm>
+                    <a:prstGeom prst="rect">
+                      <a:avLst/>
+                    </a:prstGeom>
+                    <a:noFill/>
+                    <a:ln>
+                      <a:noFill/>
+                    </a:ln>
+                  </pic:spPr>
+                </pic:pic>
+              </a:graphicData>
+            </a:graphic>
+            <wp14:sizeRelH relativeFrom="page">
+              <wp14:pctWidth>0</wp14:pctWidth>
+            </wp14:sizeRelH>
+            <wp14:sizeRelV relativeFrom="page">
+              <wp14:pctHeight>0</wp14:pctHeight>
+            </wp14:sizeRelV>
+          </wp:anchor>
+        </w:drawing>
+      </w:r>
+    </w:p>
+    <w:p/>
+    <w:p>
       <w:r>
         <w:t xml:space="preserve"> </w:t>
       </w:r>
     </w:p>
-    <w:p>
-      <w:pPr>
-        <w:pStyle w:val="Heading2"/>
-      </w:pPr>
-      <w:r>
-        <w:t xml:space="preserve">How to play </w:t>
-      </w:r>
-    </w:p>
-    <w:p>
-      <w:pPr>
-        <w:ind w:firstLine="720"/>
-      </w:pPr>
-      <w:r>
-        <w:t>In this part we only mention to the changes which we considered for this version of monopoly and explained which are these changes. Changes are including design or rules one which both of them explained completely for players to understand what are these changes.</w:t>
-      </w:r>
-    </w:p>
-    <w:p>
-      <w:pPr>
-        <w:ind w:left="360"/>
-      </w:pPr>
-    </w:p>
-    <w:p>
-      <w:pPr>
-        <w:pStyle w:val="Heading2"/>
-      </w:pPr>
-      <w:r>
-        <w:t>Credits</w:t>
-      </w:r>
-    </w:p>
-    <w:p>
-      <w:r>
-        <w:t xml:space="preserve">In this option we give very brief information about who design and implement this version of Monopoly and what is the purpose. Furthermore, there is our </w:t>
-      </w:r>
-      <w:proofErr w:type="spellStart"/>
-      <w:r>
-        <w:t>Github</w:t>
-      </w:r>
-      <w:proofErr w:type="spellEnd"/>
-      <w:r>
-        <w:t xml:space="preserve"> project which will be public soon and people for more information can visit our </w:t>
-      </w:r>
-      <w:proofErr w:type="spellStart"/>
-      <w:r>
-        <w:t>Github</w:t>
-      </w:r>
-      <w:proofErr w:type="spellEnd"/>
-      <w:r>
-        <w:t xml:space="preserve">.  </w:t>
-      </w:r>
-    </w:p>
-    <w:p/>
-    <w:p>
-      <w:pPr>
-        <w:pStyle w:val="Heading2"/>
-      </w:pPr>
-      <w:r>
-        <w:t xml:space="preserve">Quit </w:t>
-      </w:r>
-    </w:p>
-    <w:p>
-      <w:r>
-        <w:t>By pressing this option, you can exit the game. However, before getting you are face with a message as you can see in the below picture which by pressing Yes you will exit the game.</w:t>
-      </w:r>
-      <w:bookmarkStart w:id="3" w:name="_GoBack"/>
-      <w:bookmarkEnd w:id="3"/>
-    </w:p>
-    <w:p/>
     <w:p>
       <w:pPr>
         <w:pStyle w:val="Heading1"/>
@@ -1507,11 +1814,11 @@
           <w:numId w:val="3"/>
         </w:numPr>
       </w:pPr>
-      <w:bookmarkStart w:id="4" w:name="_Toc59135617"/>
+      <w:bookmarkStart w:id="3" w:name="_Toc59135617"/>
       <w:r>
         <w:t xml:space="preserve"> Build Instruction:</w:t>
       </w:r>
-      <w:bookmarkEnd w:id="4"/>
+      <w:bookmarkEnd w:id="3"/>
     </w:p>
     <w:p>
       <w:pPr>
@@ -1522,6 +1829,16 @@
         <w:t xml:space="preserve"> </w:t>
       </w:r>
     </w:p>
+    <w:p/>
+    <w:p/>
+    <w:p/>
+    <w:p/>
+    <w:p/>
+    <w:p>
+      <w:bookmarkStart w:id="4" w:name="_GoBack"/>
+      <w:bookmarkEnd w:id="4"/>
+    </w:p>
+    <w:p/>
     <w:sectPr>
       <w:pgSz w:w="12240" w:h="15840"/>
       <w:pgMar w:top="1440" w:right="1440" w:bottom="1440" w:left="1440" w:header="720" w:footer="720" w:gutter="0"/>
@@ -3289,7 +3606,7 @@
 </file>
 
 <file path=customXml/itemProps1.xml><?xml version="1.0" encoding="utf-8"?>
-<ds:datastoreItem xmlns:ds="http://schemas.openxmlformats.org/officeDocument/2006/customXml" ds:itemID="{B0F78B86-65E8-43C0-8F9E-BF9B9A7F2F11}">
+<ds:datastoreItem xmlns:ds="http://schemas.openxmlformats.org/officeDocument/2006/customXml" ds:itemID="{428B58D6-7881-41C5-A71C-4C419B6AE7CC}">
   <ds:schemaRefs>
     <ds:schemaRef ds:uri="http://schemas.openxmlformats.org/officeDocument/2006/bibliography"/>
   </ds:schemaRefs>

</xml_diff>

<commit_message>
other fetures is added
</commit_message>
<xml_diff>
--- a/Reports/FinalReport/Final_Report.docx
+++ b/Reports/FinalReport/Final_Report.docx
@@ -1275,14 +1275,250 @@
             <v:path o:extrusionok="f" gradientshapeok="t" o:connecttype="rect"/>
             <o:lock v:ext="edit" aspectratio="t"/>
           </v:shapetype>
-          <v:shape id="_x0000_s1026" type="#_x0000_t75" style="position:absolute;left:0;text-align:left;margin-left:-15.6pt;margin-top:87.5pt;width:468pt;height:246pt;z-index:251660288;mso-position-horizontal-relative:text;mso-position-vertical-relative:text;mso-width-relative:page;mso-height-relative:page">
+          <v:shape id="_x0000_s1026" type="#_x0000_t75" style="position:absolute;left:0;text-align:left;margin-left:0;margin-top:87.5pt;width:468pt;height:246pt;z-index:251660288;mso-position-horizontal-relative:text;mso-position-vertical-relative:text;mso-width-relative:page;mso-height-relative:page">
             <v:imagedata r:id="rId7" o:title="cd6db969-6ba8-4f56-947e-00abf37f6abe"/>
           </v:shape>
         </w:pict>
       </w:r>
       <w:r>
-        <w:t xml:space="preserve">In the first page of the game you are provided with six different menu options as you can see in the below picture. </w:t>
-      </w:r>
+        <w:rPr>
+          <w:noProof/>
+        </w:rPr>
+        <mc:AlternateContent>
+          <mc:Choice Requires="wps">
+            <w:drawing>
+              <wp:anchor distT="0" distB="0" distL="114300" distR="114300" simplePos="0" relativeHeight="251671552" behindDoc="0" locked="0" layoutInCell="1" allowOverlap="1" wp14:anchorId="3E70165D" wp14:editId="6D16B45D">
+                <wp:simplePos x="0" y="0"/>
+                <wp:positionH relativeFrom="column">
+                  <wp:posOffset>-198120</wp:posOffset>
+                </wp:positionH>
+                <wp:positionV relativeFrom="paragraph">
+                  <wp:posOffset>4292600</wp:posOffset>
+                </wp:positionV>
+                <wp:extent cx="5943600" cy="635"/>
+                <wp:effectExtent l="0" t="0" r="0" b="0"/>
+                <wp:wrapNone/>
+                <wp:docPr id="5" name="Text Box 5"/>
+                <wp:cNvGraphicFramePr/>
+                <a:graphic xmlns:a="http://schemas.openxmlformats.org/drawingml/2006/main">
+                  <a:graphicData uri="http://schemas.microsoft.com/office/word/2010/wordprocessingShape">
+                    <wps:wsp>
+                      <wps:cNvSpPr txBox="1"/>
+                      <wps:spPr>
+                        <a:xfrm>
+                          <a:off x="0" y="0"/>
+                          <a:ext cx="5943600" cy="635"/>
+                        </a:xfrm>
+                        <a:prstGeom prst="rect">
+                          <a:avLst/>
+                        </a:prstGeom>
+                        <a:solidFill>
+                          <a:prstClr val="white"/>
+                        </a:solidFill>
+                        <a:ln>
+                          <a:noFill/>
+                        </a:ln>
+                      </wps:spPr>
+                      <wps:txbx>
+                        <w:txbxContent>
+                          <w:p>
+                            <w:pPr>
+                              <w:pStyle w:val="Caption"/>
+                              <w:jc w:val="center"/>
+                              <w:rPr>
+                                <w:noProof/>
+                                <w:color w:val="000000" w:themeColor="text1"/>
+                                <w:sz w:val="32"/>
+                              </w:rPr>
+                            </w:pPr>
+                            <w:r>
+                              <w:t xml:space="preserve">Figure </w:t>
+                            </w:r>
+                            <w:r>
+                              <w:fldChar w:fldCharType="begin"/>
+                            </w:r>
+                            <w:r>
+                              <w:instrText xml:space="preserve"> STYLEREF 2 \s </w:instrText>
+                            </w:r>
+                            <w:r>
+                              <w:fldChar w:fldCharType="separate"/>
+                            </w:r>
+                            <w:r>
+                              <w:rPr>
+                                <w:noProof/>
+                                <w:cs/>
+                              </w:rPr>
+                              <w:t>‎</w:t>
+                            </w:r>
+                            <w:r>
+                              <w:rPr>
+                                <w:noProof/>
+                              </w:rPr>
+                              <w:t>3.1</w:t>
+                            </w:r>
+                            <w:r>
+                              <w:fldChar w:fldCharType="end"/>
+                            </w:r>
+                            <w:r>
+                              <w:noBreakHyphen/>
+                            </w:r>
+                            <w:r>
+                              <w:fldChar w:fldCharType="begin"/>
+                            </w:r>
+                            <w:r>
+                              <w:instrText xml:space="preserve"> SEQ Figure \* ARABIC \s 2 </w:instrText>
+                            </w:r>
+                            <w:r>
+                              <w:fldChar w:fldCharType="separate"/>
+                            </w:r>
+                            <w:r>
+                              <w:rPr>
+                                <w:noProof/>
+                              </w:rPr>
+                              <w:t>1</w:t>
+                            </w:r>
+                            <w:r>
+                              <w:fldChar w:fldCharType="end"/>
+                            </w:r>
+                          </w:p>
+                        </w:txbxContent>
+                      </wps:txbx>
+                      <wps:bodyPr rot="0" spcFirstLastPara="0" vertOverflow="overflow" horzOverflow="overflow" vert="horz" wrap="square" lIns="0" tIns="0" rIns="0" bIns="0" numCol="1" spcCol="0" rtlCol="0" fromWordArt="0" anchor="t" anchorCtr="0" forceAA="0" compatLnSpc="1">
+                        <a:prstTxWarp prst="textNoShape">
+                          <a:avLst/>
+                        </a:prstTxWarp>
+                        <a:spAutoFit/>
+                      </wps:bodyPr>
+                    </wps:wsp>
+                  </a:graphicData>
+                </a:graphic>
+              </wp:anchor>
+            </w:drawing>
+          </mc:Choice>
+          <mc:Fallback>
+            <w:pict>
+              <v:shapetype w14:anchorId="3E70165D" id="_x0000_t202" coordsize="21600,21600" o:spt="202" path="m,l,21600r21600,l21600,xe">
+                <v:stroke joinstyle="miter"/>
+                <v:path gradientshapeok="t" o:connecttype="rect"/>
+              </v:shapetype>
+              <v:shape id="Text Box 5" o:spid="_x0000_s1026" type="#_x0000_t202" style="position:absolute;left:0;text-align:left;margin-left:-15.6pt;margin-top:338pt;width:468pt;height:.05pt;z-index:251671552;visibility:visible;mso-wrap-style:square;mso-wrap-distance-left:9pt;mso-wrap-distance-top:0;mso-wrap-distance-right:9pt;mso-wrap-distance-bottom:0;mso-position-horizontal:absolute;mso-position-horizontal-relative:text;mso-position-vertical:absolute;mso-position-vertical-relative:text;v-text-anchor:top" o:gfxdata="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" stroked="f">
+                <v:textbox style="mso-fit-shape-to-text:t" inset="0,0,0,0">
+                  <w:txbxContent>
+                    <w:p>
+                      <w:pPr>
+                        <w:pStyle w:val="Caption"/>
+                        <w:jc w:val="center"/>
+                        <w:rPr>
+                          <w:noProof/>
+                          <w:color w:val="000000" w:themeColor="text1"/>
+                          <w:sz w:val="32"/>
+                        </w:rPr>
+                      </w:pPr>
+                      <w:r>
+                        <w:t xml:space="preserve">Figure </w:t>
+                      </w:r>
+                      <w:r>
+                        <w:fldChar w:fldCharType="begin"/>
+                      </w:r>
+                      <w:r>
+                        <w:instrText xml:space="preserve"> STYLEREF 2 \s </w:instrText>
+                      </w:r>
+                      <w:r>
+                        <w:fldChar w:fldCharType="separate"/>
+                      </w:r>
+                      <w:r>
+                        <w:rPr>
+                          <w:noProof/>
+                          <w:cs/>
+                        </w:rPr>
+                        <w:t>‎</w:t>
+                      </w:r>
+                      <w:r>
+                        <w:rPr>
+                          <w:noProof/>
+                        </w:rPr>
+                        <w:t>3.1</w:t>
+                      </w:r>
+                      <w:r>
+                        <w:fldChar w:fldCharType="end"/>
+                      </w:r>
+                      <w:r>
+                        <w:noBreakHyphen/>
+                      </w:r>
+                      <w:r>
+                        <w:fldChar w:fldCharType="begin"/>
+                      </w:r>
+                      <w:r>
+                        <w:instrText xml:space="preserve"> SEQ Figure \* ARABIC \s 2 </w:instrText>
+                      </w:r>
+                      <w:r>
+                        <w:fldChar w:fldCharType="separate"/>
+                      </w:r>
+                      <w:r>
+                        <w:rPr>
+                          <w:noProof/>
+                        </w:rPr>
+                        <w:t>1</w:t>
+                      </w:r>
+                      <w:r>
+                        <w:fldChar w:fldCharType="end"/>
+                      </w:r>
+                    </w:p>
+                  </w:txbxContent>
+                </v:textbox>
+              </v:shape>
+            </w:pict>
+          </mc:Fallback>
+        </mc:AlternateContent>
+      </w:r>
+      <w:r>
+        <w:t xml:space="preserve">In the first page of the game you are provided with six different menu options as you can see in </w:t>
+      </w:r>
+      <w:r>
+        <w:t xml:space="preserve">figure </w:t>
+      </w:r>
+      <w:r>
+        <w:t>3.</w:t>
+      </w:r>
+      <w:r>
+        <w:t>1</w:t>
+      </w:r>
+      <w:r>
+        <w:t>-1</w:t>
+      </w:r>
+      <w:r>
+        <w:t xml:space="preserve">. </w:t>
+      </w:r>
+    </w:p>
+    <w:p>
+      <w:pPr>
+        <w:ind w:firstLine="720"/>
+      </w:pPr>
+    </w:p>
+    <w:p>
+      <w:pPr>
+        <w:ind w:firstLine="720"/>
+      </w:pPr>
+    </w:p>
+    <w:p>
+      <w:pPr>
+        <w:ind w:firstLine="720"/>
+      </w:pPr>
+    </w:p>
+    <w:p>
+      <w:pPr>
+        <w:ind w:firstLine="720"/>
+      </w:pPr>
+    </w:p>
+    <w:p>
+      <w:pPr>
+        <w:ind w:firstLine="720"/>
+      </w:pPr>
+    </w:p>
+    <w:p>
+      <w:pPr>
+        <w:ind w:firstLine="720"/>
+      </w:pPr>
     </w:p>
     <w:p>
       <w:pPr>
@@ -1364,18 +1600,15 @@
     <w:p>
       <w:pPr>
         <w:pStyle w:val="ListParagraph"/>
-        <w:numPr>
-          <w:ilvl w:val="0"/>
-          <w:numId w:val="8"/>
-        </w:numPr>
-      </w:pPr>
-    </w:p>
-    <w:p/>
+        <w:ind w:left="1440"/>
+      </w:pPr>
+    </w:p>
     <w:p>
       <w:pPr>
         <w:pStyle w:val="Heading2"/>
       </w:pPr>
       <w:r>
+        <w:lastRenderedPageBreak/>
         <w:t>New Game</w:t>
       </w:r>
     </w:p>
@@ -1410,23 +1643,199 @@
       <w:pPr>
         <w:ind w:firstLine="360"/>
       </w:pPr>
-    </w:p>
-    <w:p>
-      <w:pPr>
-        <w:ind w:firstLine="360"/>
-      </w:pPr>
-    </w:p>
-    <w:p>
-      <w:pPr>
-        <w:ind w:firstLine="360"/>
-      </w:pPr>
       <w:r>
         <w:rPr>
           <w:noProof/>
         </w:rPr>
-        <w:lastRenderedPageBreak/>
+        <mc:AlternateContent>
+          <mc:Choice Requires="wps">
+            <w:drawing>
+              <wp:anchor distT="0" distB="0" distL="114300" distR="114300" simplePos="0" relativeHeight="251673600" behindDoc="0" locked="0" layoutInCell="1" allowOverlap="1" wp14:anchorId="284CE8A0" wp14:editId="2984FDC5">
+                <wp:simplePos x="0" y="0"/>
+                <wp:positionH relativeFrom="column">
+                  <wp:posOffset>-320040</wp:posOffset>
+                </wp:positionH>
+                <wp:positionV relativeFrom="paragraph">
+                  <wp:posOffset>3417570</wp:posOffset>
+                </wp:positionV>
+                <wp:extent cx="5943600" cy="635"/>
+                <wp:effectExtent l="0" t="0" r="0" b="0"/>
+                <wp:wrapNone/>
+                <wp:docPr id="6" name="Text Box 6"/>
+                <wp:cNvGraphicFramePr/>
+                <a:graphic xmlns:a="http://schemas.openxmlformats.org/drawingml/2006/main">
+                  <a:graphicData uri="http://schemas.microsoft.com/office/word/2010/wordprocessingShape">
+                    <wps:wsp>
+                      <wps:cNvSpPr txBox="1"/>
+                      <wps:spPr>
+                        <a:xfrm>
+                          <a:off x="0" y="0"/>
+                          <a:ext cx="5943600" cy="635"/>
+                        </a:xfrm>
+                        <a:prstGeom prst="rect">
+                          <a:avLst/>
+                        </a:prstGeom>
+                        <a:solidFill>
+                          <a:prstClr val="white"/>
+                        </a:solidFill>
+                        <a:ln>
+                          <a:noFill/>
+                        </a:ln>
+                      </wps:spPr>
+                      <wps:txbx>
+                        <w:txbxContent>
+                          <w:p>
+                            <w:pPr>
+                              <w:pStyle w:val="Caption"/>
+                              <w:jc w:val="center"/>
+                              <w:rPr>
+                                <w:noProof/>
+                                <w:color w:val="000000" w:themeColor="text1"/>
+                                <w:sz w:val="32"/>
+                              </w:rPr>
+                            </w:pPr>
+                            <w:r>
+                              <w:t xml:space="preserve">Figure </w:t>
+                            </w:r>
+                            <w:r>
+                              <w:fldChar w:fldCharType="begin"/>
+                            </w:r>
+                            <w:r>
+                              <w:instrText xml:space="preserve"> STYLEREF 2 \s </w:instrText>
+                            </w:r>
+                            <w:r>
+                              <w:fldChar w:fldCharType="separate"/>
+                            </w:r>
+                            <w:r>
+                              <w:rPr>
+                                <w:noProof/>
+                                <w:cs/>
+                              </w:rPr>
+                              <w:t>‎</w:t>
+                            </w:r>
+                            <w:r>
+                              <w:rPr>
+                                <w:noProof/>
+                              </w:rPr>
+                              <w:t>3.1</w:t>
+                            </w:r>
+                            <w:r>
+                              <w:fldChar w:fldCharType="end"/>
+                            </w:r>
+                            <w:r>
+                              <w:noBreakHyphen/>
+                            </w:r>
+                            <w:r>
+                              <w:fldChar w:fldCharType="begin"/>
+                            </w:r>
+                            <w:r>
+                              <w:instrText xml:space="preserve"> SEQ Figure \* ARABIC \s 2 </w:instrText>
+                            </w:r>
+                            <w:r>
+                              <w:fldChar w:fldCharType="separate"/>
+                            </w:r>
+                            <w:r>
+                              <w:rPr>
+                                <w:noProof/>
+                              </w:rPr>
+                              <w:t>1</w:t>
+                            </w:r>
+                            <w:r>
+                              <w:fldChar w:fldCharType="end"/>
+                            </w:r>
+                          </w:p>
+                        </w:txbxContent>
+                      </wps:txbx>
+                      <wps:bodyPr rot="0" spcFirstLastPara="0" vertOverflow="overflow" horzOverflow="overflow" vert="horz" wrap="square" lIns="0" tIns="0" rIns="0" bIns="0" numCol="1" spcCol="0" rtlCol="0" fromWordArt="0" anchor="t" anchorCtr="0" forceAA="0" compatLnSpc="1">
+                        <a:prstTxWarp prst="textNoShape">
+                          <a:avLst/>
+                        </a:prstTxWarp>
+                        <a:spAutoFit/>
+                      </wps:bodyPr>
+                    </wps:wsp>
+                  </a:graphicData>
+                </a:graphic>
+              </wp:anchor>
+            </w:drawing>
+          </mc:Choice>
+          <mc:Fallback>
+            <w:pict>
+              <v:shape w14:anchorId="284CE8A0" id="Text Box 6" o:spid="_x0000_s1027" type="#_x0000_t202" style="position:absolute;left:0;text-align:left;margin-left:-25.2pt;margin-top:269.1pt;width:468pt;height:.05pt;z-index:251673600;visibility:visible;mso-wrap-style:square;mso-wrap-distance-left:9pt;mso-wrap-distance-top:0;mso-wrap-distance-right:9pt;mso-wrap-distance-bottom:0;mso-position-horizontal:absolute;mso-position-horizontal-relative:text;mso-position-vertical:absolute;mso-position-vertical-relative:text;v-text-anchor:top" o:gfxdata="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" stroked="f">
+                <v:textbox style="mso-fit-shape-to-text:t" inset="0,0,0,0">
+                  <w:txbxContent>
+                    <w:p>
+                      <w:pPr>
+                        <w:pStyle w:val="Caption"/>
+                        <w:jc w:val="center"/>
+                        <w:rPr>
+                          <w:noProof/>
+                          <w:color w:val="000000" w:themeColor="text1"/>
+                          <w:sz w:val="32"/>
+                        </w:rPr>
+                      </w:pPr>
+                      <w:r>
+                        <w:t xml:space="preserve">Figure </w:t>
+                      </w:r>
+                      <w:r>
+                        <w:fldChar w:fldCharType="begin"/>
+                      </w:r>
+                      <w:r>
+                        <w:instrText xml:space="preserve"> STYLEREF 2 \s </w:instrText>
+                      </w:r>
+                      <w:r>
+                        <w:fldChar w:fldCharType="separate"/>
+                      </w:r>
+                      <w:r>
+                        <w:rPr>
+                          <w:noProof/>
+                          <w:cs/>
+                        </w:rPr>
+                        <w:t>‎</w:t>
+                      </w:r>
+                      <w:r>
+                        <w:rPr>
+                          <w:noProof/>
+                        </w:rPr>
+                        <w:t>3.1</w:t>
+                      </w:r>
+                      <w:r>
+                        <w:fldChar w:fldCharType="end"/>
+                      </w:r>
+                      <w:r>
+                        <w:noBreakHyphen/>
+                      </w:r>
+                      <w:r>
+                        <w:fldChar w:fldCharType="begin"/>
+                      </w:r>
+                      <w:r>
+                        <w:instrText xml:space="preserve"> SEQ Figure \* ARABIC \s 2 </w:instrText>
+                      </w:r>
+                      <w:r>
+                        <w:fldChar w:fldCharType="separate"/>
+                      </w:r>
+                      <w:r>
+                        <w:rPr>
+                          <w:noProof/>
+                        </w:rPr>
+                        <w:t>1</w:t>
+                      </w:r>
+                      <w:r>
+                        <w:fldChar w:fldCharType="end"/>
+                      </w:r>
+                    </w:p>
+                  </w:txbxContent>
+                </v:textbox>
+              </v:shape>
+            </w:pict>
+          </mc:Fallback>
+        </mc:AlternateContent>
+      </w:r>
+      <w:r>
+        <w:rPr>
+          <w:noProof/>
+        </w:rPr>
         <w:pict>
-          <v:shape id="_x0000_s1027" type="#_x0000_t75" style="position:absolute;left:0;text-align:left;margin-left:-13.5pt;margin-top:-13.95pt;width:468pt;height:246pt;z-index:251662336;mso-position-horizontal-relative:text;mso-position-vertical-relative:text;mso-width-relative:page;mso-height-relative:page">
+          <v:shape id="_x0000_s1027" type="#_x0000_t75" style="position:absolute;left:0;text-align:left;margin-left:-25.2pt;margin-top:18.6pt;width:468pt;height:246pt;z-index:251662336;mso-position-horizontal-relative:text;mso-position-vertical-relative:text;mso-width-relative:page;mso-height-relative:page">
             <v:imagedata r:id="rId8" o:title="355543e0-d5c1-445d-8d89-671b219bb829"/>
           </v:shape>
         </w:pict>
@@ -1457,6 +1866,7 @@
         <w:ind w:firstLine="360"/>
       </w:pPr>
     </w:p>
+    <w:p/>
     <w:p>
       <w:pPr>
         <w:pStyle w:val="Heading2"/>
@@ -1470,26 +1880,50 @@
         <w:ind w:firstLine="720"/>
       </w:pPr>
       <w:r>
+        <w:t xml:space="preserve">After pressing load </w:t>
+      </w:r>
+      <w:proofErr w:type="gramStart"/>
+      <w:r>
+        <w:t>Game</w:t>
+      </w:r>
+      <w:proofErr w:type="gramEnd"/>
+      <w:r>
+        <w:t xml:space="preserve"> you are will see the below page which there are saved games. Each saved game has the name which is asked when you want to saved it and date of your last saved. Furthermore, in this game you can load the game or delete it as you can see in </w:t>
+      </w:r>
+      <w:r>
+        <w:t>figure 3</w:t>
+      </w:r>
+      <w:r>
+        <w:t>.2-1</w:t>
+      </w:r>
+      <w:r>
+        <w:t>.</w:t>
+      </w:r>
+    </w:p>
+    <w:p>
+      <w:pPr>
+        <w:ind w:firstLine="720"/>
+      </w:pPr>
+    </w:p>
+    <w:p>
+      <w:pPr>
+        <w:ind w:firstLine="720"/>
+      </w:pPr>
+    </w:p>
+    <w:p>
+      <w:pPr>
+        <w:ind w:firstLine="720"/>
+      </w:pPr>
+      <w:r>
         <w:rPr>
           <w:noProof/>
         </w:rPr>
         <w:pict>
-          <v:shape id="_x0000_s1028" type="#_x0000_t75" style="position:absolute;left:0;text-align:left;margin-left:-24pt;margin-top:142.75pt;width:468pt;height:246pt;z-index:251664384;mso-position-horizontal-relative:text;mso-position-vertical-relative:text;mso-width-relative:page;mso-height-relative:page">
+          <v:shape id="_x0000_s1028" type="#_x0000_t75" style="position:absolute;left:0;text-align:left;margin-left:-3.9pt;margin-top:-26.95pt;width:468pt;height:246pt;z-index:251664384;mso-position-horizontal-relative:text;mso-position-vertical-relative:text;mso-width-relative:page;mso-height-relative:page">
             <v:imagedata r:id="rId9" o:title="dfe0b5fa-e3c9-4a3d-97dc-943a6b1842ba"/>
           </v:shape>
         </w:pict>
       </w:r>
-      <w:r>
-        <w:t xml:space="preserve">After pressing load </w:t>
-      </w:r>
-      <w:proofErr w:type="gramStart"/>
-      <w:r>
-        <w:t>Game</w:t>
-      </w:r>
-      <w:proofErr w:type="gramEnd"/>
-      <w:r>
-        <w:t xml:space="preserve"> you are will see the below page which there are saved games. Each saved game has the name which is asked when you want to saved it and date of your last saved. Furthermore, in this game you can load the game or delete it as you can see in the below picture.</w:t>
-      </w:r>
     </w:p>
     <w:p>
       <w:pPr>
@@ -1515,13 +1949,199 @@
       <w:pPr>
         <w:ind w:firstLine="720"/>
       </w:pPr>
+      <w:r>
+        <w:rPr>
+          <w:noProof/>
+        </w:rPr>
+        <mc:AlternateContent>
+          <mc:Choice Requires="wps">
+            <w:drawing>
+              <wp:anchor distT="0" distB="0" distL="114300" distR="114300" simplePos="0" relativeHeight="251675648" behindDoc="0" locked="0" layoutInCell="1" allowOverlap="1" wp14:anchorId="338C37AD" wp14:editId="2540B3D4">
+                <wp:simplePos x="0" y="0"/>
+                <wp:positionH relativeFrom="column">
+                  <wp:posOffset>-236220</wp:posOffset>
+                </wp:positionH>
+                <wp:positionV relativeFrom="paragraph">
+                  <wp:posOffset>73660</wp:posOffset>
+                </wp:positionV>
+                <wp:extent cx="5943600" cy="635"/>
+                <wp:effectExtent l="0" t="0" r="0" b="0"/>
+                <wp:wrapNone/>
+                <wp:docPr id="7" name="Text Box 7"/>
+                <wp:cNvGraphicFramePr/>
+                <a:graphic xmlns:a="http://schemas.openxmlformats.org/drawingml/2006/main">
+                  <a:graphicData uri="http://schemas.microsoft.com/office/word/2010/wordprocessingShape">
+                    <wps:wsp>
+                      <wps:cNvSpPr txBox="1"/>
+                      <wps:spPr>
+                        <a:xfrm>
+                          <a:off x="0" y="0"/>
+                          <a:ext cx="5943600" cy="635"/>
+                        </a:xfrm>
+                        <a:prstGeom prst="rect">
+                          <a:avLst/>
+                        </a:prstGeom>
+                        <a:solidFill>
+                          <a:prstClr val="white"/>
+                        </a:solidFill>
+                        <a:ln>
+                          <a:noFill/>
+                        </a:ln>
+                      </wps:spPr>
+                      <wps:txbx>
+                        <w:txbxContent>
+                          <w:p>
+                            <w:pPr>
+                              <w:pStyle w:val="Caption"/>
+                              <w:jc w:val="center"/>
+                              <w:rPr>
+                                <w:noProof/>
+                                <w:color w:val="000000" w:themeColor="text1"/>
+                                <w:sz w:val="32"/>
+                              </w:rPr>
+                            </w:pPr>
+                            <w:r>
+                              <w:t xml:space="preserve">Figure </w:t>
+                            </w:r>
+                            <w:r>
+                              <w:fldChar w:fldCharType="begin"/>
+                            </w:r>
+                            <w:r>
+                              <w:instrText xml:space="preserve"> STYLEREF 2 \s </w:instrText>
+                            </w:r>
+                            <w:r>
+                              <w:fldChar w:fldCharType="separate"/>
+                            </w:r>
+                            <w:r>
+                              <w:rPr>
+                                <w:noProof/>
+                                <w:cs/>
+                              </w:rPr>
+                              <w:t>‎</w:t>
+                            </w:r>
+                            <w:r>
+                              <w:rPr>
+                                <w:noProof/>
+                              </w:rPr>
+                              <w:t>3.2</w:t>
+                            </w:r>
+                            <w:r>
+                              <w:fldChar w:fldCharType="end"/>
+                            </w:r>
+                            <w:r>
+                              <w:noBreakHyphen/>
+                            </w:r>
+                            <w:r>
+                              <w:fldChar w:fldCharType="begin"/>
+                            </w:r>
+                            <w:r>
+                              <w:instrText xml:space="preserve"> SEQ Figure \* ARABIC \s 2 </w:instrText>
+                            </w:r>
+                            <w:r>
+                              <w:fldChar w:fldCharType="separate"/>
+                            </w:r>
+                            <w:r>
+                              <w:rPr>
+                                <w:noProof/>
+                              </w:rPr>
+                              <w:t>1</w:t>
+                            </w:r>
+                            <w:r>
+                              <w:fldChar w:fldCharType="end"/>
+                            </w:r>
+                          </w:p>
+                        </w:txbxContent>
+                      </wps:txbx>
+                      <wps:bodyPr rot="0" spcFirstLastPara="0" vertOverflow="overflow" horzOverflow="overflow" vert="horz" wrap="square" lIns="0" tIns="0" rIns="0" bIns="0" numCol="1" spcCol="0" rtlCol="0" fromWordArt="0" anchor="t" anchorCtr="0" forceAA="0" compatLnSpc="1">
+                        <a:prstTxWarp prst="textNoShape">
+                          <a:avLst/>
+                        </a:prstTxWarp>
+                        <a:spAutoFit/>
+                      </wps:bodyPr>
+                    </wps:wsp>
+                  </a:graphicData>
+                </a:graphic>
+              </wp:anchor>
+            </w:drawing>
+          </mc:Choice>
+          <mc:Fallback>
+            <w:pict>
+              <v:shape w14:anchorId="338C37AD" id="Text Box 7" o:spid="_x0000_s1028" type="#_x0000_t202" style="position:absolute;left:0;text-align:left;margin-left:-18.6pt;margin-top:5.8pt;width:468pt;height:.05pt;z-index:251675648;visibility:visible;mso-wrap-style:square;mso-wrap-distance-left:9pt;mso-wrap-distance-top:0;mso-wrap-distance-right:9pt;mso-wrap-distance-bottom:0;mso-position-horizontal:absolute;mso-position-horizontal-relative:text;mso-position-vertical:absolute;mso-position-vertical-relative:text;v-text-anchor:top" o:gfxdata="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" stroked="f">
+                <v:textbox style="mso-fit-shape-to-text:t" inset="0,0,0,0">
+                  <w:txbxContent>
+                    <w:p>
+                      <w:pPr>
+                        <w:pStyle w:val="Caption"/>
+                        <w:jc w:val="center"/>
+                        <w:rPr>
+                          <w:noProof/>
+                          <w:color w:val="000000" w:themeColor="text1"/>
+                          <w:sz w:val="32"/>
+                        </w:rPr>
+                      </w:pPr>
+                      <w:r>
+                        <w:t xml:space="preserve">Figure </w:t>
+                      </w:r>
+                      <w:r>
+                        <w:fldChar w:fldCharType="begin"/>
+                      </w:r>
+                      <w:r>
+                        <w:instrText xml:space="preserve"> STYLEREF 2 \s </w:instrText>
+                      </w:r>
+                      <w:r>
+                        <w:fldChar w:fldCharType="separate"/>
+                      </w:r>
+                      <w:r>
+                        <w:rPr>
+                          <w:noProof/>
+                          <w:cs/>
+                        </w:rPr>
+                        <w:t>‎</w:t>
+                      </w:r>
+                      <w:r>
+                        <w:rPr>
+                          <w:noProof/>
+                        </w:rPr>
+                        <w:t>3.2</w:t>
+                      </w:r>
+                      <w:r>
+                        <w:fldChar w:fldCharType="end"/>
+                      </w:r>
+                      <w:r>
+                        <w:noBreakHyphen/>
+                      </w:r>
+                      <w:r>
+                        <w:fldChar w:fldCharType="begin"/>
+                      </w:r>
+                      <w:r>
+                        <w:instrText xml:space="preserve"> SEQ Figure \* ARABIC \s 2 </w:instrText>
+                      </w:r>
+                      <w:r>
+                        <w:fldChar w:fldCharType="separate"/>
+                      </w:r>
+                      <w:r>
+                        <w:rPr>
+                          <w:noProof/>
+                        </w:rPr>
+                        <w:t>1</w:t>
+                      </w:r>
+                      <w:r>
+                        <w:fldChar w:fldCharType="end"/>
+                      </w:r>
+                    </w:p>
+                  </w:txbxContent>
+                </v:textbox>
+              </v:shape>
+            </w:pict>
+          </mc:Fallback>
+        </mc:AlternateContent>
+      </w:r>
     </w:p>
     <w:p>
       <w:pPr>
         <w:pStyle w:val="Heading2"/>
       </w:pPr>
       <w:r>
-        <w:lastRenderedPageBreak/>
         <w:t>Setting</w:t>
       </w:r>
     </w:p>
@@ -1530,34 +2150,234 @@
         <w:ind w:firstLine="720"/>
       </w:pPr>
       <w:r>
-        <w:t>In this menu you are able to make change in the volume of the sound track of the game. As default it is moderate but you are able to increase or decrease</w:t>
-      </w:r>
-      <w:r>
-        <w:t xml:space="preserve"> it.</w:t>
-      </w:r>
-    </w:p>
-    <w:p>
-      <w:pPr>
-        <w:ind w:firstLine="720"/>
-      </w:pPr>
-      <w:r>
         <w:rPr>
           <w:noProof/>
         </w:rPr>
+        <mc:AlternateContent>
+          <mc:Choice Requires="wps">
+            <w:drawing>
+              <wp:anchor distT="0" distB="0" distL="114300" distR="114300" simplePos="0" relativeHeight="251677696" behindDoc="0" locked="0" layoutInCell="1" allowOverlap="1" wp14:anchorId="5C2B5883" wp14:editId="05EF7ED2">
+                <wp:simplePos x="0" y="0"/>
+                <wp:positionH relativeFrom="column">
+                  <wp:posOffset>-179070</wp:posOffset>
+                </wp:positionH>
+                <wp:positionV relativeFrom="paragraph">
+                  <wp:posOffset>4740910</wp:posOffset>
+                </wp:positionV>
+                <wp:extent cx="5943600" cy="635"/>
+                <wp:effectExtent l="0" t="0" r="0" b="0"/>
+                <wp:wrapNone/>
+                <wp:docPr id="8" name="Text Box 8"/>
+                <wp:cNvGraphicFramePr/>
+                <a:graphic xmlns:a="http://schemas.openxmlformats.org/drawingml/2006/main">
+                  <a:graphicData uri="http://schemas.microsoft.com/office/word/2010/wordprocessingShape">
+                    <wps:wsp>
+                      <wps:cNvSpPr txBox="1"/>
+                      <wps:spPr>
+                        <a:xfrm>
+                          <a:off x="0" y="0"/>
+                          <a:ext cx="5943600" cy="635"/>
+                        </a:xfrm>
+                        <a:prstGeom prst="rect">
+                          <a:avLst/>
+                        </a:prstGeom>
+                        <a:solidFill>
+                          <a:prstClr val="white"/>
+                        </a:solidFill>
+                        <a:ln>
+                          <a:noFill/>
+                        </a:ln>
+                      </wps:spPr>
+                      <wps:txbx>
+                        <w:txbxContent>
+                          <w:p>
+                            <w:pPr>
+                              <w:pStyle w:val="Caption"/>
+                              <w:jc w:val="center"/>
+                              <w:rPr>
+                                <w:noProof/>
+                                <w:color w:val="000000" w:themeColor="text1"/>
+                                <w:sz w:val="32"/>
+                              </w:rPr>
+                            </w:pPr>
+                            <w:r>
+                              <w:t xml:space="preserve">Figure </w:t>
+                            </w:r>
+                            <w:r>
+                              <w:fldChar w:fldCharType="begin"/>
+                            </w:r>
+                            <w:r>
+                              <w:instrText xml:space="preserve"> STYLEREF 2 \s </w:instrText>
+                            </w:r>
+                            <w:r>
+                              <w:fldChar w:fldCharType="separate"/>
+                            </w:r>
+                            <w:r>
+                              <w:rPr>
+                                <w:noProof/>
+                                <w:cs/>
+                              </w:rPr>
+                              <w:t>‎</w:t>
+                            </w:r>
+                            <w:r>
+                              <w:rPr>
+                                <w:noProof/>
+                              </w:rPr>
+                              <w:t>3.3</w:t>
+                            </w:r>
+                            <w:r>
+                              <w:fldChar w:fldCharType="end"/>
+                            </w:r>
+                            <w:r>
+                              <w:noBreakHyphen/>
+                            </w:r>
+                            <w:r>
+                              <w:fldChar w:fldCharType="begin"/>
+                            </w:r>
+                            <w:r>
+                              <w:instrText xml:space="preserve"> SEQ Figure \* ARABIC \s 2 </w:instrText>
+                            </w:r>
+                            <w:r>
+                              <w:fldChar w:fldCharType="separate"/>
+                            </w:r>
+                            <w:r>
+                              <w:rPr>
+                                <w:noProof/>
+                              </w:rPr>
+                              <w:t>1</w:t>
+                            </w:r>
+                            <w:r>
+                              <w:fldChar w:fldCharType="end"/>
+                            </w:r>
+                          </w:p>
+                        </w:txbxContent>
+                      </wps:txbx>
+                      <wps:bodyPr rot="0" spcFirstLastPara="0" vertOverflow="overflow" horzOverflow="overflow" vert="horz" wrap="square" lIns="0" tIns="0" rIns="0" bIns="0" numCol="1" spcCol="0" rtlCol="0" fromWordArt="0" anchor="t" anchorCtr="0" forceAA="0" compatLnSpc="1">
+                        <a:prstTxWarp prst="textNoShape">
+                          <a:avLst/>
+                        </a:prstTxWarp>
+                        <a:spAutoFit/>
+                      </wps:bodyPr>
+                    </wps:wsp>
+                  </a:graphicData>
+                </a:graphic>
+              </wp:anchor>
+            </w:drawing>
+          </mc:Choice>
+          <mc:Fallback>
+            <w:pict>
+              <v:shape w14:anchorId="5C2B5883" id="Text Box 8" o:spid="_x0000_s1029" type="#_x0000_t202" style="position:absolute;left:0;text-align:left;margin-left:-14.1pt;margin-top:373.3pt;width:468pt;height:.05pt;z-index:251677696;visibility:visible;mso-wrap-style:square;mso-wrap-distance-left:9pt;mso-wrap-distance-top:0;mso-wrap-distance-right:9pt;mso-wrap-distance-bottom:0;mso-position-horizontal:absolute;mso-position-horizontal-relative:text;mso-position-vertical:absolute;mso-position-vertical-relative:text;v-text-anchor:top" o:gfxdata="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" stroked="f">
+                <v:textbox style="mso-fit-shape-to-text:t" inset="0,0,0,0">
+                  <w:txbxContent>
+                    <w:p>
+                      <w:pPr>
+                        <w:pStyle w:val="Caption"/>
+                        <w:jc w:val="center"/>
+                        <w:rPr>
+                          <w:noProof/>
+                          <w:color w:val="000000" w:themeColor="text1"/>
+                          <w:sz w:val="32"/>
+                        </w:rPr>
+                      </w:pPr>
+                      <w:r>
+                        <w:t xml:space="preserve">Figure </w:t>
+                      </w:r>
+                      <w:r>
+                        <w:fldChar w:fldCharType="begin"/>
+                      </w:r>
+                      <w:r>
+                        <w:instrText xml:space="preserve"> STYLEREF 2 \s </w:instrText>
+                      </w:r>
+                      <w:r>
+                        <w:fldChar w:fldCharType="separate"/>
+                      </w:r>
+                      <w:r>
+                        <w:rPr>
+                          <w:noProof/>
+                          <w:cs/>
+                        </w:rPr>
+                        <w:t>‎</w:t>
+                      </w:r>
+                      <w:r>
+                        <w:rPr>
+                          <w:noProof/>
+                        </w:rPr>
+                        <w:t>3.3</w:t>
+                      </w:r>
+                      <w:r>
+                        <w:fldChar w:fldCharType="end"/>
+                      </w:r>
+                      <w:r>
+                        <w:noBreakHyphen/>
+                      </w:r>
+                      <w:r>
+                        <w:fldChar w:fldCharType="begin"/>
+                      </w:r>
+                      <w:r>
+                        <w:instrText xml:space="preserve"> SEQ Figure \* ARABIC \s 2 </w:instrText>
+                      </w:r>
+                      <w:r>
+                        <w:fldChar w:fldCharType="separate"/>
+                      </w:r>
+                      <w:r>
+                        <w:rPr>
+                          <w:noProof/>
+                        </w:rPr>
+                        <w:t>1</w:t>
+                      </w:r>
+                      <w:r>
+                        <w:fldChar w:fldCharType="end"/>
+                      </w:r>
+                    </w:p>
+                  </w:txbxContent>
+                </v:textbox>
+              </v:shape>
+            </w:pict>
+          </mc:Fallback>
+        </mc:AlternateContent>
+      </w:r>
+      <w:r>
+        <w:rPr>
+          <w:noProof/>
+        </w:rPr>
         <w:pict>
-          <v:shape id="_x0000_s1029" type="#_x0000_t75" style="position:absolute;left:0;text-align:left;margin-left:-13.5pt;margin-top:29.6pt;width:468pt;height:246pt;z-index:251666432;mso-position-horizontal-relative:text;mso-position-vertical-relative:text;mso-width-relative:page;mso-height-relative:page">
+          <v:shape id="_x0000_s1029" type="#_x0000_t75" style="position:absolute;left:0;text-align:left;margin-left:-14.1pt;margin-top:122.8pt;width:468pt;height:246pt;z-index:251666432;mso-position-horizontal-relative:text;mso-position-vertical-relative:text;mso-width-relative:page;mso-height-relative:page">
             <v:imagedata r:id="rId10" o:title="96ddcd3d-78ed-4e8b-9e0d-35425703fe87"/>
           </v:shape>
         </w:pict>
       </w:r>
       <w:r>
+        <w:t xml:space="preserve">In this menu you are able to make change in the volume of the </w:t>
+      </w:r>
+      <w:r>
+        <w:t>music and sound effect for different actions including rolling dice and moving</w:t>
+      </w:r>
+      <w:r>
+        <w:t xml:space="preserve">. As default </w:t>
+      </w:r>
+      <w:r>
+        <w:t>they are</w:t>
+      </w:r>
+      <w:r>
+        <w:t xml:space="preserve"> moderate but you are able to increase or decrease</w:t>
+      </w:r>
+      <w:r>
         <w:t xml:space="preserve"> </w:t>
       </w:r>
+      <w:r>
+        <w:t>them</w:t>
+      </w:r>
+      <w:r>
+        <w:t>.</w:t>
+      </w:r>
     </w:p>
     <w:p>
       <w:pPr>
         <w:ind w:firstLine="720"/>
       </w:pPr>
+      <w:r>
+        <w:t xml:space="preserve"> </w:t>
+      </w:r>
     </w:p>
     <w:p>
       <w:pPr>
@@ -1574,28 +2394,19 @@
         <w:ind w:firstLine="720"/>
       </w:pPr>
     </w:p>
+    <w:p/>
+    <w:p>
+      <w:pPr>
+        <w:pStyle w:val="Heading2"/>
+      </w:pPr>
+      <w:r>
+        <w:t xml:space="preserve">How to play </w:t>
+      </w:r>
+    </w:p>
     <w:p>
       <w:pPr>
         <w:ind w:firstLine="720"/>
       </w:pPr>
-    </w:p>
-    <w:p>
-      <w:pPr>
-        <w:ind w:firstLine="720"/>
-      </w:pPr>
-    </w:p>
-    <w:p>
-      <w:pPr>
-        <w:pStyle w:val="Heading2"/>
-      </w:pPr>
-      <w:r>
-        <w:t xml:space="preserve">How to play </w:t>
-      </w:r>
-    </w:p>
-    <w:p>
-      <w:pPr>
-        <w:ind w:firstLine="720"/>
-      </w:pPr>
       <w:r>
         <w:t>In this part we only mention to the changes which we considered for this version of monopoly and explained which are these changes. Changes are including design or rules one which both of them explained completely for players to understand what are these changes.</w:t>
       </w:r>
@@ -1607,23 +2418,12 @@
           <w:noProof/>
         </w:rPr>
       </w:pPr>
-    </w:p>
-    <w:p>
-      <w:pPr>
-        <w:ind w:left="360"/>
-      </w:pPr>
-    </w:p>
-    <w:p>
-      <w:pPr>
-        <w:ind w:left="360"/>
-      </w:pPr>
       <w:r>
         <w:rPr>
           <w:noProof/>
         </w:rPr>
-        <w:lastRenderedPageBreak/>
         <w:pict>
-          <v:shape id="_x0000_s1030" type="#_x0000_t75" style="position:absolute;left:0;text-align:left;margin-left:-10.2pt;margin-top:-57.55pt;width:468pt;height:246pt;z-index:251668480;mso-position-horizontal-relative:text;mso-position-vertical-relative:text;mso-width-relative:page;mso-height-relative:page">
+          <v:shape id="_x0000_s1030" type="#_x0000_t75" style="position:absolute;left:0;text-align:left;margin-left:-5.7pt;margin-top:9.5pt;width:468pt;height:246pt;z-index:251668480;mso-position-horizontal-relative:text;mso-position-vertical-relative:text;mso-width-relative:page;mso-height-relative:page">
             <v:imagedata r:id="rId11" o:title="948baa69-f150-47f6-b212-f662302efd09"/>
           </v:shape>
         </w:pict>
@@ -1651,7 +2451,214 @@
     </w:p>
     <w:p>
       <w:pPr>
+        <w:ind w:left="360"/>
+      </w:pPr>
+    </w:p>
+    <w:p>
+      <w:pPr>
+        <w:ind w:left="360"/>
+      </w:pPr>
+      <w:r>
+        <w:rPr>
+          <w:noProof/>
+        </w:rPr>
+        <mc:AlternateContent>
+          <mc:Choice Requires="wps">
+            <w:drawing>
+              <wp:anchor distT="0" distB="0" distL="114300" distR="114300" simplePos="0" relativeHeight="251679744" behindDoc="0" locked="0" layoutInCell="1" allowOverlap="1" wp14:anchorId="581CF601" wp14:editId="6A1661F2">
+                <wp:simplePos x="0" y="0"/>
+                <wp:positionH relativeFrom="column">
+                  <wp:posOffset>-91440</wp:posOffset>
+                </wp:positionH>
+                <wp:positionV relativeFrom="paragraph">
+                  <wp:posOffset>85725</wp:posOffset>
+                </wp:positionV>
+                <wp:extent cx="5943600" cy="635"/>
+                <wp:effectExtent l="0" t="0" r="0" b="0"/>
+                <wp:wrapNone/>
+                <wp:docPr id="9" name="Text Box 9"/>
+                <wp:cNvGraphicFramePr/>
+                <a:graphic xmlns:a="http://schemas.openxmlformats.org/drawingml/2006/main">
+                  <a:graphicData uri="http://schemas.microsoft.com/office/word/2010/wordprocessingShape">
+                    <wps:wsp>
+                      <wps:cNvSpPr txBox="1"/>
+                      <wps:spPr>
+                        <a:xfrm>
+                          <a:off x="0" y="0"/>
+                          <a:ext cx="5943600" cy="635"/>
+                        </a:xfrm>
+                        <a:prstGeom prst="rect">
+                          <a:avLst/>
+                        </a:prstGeom>
+                        <a:solidFill>
+                          <a:prstClr val="white"/>
+                        </a:solidFill>
+                        <a:ln>
+                          <a:noFill/>
+                        </a:ln>
+                      </wps:spPr>
+                      <wps:txbx>
+                        <w:txbxContent>
+                          <w:p>
+                            <w:pPr>
+                              <w:pStyle w:val="Caption"/>
+                              <w:jc w:val="center"/>
+                              <w:rPr>
+                                <w:noProof/>
+                                <w:color w:val="000000" w:themeColor="text1"/>
+                                <w:sz w:val="32"/>
+                              </w:rPr>
+                            </w:pPr>
+                            <w:r>
+                              <w:t xml:space="preserve">Figure </w:t>
+                            </w:r>
+                            <w:r>
+                              <w:fldChar w:fldCharType="begin"/>
+                            </w:r>
+                            <w:r>
+                              <w:instrText xml:space="preserve"> STYLEREF 2 \s </w:instrText>
+                            </w:r>
+                            <w:r>
+                              <w:fldChar w:fldCharType="separate"/>
+                            </w:r>
+                            <w:r>
+                              <w:rPr>
+                                <w:noProof/>
+                                <w:cs/>
+                              </w:rPr>
+                              <w:t>‎</w:t>
+                            </w:r>
+                            <w:r>
+                              <w:rPr>
+                                <w:noProof/>
+                              </w:rPr>
+                              <w:t>3.4</w:t>
+                            </w:r>
+                            <w:r>
+                              <w:fldChar w:fldCharType="end"/>
+                            </w:r>
+                            <w:r>
+                              <w:noBreakHyphen/>
+                            </w:r>
+                            <w:r>
+                              <w:fldChar w:fldCharType="begin"/>
+                            </w:r>
+                            <w:r>
+                              <w:instrText xml:space="preserve"> SEQ Figure \* ARABIC \s 2 </w:instrText>
+                            </w:r>
+                            <w:r>
+                              <w:fldChar w:fldCharType="separate"/>
+                            </w:r>
+                            <w:r>
+                              <w:rPr>
+                                <w:noProof/>
+                              </w:rPr>
+                              <w:t>1</w:t>
+                            </w:r>
+                            <w:r>
+                              <w:fldChar w:fldCharType="end"/>
+                            </w:r>
+                          </w:p>
+                        </w:txbxContent>
+                      </wps:txbx>
+                      <wps:bodyPr rot="0" spcFirstLastPara="0" vertOverflow="overflow" horzOverflow="overflow" vert="horz" wrap="square" lIns="0" tIns="0" rIns="0" bIns="0" numCol="1" spcCol="0" rtlCol="0" fromWordArt="0" anchor="t" anchorCtr="0" forceAA="0" compatLnSpc="1">
+                        <a:prstTxWarp prst="textNoShape">
+                          <a:avLst/>
+                        </a:prstTxWarp>
+                        <a:spAutoFit/>
+                      </wps:bodyPr>
+                    </wps:wsp>
+                  </a:graphicData>
+                </a:graphic>
+              </wp:anchor>
+            </w:drawing>
+          </mc:Choice>
+          <mc:Fallback>
+            <w:pict>
+              <v:shape w14:anchorId="581CF601" id="Text Box 9" o:spid="_x0000_s1030" type="#_x0000_t202" style="position:absolute;left:0;text-align:left;margin-left:-7.2pt;margin-top:6.75pt;width:468pt;height:.05pt;z-index:251679744;visibility:visible;mso-wrap-style:square;mso-wrap-distance-left:9pt;mso-wrap-distance-top:0;mso-wrap-distance-right:9pt;mso-wrap-distance-bottom:0;mso-position-horizontal:absolute;mso-position-horizontal-relative:text;mso-position-vertical:absolute;mso-position-vertical-relative:text;v-text-anchor:top" o:gfxdata="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" stroked="f">
+                <v:textbox style="mso-fit-shape-to-text:t" inset="0,0,0,0">
+                  <w:txbxContent>
+                    <w:p>
+                      <w:pPr>
+                        <w:pStyle w:val="Caption"/>
+                        <w:jc w:val="center"/>
+                        <w:rPr>
+                          <w:noProof/>
+                          <w:color w:val="000000" w:themeColor="text1"/>
+                          <w:sz w:val="32"/>
+                        </w:rPr>
+                      </w:pPr>
+                      <w:r>
+                        <w:t xml:space="preserve">Figure </w:t>
+                      </w:r>
+                      <w:r>
+                        <w:fldChar w:fldCharType="begin"/>
+                      </w:r>
+                      <w:r>
+                        <w:instrText xml:space="preserve"> STYLEREF 2 \s </w:instrText>
+                      </w:r>
+                      <w:r>
+                        <w:fldChar w:fldCharType="separate"/>
+                      </w:r>
+                      <w:r>
+                        <w:rPr>
+                          <w:noProof/>
+                          <w:cs/>
+                        </w:rPr>
+                        <w:t>‎</w:t>
+                      </w:r>
+                      <w:r>
+                        <w:rPr>
+                          <w:noProof/>
+                        </w:rPr>
+                        <w:t>3.4</w:t>
+                      </w:r>
+                      <w:r>
+                        <w:fldChar w:fldCharType="end"/>
+                      </w:r>
+                      <w:r>
+                        <w:noBreakHyphen/>
+                      </w:r>
+                      <w:r>
+                        <w:fldChar w:fldCharType="begin"/>
+                      </w:r>
+                      <w:r>
+                        <w:instrText xml:space="preserve"> SEQ Figure \* ARABIC \s 2 </w:instrText>
+                      </w:r>
+                      <w:r>
+                        <w:fldChar w:fldCharType="separate"/>
+                      </w:r>
+                      <w:r>
+                        <w:rPr>
+                          <w:noProof/>
+                        </w:rPr>
+                        <w:t>1</w:t>
+                      </w:r>
+                      <w:r>
+                        <w:fldChar w:fldCharType="end"/>
+                      </w:r>
+                    </w:p>
+                  </w:txbxContent>
+                </v:textbox>
+              </v:shape>
+            </w:pict>
+          </mc:Fallback>
+        </mc:AlternateContent>
+      </w:r>
+    </w:p>
+    <w:p>
+      <w:pPr>
         <w:pStyle w:val="Heading2"/>
+        <w:numPr>
+          <w:ilvl w:val="0"/>
+          <w:numId w:val="0"/>
+        </w:numPr>
+        <w:ind w:left="792"/>
+      </w:pPr>
+    </w:p>
+    <w:p>
+      <w:pPr>
+        <w:pStyle w:val="Heading2"/>
       </w:pPr>
       <w:r>
         <w:t>Credits</w:t>
@@ -1680,6 +2687,19 @@
     </w:p>
     <w:p/>
     <w:p>
+      <w:r>
+        <w:rPr>
+          <w:noProof/>
+        </w:rPr>
+        <w:pict>
+          <v:shape id="_x0000_s1031" type="#_x0000_t75" style="position:absolute;margin-left:-10.5pt;margin-top:-11.65pt;width:468pt;height:247.8pt;z-index:251681792;mso-position-horizontal-relative:text;mso-position-vertical-relative:text;mso-width-relative:page;mso-height-relative:page">
+            <v:imagedata r:id="rId12" o:title="WhatsApp Image 2020-12-20 at 21.53.01"/>
+          </v:shape>
+        </w:pict>
+      </w:r>
+    </w:p>
+    <w:p/>
+    <w:p>
       <w:pPr>
         <w:pStyle w:val="Heading2"/>
       </w:pPr>
@@ -1695,40 +2715,378 @@
     <w:p/>
     <w:p>
       <w:pPr>
+        <w:pStyle w:val="Caption"/>
+        <w:jc w:val="center"/>
+      </w:pPr>
+      <w:r>
+        <w:t xml:space="preserve">Figure </w:t>
+      </w:r>
+      <w:r>
+        <w:fldChar w:fldCharType="begin"/>
+      </w:r>
+      <w:r>
+        <w:instrText xml:space="preserve"> STYLEREF 2 \s </w:instrText>
+      </w:r>
+      <w:r>
+        <w:fldChar w:fldCharType="separate"/>
+      </w:r>
+      <w:r>
+        <w:rPr>
+          <w:noProof/>
+          <w:cs/>
+        </w:rPr>
+        <w:t>‎</w:t>
+      </w:r>
+      <w:r>
+        <w:rPr>
+          <w:noProof/>
+        </w:rPr>
+        <w:t>3.6</w:t>
+      </w:r>
+      <w:r>
+        <w:fldChar w:fldCharType="end"/>
+      </w:r>
+      <w:r>
+        <w:noBreakHyphen/>
+      </w:r>
+      <w:r>
+        <w:fldChar w:fldCharType="begin"/>
+      </w:r>
+      <w:r>
+        <w:instrText xml:space="preserve"> SEQ Figure \* ARABIC \s 2 </w:instrText>
+      </w:r>
+      <w:r>
+        <w:fldChar w:fldCharType="separate"/>
+      </w:r>
+      <w:r>
+        <w:rPr>
+          <w:noProof/>
+        </w:rPr>
+        <w:t>1</w:t>
+      </w:r>
+      <w:r>
+        <w:fldChar w:fldCharType="end"/>
+      </w:r>
+    </w:p>
+    <w:p>
+      <w:pPr>
         <w:pStyle w:val="Heading2"/>
       </w:pPr>
       <w:r>
+        <w:t>Map</w:t>
+      </w:r>
+    </w:p>
+    <w:p>
+      <w:r>
+        <w:t xml:space="preserve">We change the </w:t>
+      </w:r>
+      <w:proofErr w:type="spellStart"/>
+      <w:r>
+        <w:t>Monoply</w:t>
+      </w:r>
+      <w:proofErr w:type="spellEnd"/>
+      <w:r>
+        <w:t xml:space="preserve"> map. Most of the names of locations on the board are changed. New names are inspired by Bilkent university. As you can see in the below picture instead of prison, parking, </w:t>
+      </w:r>
+      <w:proofErr w:type="spellStart"/>
+      <w:r>
+        <w:t>electtical</w:t>
+      </w:r>
+      <w:proofErr w:type="spellEnd"/>
+      <w:r>
+        <w:t xml:space="preserve"> companies there are Disciplinary, </w:t>
+      </w:r>
+      <w:proofErr w:type="spellStart"/>
+      <w:r>
+        <w:t>Mayfest</w:t>
+      </w:r>
+      <w:proofErr w:type="spellEnd"/>
+      <w:r>
+        <w:t xml:space="preserve"> and SMD Line respectively on the board. However, concept is the same as original version of monopoly and player can buy them and if they are not owner have to pay rent.</w:t>
+      </w:r>
+    </w:p>
+    <w:p/>
+    <w:p/>
+    <w:p/>
+    <w:p/>
+    <w:p>
+      <w:r>
+        <w:rPr>
+          <w:noProof/>
+        </w:rPr>
+        <w:pict>
+          <v:shape id="_x0000_s1032" type="#_x0000_t75" style="position:absolute;margin-left:0;margin-top:23.3pt;width:468pt;height:467.4pt;z-index:251685888;mso-position-horizontal-relative:text;mso-position-vertical-relative:text;mso-width-relative:page;mso-height-relative:page">
+            <v:imagedata r:id="rId13" o:title="5838e1e1-d82b-47b3-bf10-8e849a1febed"/>
+          </v:shape>
+        </w:pict>
+      </w:r>
+    </w:p>
+    <w:p/>
+    <w:p/>
+    <w:p/>
+    <w:p/>
+    <w:p/>
+    <w:p/>
+    <w:p/>
+    <w:p/>
+    <w:p/>
+    <w:p/>
+    <w:p>
+      <w:r>
+        <w:rPr>
+          <w:noProof/>
+        </w:rPr>
+        <mc:AlternateContent>
+          <mc:Choice Requires="wps">
+            <w:drawing>
+              <wp:anchor distT="0" distB="0" distL="114300" distR="114300" simplePos="0" relativeHeight="251687936" behindDoc="0" locked="0" layoutInCell="1" allowOverlap="1" wp14:anchorId="1338CC7D" wp14:editId="05099801">
+                <wp:simplePos x="0" y="0"/>
+                <wp:positionH relativeFrom="margin">
+                  <wp:align>right</wp:align>
+                </wp:positionH>
+                <wp:positionV relativeFrom="paragraph">
+                  <wp:posOffset>295910</wp:posOffset>
+                </wp:positionV>
+                <wp:extent cx="5943600" cy="635"/>
+                <wp:effectExtent l="0" t="0" r="0" b="8255"/>
+                <wp:wrapNone/>
+                <wp:docPr id="12" name="Text Box 12"/>
+                <wp:cNvGraphicFramePr/>
+                <a:graphic xmlns:a="http://schemas.openxmlformats.org/drawingml/2006/main">
+                  <a:graphicData uri="http://schemas.microsoft.com/office/word/2010/wordprocessingShape">
+                    <wps:wsp>
+                      <wps:cNvSpPr txBox="1"/>
+                      <wps:spPr>
+                        <a:xfrm>
+                          <a:off x="0" y="0"/>
+                          <a:ext cx="5943600" cy="635"/>
+                        </a:xfrm>
+                        <a:prstGeom prst="rect">
+                          <a:avLst/>
+                        </a:prstGeom>
+                        <a:solidFill>
+                          <a:prstClr val="white"/>
+                        </a:solidFill>
+                        <a:ln>
+                          <a:noFill/>
+                        </a:ln>
+                      </wps:spPr>
+                      <wps:txbx>
+                        <w:txbxContent>
+                          <w:p>
+                            <w:pPr>
+                              <w:pStyle w:val="Caption"/>
+                              <w:jc w:val="center"/>
+                              <w:rPr>
+                                <w:noProof/>
+                                <w:color w:val="000000" w:themeColor="text1"/>
+                                <w:sz w:val="32"/>
+                              </w:rPr>
+                            </w:pPr>
+                            <w:r>
+                              <w:t xml:space="preserve">Figure </w:t>
+                            </w:r>
+                            <w:r>
+                              <w:fldChar w:fldCharType="begin"/>
+                            </w:r>
+                            <w:r>
+                              <w:instrText xml:space="preserve"> STYLEREF 2 \s </w:instrText>
+                            </w:r>
+                            <w:r>
+                              <w:fldChar w:fldCharType="separate"/>
+                            </w:r>
+                            <w:r>
+                              <w:rPr>
+                                <w:noProof/>
+                                <w:cs/>
+                              </w:rPr>
+                              <w:t>‎</w:t>
+                            </w:r>
+                            <w:r>
+                              <w:rPr>
+                                <w:noProof/>
+                              </w:rPr>
+                              <w:t>3.7</w:t>
+                            </w:r>
+                            <w:r>
+                              <w:fldChar w:fldCharType="end"/>
+                            </w:r>
+                            <w:r>
+                              <w:noBreakHyphen/>
+                            </w:r>
+                            <w:r>
+                              <w:fldChar w:fldCharType="begin"/>
+                            </w:r>
+                            <w:r>
+                              <w:instrText xml:space="preserve"> SEQ Figure \* ARABIC \s 2 </w:instrText>
+                            </w:r>
+                            <w:r>
+                              <w:fldChar w:fldCharType="separate"/>
+                            </w:r>
+                            <w:r>
+                              <w:rPr>
+                                <w:noProof/>
+                              </w:rPr>
+                              <w:t>1</w:t>
+                            </w:r>
+                            <w:r>
+                              <w:fldChar w:fldCharType="end"/>
+                            </w:r>
+                          </w:p>
+                        </w:txbxContent>
+                      </wps:txbx>
+                      <wps:bodyPr rot="0" spcFirstLastPara="0" vertOverflow="overflow" horzOverflow="overflow" vert="horz" wrap="square" lIns="0" tIns="0" rIns="0" bIns="0" numCol="1" spcCol="0" rtlCol="0" fromWordArt="0" anchor="t" anchorCtr="0" forceAA="0" compatLnSpc="1">
+                        <a:prstTxWarp prst="textNoShape">
+                          <a:avLst/>
+                        </a:prstTxWarp>
+                        <a:spAutoFit/>
+                      </wps:bodyPr>
+                    </wps:wsp>
+                  </a:graphicData>
+                </a:graphic>
+              </wp:anchor>
+            </w:drawing>
+          </mc:Choice>
+          <mc:Fallback>
+            <w:pict>
+              <v:shape w14:anchorId="1338CC7D" id="Text Box 12" o:spid="_x0000_s1031" type="#_x0000_t202" style="position:absolute;margin-left:416.8pt;margin-top:23.3pt;width:468pt;height:.05pt;z-index:251687936;visibility:visible;mso-wrap-style:square;mso-wrap-distance-left:9pt;mso-wrap-distance-top:0;mso-wrap-distance-right:9pt;mso-wrap-distance-bottom:0;mso-position-horizontal:right;mso-position-horizontal-relative:margin;mso-position-vertical:absolute;mso-position-vertical-relative:text;v-text-anchor:top" o:gfxdata="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" stroked="f">
+                <v:textbox style="mso-fit-shape-to-text:t" inset="0,0,0,0">
+                  <w:txbxContent>
+                    <w:p>
+                      <w:pPr>
+                        <w:pStyle w:val="Caption"/>
+                        <w:jc w:val="center"/>
+                        <w:rPr>
+                          <w:noProof/>
+                          <w:color w:val="000000" w:themeColor="text1"/>
+                          <w:sz w:val="32"/>
+                        </w:rPr>
+                      </w:pPr>
+                      <w:r>
+                        <w:t xml:space="preserve">Figure </w:t>
+                      </w:r>
+                      <w:r>
+                        <w:fldChar w:fldCharType="begin"/>
+                      </w:r>
+                      <w:r>
+                        <w:instrText xml:space="preserve"> STYLEREF 2 \s </w:instrText>
+                      </w:r>
+                      <w:r>
+                        <w:fldChar w:fldCharType="separate"/>
+                      </w:r>
+                      <w:r>
+                        <w:rPr>
+                          <w:noProof/>
+                          <w:cs/>
+                        </w:rPr>
+                        <w:t>‎</w:t>
+                      </w:r>
+                      <w:r>
+                        <w:rPr>
+                          <w:noProof/>
+                        </w:rPr>
+                        <w:t>3.7</w:t>
+                      </w:r>
+                      <w:r>
+                        <w:fldChar w:fldCharType="end"/>
+                      </w:r>
+                      <w:r>
+                        <w:noBreakHyphen/>
+                      </w:r>
+                      <w:r>
+                        <w:fldChar w:fldCharType="begin"/>
+                      </w:r>
+                      <w:r>
+                        <w:instrText xml:space="preserve"> SEQ Figure \* ARABIC \s 2 </w:instrText>
+                      </w:r>
+                      <w:r>
+                        <w:fldChar w:fldCharType="separate"/>
+                      </w:r>
+                      <w:r>
+                        <w:rPr>
+                          <w:noProof/>
+                        </w:rPr>
+                        <w:t>1</w:t>
+                      </w:r>
+                      <w:r>
+                        <w:fldChar w:fldCharType="end"/>
+                      </w:r>
+                    </w:p>
+                  </w:txbxContent>
+                </v:textbox>
+                <w10:wrap anchorx="margin"/>
+              </v:shape>
+            </w:pict>
+          </mc:Fallback>
+        </mc:AlternateContent>
+      </w:r>
+    </w:p>
+    <w:p/>
+    <w:p>
+      <w:pPr>
+        <w:pStyle w:val="Heading2"/>
+      </w:pPr>
+      <w:r>
         <w:lastRenderedPageBreak/>
-        <w:t>Map</w:t>
-      </w:r>
-    </w:p>
-    <w:p>
-      <w:r>
-        <w:t xml:space="preserve">We change the </w:t>
-      </w:r>
-      <w:proofErr w:type="spellStart"/>
-      <w:r>
-        <w:t>Monoply</w:t>
-      </w:r>
-      <w:proofErr w:type="spellEnd"/>
-      <w:r>
-        <w:t xml:space="preserve"> map. Most of the names of locations on the board are changed. New names are inspired by Bilkent university. As you can see in the below picture instead of prison, parking, </w:t>
-      </w:r>
-      <w:proofErr w:type="spellStart"/>
-      <w:r>
-        <w:t>electtical</w:t>
-      </w:r>
-      <w:proofErr w:type="spellEnd"/>
-      <w:r>
-        <w:t xml:space="preserve"> companies there are Disciplinary, </w:t>
-      </w:r>
-      <w:proofErr w:type="spellStart"/>
-      <w:r>
-        <w:t>Mayfest</w:t>
-      </w:r>
-      <w:proofErr w:type="spellEnd"/>
-      <w:r>
-        <w:t xml:space="preserve"> and SMD Line respectively on the board. However, concept is the same as original version of monopoly and player can buy them and if they are not owner have to pay rent.</w:t>
+        <w:t>Chance Card</w:t>
+      </w:r>
+    </w:p>
+    <w:p>
+      <w:pPr>
+        <w:ind w:firstLine="720"/>
+      </w:pPr>
+      <w:r>
+        <w:t xml:space="preserve">In the figure </w:t>
+      </w:r>
+      <w:r>
+        <w:t>3.</w:t>
+      </w:r>
+      <w:r>
+        <w:t>7</w:t>
+      </w:r>
+      <w:r>
+        <w:t>-1</w:t>
+      </w:r>
+      <w:r>
+        <w:t xml:space="preserve"> where players are able to draw the chance are indicated by the question mark. Therefore, when players come to those locations they are provided by a chance card.</w:t>
+      </w:r>
+    </w:p>
+    <w:p>
+      <w:pPr>
+        <w:pStyle w:val="Heading2"/>
+      </w:pPr>
+      <w:r>
+        <w:t>Properties</w:t>
+      </w:r>
+    </w:p>
+    <w:p>
+      <w:pPr>
+        <w:ind w:firstLine="720"/>
+      </w:pPr>
+      <w:r>
+        <w:t xml:space="preserve">In the figure </w:t>
+      </w:r>
+      <w:r>
+        <w:t>3.7-</w:t>
+      </w:r>
+      <w:proofErr w:type="gramStart"/>
+      <w:r>
+        <w:t xml:space="preserve">1 </w:t>
+      </w:r>
+      <w:r>
+        <w:t xml:space="preserve"> you</w:t>
+      </w:r>
+      <w:proofErr w:type="gramEnd"/>
+      <w:r>
+        <w:t xml:space="preserve"> can see that each group of properties has different colors. If players have all of those color their rent will be increased. Also by having all color players are able to add vending machine and after four of them they can add Starbucks.</w:t>
+      </w:r>
+    </w:p>
+    <w:p>
+      <w:pPr>
+        <w:pStyle w:val="Heading2"/>
+      </w:pPr>
+      <w:r>
+        <w:t>Vending Machine</w:t>
       </w:r>
     </w:p>
     <w:p>
@@ -1736,76 +3094,828 @@
         <w:rPr>
           <w:noProof/>
         </w:rPr>
-        <w:drawing>
-          <wp:anchor distT="0" distB="0" distL="114300" distR="114300" simplePos="0" relativeHeight="251669504" behindDoc="0" locked="0" layoutInCell="1" allowOverlap="1" wp14:anchorId="354E7CFE" wp14:editId="1F1DFA89">
-            <wp:simplePos x="0" y="0"/>
-            <wp:positionH relativeFrom="column">
-              <wp:posOffset>-118110</wp:posOffset>
-            </wp:positionH>
-            <wp:positionV relativeFrom="paragraph">
-              <wp:posOffset>24765</wp:posOffset>
-            </wp:positionV>
-            <wp:extent cx="5943600" cy="5935980"/>
-            <wp:effectExtent l="0" t="0" r="0" b="7620"/>
-            <wp:wrapNone/>
-            <wp:docPr id="4" name="Picture 4" descr="C:\Users\radman\AppData\Local\Microsoft\Windows\INetCache\Content.Word\5838e1e1-d82b-47b3-bf10-8e849a1febed.jpg"/>
-            <wp:cNvGraphicFramePr>
-              <a:graphicFrameLocks xmlns:a="http://schemas.openxmlformats.org/drawingml/2006/main" noChangeAspect="1"/>
-            </wp:cNvGraphicFramePr>
-            <a:graphic xmlns:a="http://schemas.openxmlformats.org/drawingml/2006/main">
-              <a:graphicData uri="http://schemas.openxmlformats.org/drawingml/2006/picture">
-                <pic:pic xmlns:pic="http://schemas.openxmlformats.org/drawingml/2006/picture">
-                  <pic:nvPicPr>
-                    <pic:cNvPr id="0" name="Picture 16" descr="C:\Users\radman\AppData\Local\Microsoft\Windows\INetCache\Content.Word\5838e1e1-d82b-47b3-bf10-8e849a1febed.jpg"/>
-                    <pic:cNvPicPr>
-                      <a:picLocks noChangeAspect="1" noChangeArrowheads="1"/>
-                    </pic:cNvPicPr>
-                  </pic:nvPicPr>
-                  <pic:blipFill>
-                    <a:blip r:embed="rId12" cstate="print">
-                      <a:extLst>
-                        <a:ext uri="{28A0092B-C50C-407E-A947-70E740481C1C}">
-                          <a14:useLocalDpi xmlns:a14="http://schemas.microsoft.com/office/drawing/2010/main" val="0"/>
-                        </a:ext>
-                      </a:extLst>
-                    </a:blip>
-                    <a:srcRect/>
-                    <a:stretch>
-                      <a:fillRect/>
-                    </a:stretch>
-                  </pic:blipFill>
-                  <pic:spPr bwMode="auto">
-                    <a:xfrm>
-                      <a:off x="0" y="0"/>
-                      <a:ext cx="5943600" cy="5935980"/>
-                    </a:xfrm>
-                    <a:prstGeom prst="rect">
-                      <a:avLst/>
-                    </a:prstGeom>
-                    <a:noFill/>
-                    <a:ln>
-                      <a:noFill/>
-                    </a:ln>
-                  </pic:spPr>
-                </pic:pic>
-              </a:graphicData>
-            </a:graphic>
-            <wp14:sizeRelH relativeFrom="page">
-              <wp14:pctWidth>0</wp14:pctWidth>
-            </wp14:sizeRelH>
-            <wp14:sizeRelV relativeFrom="page">
-              <wp14:pctHeight>0</wp14:pctHeight>
-            </wp14:sizeRelV>
-          </wp:anchor>
-        </w:drawing>
+        <mc:AlternateContent>
+          <mc:Choice Requires="wps">
+            <w:drawing>
+              <wp:anchor distT="0" distB="0" distL="114300" distR="114300" simplePos="0" relativeHeight="251692032" behindDoc="0" locked="0" layoutInCell="1" allowOverlap="1" wp14:anchorId="0BA42C93" wp14:editId="344ECCE8">
+                <wp:simplePos x="0" y="0"/>
+                <wp:positionH relativeFrom="column">
+                  <wp:posOffset>0</wp:posOffset>
+                </wp:positionH>
+                <wp:positionV relativeFrom="paragraph">
+                  <wp:posOffset>4665980</wp:posOffset>
+                </wp:positionV>
+                <wp:extent cx="5943600" cy="635"/>
+                <wp:effectExtent l="0" t="0" r="0" b="0"/>
+                <wp:wrapNone/>
+                <wp:docPr id="13" name="Text Box 13"/>
+                <wp:cNvGraphicFramePr/>
+                <a:graphic xmlns:a="http://schemas.openxmlformats.org/drawingml/2006/main">
+                  <a:graphicData uri="http://schemas.microsoft.com/office/word/2010/wordprocessingShape">
+                    <wps:wsp>
+                      <wps:cNvSpPr txBox="1"/>
+                      <wps:spPr>
+                        <a:xfrm>
+                          <a:off x="0" y="0"/>
+                          <a:ext cx="5943600" cy="635"/>
+                        </a:xfrm>
+                        <a:prstGeom prst="rect">
+                          <a:avLst/>
+                        </a:prstGeom>
+                        <a:solidFill>
+                          <a:prstClr val="white"/>
+                        </a:solidFill>
+                        <a:ln>
+                          <a:noFill/>
+                        </a:ln>
+                      </wps:spPr>
+                      <wps:txbx>
+                        <w:txbxContent>
+                          <w:p>
+                            <w:pPr>
+                              <w:pStyle w:val="Caption"/>
+                              <w:jc w:val="center"/>
+                              <w:rPr>
+                                <w:noProof/>
+                                <w:color w:val="000000" w:themeColor="text1"/>
+                                <w:sz w:val="32"/>
+                              </w:rPr>
+                            </w:pPr>
+                            <w:r>
+                              <w:t xml:space="preserve">Figure </w:t>
+                            </w:r>
+                            <w:r>
+                              <w:fldChar w:fldCharType="begin"/>
+                            </w:r>
+                            <w:r>
+                              <w:instrText xml:space="preserve"> STYLEREF 2 \s </w:instrText>
+                            </w:r>
+                            <w:r>
+                              <w:fldChar w:fldCharType="separate"/>
+                            </w:r>
+                            <w:r>
+                              <w:rPr>
+                                <w:noProof/>
+                                <w:cs/>
+                              </w:rPr>
+                              <w:t>‎</w:t>
+                            </w:r>
+                            <w:r>
+                              <w:rPr>
+                                <w:noProof/>
+                              </w:rPr>
+                              <w:t>3.10</w:t>
+                            </w:r>
+                            <w:r>
+                              <w:fldChar w:fldCharType="end"/>
+                            </w:r>
+                            <w:r>
+                              <w:noBreakHyphen/>
+                            </w:r>
+                            <w:r>
+                              <w:fldChar w:fldCharType="begin"/>
+                            </w:r>
+                            <w:r>
+                              <w:instrText xml:space="preserve"> SEQ Figure \* ARABIC \s 2 </w:instrText>
+                            </w:r>
+                            <w:r>
+                              <w:fldChar w:fldCharType="separate"/>
+                            </w:r>
+                            <w:r>
+                              <w:rPr>
+                                <w:noProof/>
+                              </w:rPr>
+                              <w:t>1</w:t>
+                            </w:r>
+                            <w:r>
+                              <w:fldChar w:fldCharType="end"/>
+                            </w:r>
+                          </w:p>
+                        </w:txbxContent>
+                      </wps:txbx>
+                      <wps:bodyPr rot="0" spcFirstLastPara="0" vertOverflow="overflow" horzOverflow="overflow" vert="horz" wrap="square" lIns="0" tIns="0" rIns="0" bIns="0" numCol="1" spcCol="0" rtlCol="0" fromWordArt="0" anchor="t" anchorCtr="0" forceAA="0" compatLnSpc="1">
+                        <a:prstTxWarp prst="textNoShape">
+                          <a:avLst/>
+                        </a:prstTxWarp>
+                        <a:spAutoFit/>
+                      </wps:bodyPr>
+                    </wps:wsp>
+                  </a:graphicData>
+                </a:graphic>
+              </wp:anchor>
+            </w:drawing>
+          </mc:Choice>
+          <mc:Fallback>
+            <w:pict>
+              <v:shape w14:anchorId="0BA42C93" id="Text Box 13" o:spid="_x0000_s1032" type="#_x0000_t202" style="position:absolute;margin-left:0;margin-top:367.4pt;width:468pt;height:.05pt;z-index:251692032;visibility:visible;mso-wrap-style:square;mso-wrap-distance-left:9pt;mso-wrap-distance-top:0;mso-wrap-distance-right:9pt;mso-wrap-distance-bottom:0;mso-position-horizontal:absolute;mso-position-horizontal-relative:text;mso-position-vertical:absolute;mso-position-vertical-relative:text;v-text-anchor:top" o:gfxdata="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" stroked="f">
+                <v:textbox style="mso-fit-shape-to-text:t" inset="0,0,0,0">
+                  <w:txbxContent>
+                    <w:p>
+                      <w:pPr>
+                        <w:pStyle w:val="Caption"/>
+                        <w:jc w:val="center"/>
+                        <w:rPr>
+                          <w:noProof/>
+                          <w:color w:val="000000" w:themeColor="text1"/>
+                          <w:sz w:val="32"/>
+                        </w:rPr>
+                      </w:pPr>
+                      <w:r>
+                        <w:t xml:space="preserve">Figure </w:t>
+                      </w:r>
+                      <w:r>
+                        <w:fldChar w:fldCharType="begin"/>
+                      </w:r>
+                      <w:r>
+                        <w:instrText xml:space="preserve"> STYLEREF 2 \s </w:instrText>
+                      </w:r>
+                      <w:r>
+                        <w:fldChar w:fldCharType="separate"/>
+                      </w:r>
+                      <w:r>
+                        <w:rPr>
+                          <w:noProof/>
+                          <w:cs/>
+                        </w:rPr>
+                        <w:t>‎</w:t>
+                      </w:r>
+                      <w:r>
+                        <w:rPr>
+                          <w:noProof/>
+                        </w:rPr>
+                        <w:t>3.10</w:t>
+                      </w:r>
+                      <w:r>
+                        <w:fldChar w:fldCharType="end"/>
+                      </w:r>
+                      <w:r>
+                        <w:noBreakHyphen/>
+                      </w:r>
+                      <w:r>
+                        <w:fldChar w:fldCharType="begin"/>
+                      </w:r>
+                      <w:r>
+                        <w:instrText xml:space="preserve"> SEQ Figure \* ARABIC \s 2 </w:instrText>
+                      </w:r>
+                      <w:r>
+                        <w:fldChar w:fldCharType="separate"/>
+                      </w:r>
+                      <w:r>
+                        <w:rPr>
+                          <w:noProof/>
+                        </w:rPr>
+                        <w:t>1</w:t>
+                      </w:r>
+                      <w:r>
+                        <w:fldChar w:fldCharType="end"/>
+                      </w:r>
+                    </w:p>
+                  </w:txbxContent>
+                </v:textbox>
+              </v:shape>
+            </w:pict>
+          </mc:Fallback>
+        </mc:AlternateContent>
+      </w:r>
+      <w:r>
+        <w:rPr>
+          <w:noProof/>
+        </w:rPr>
+        <w:pict>
+          <v:shape id="_x0000_s1034" type="#_x0000_t75" style="position:absolute;margin-left:0;margin-top:113.9pt;width:468pt;height:249pt;z-index:251689984;mso-position-horizontal-relative:text;mso-position-vertical-relative:text;mso-width-relative:page;mso-height-relative:page">
+            <v:imagedata r:id="rId14" o:title="WhatsApp Image 2020-12-20 at 21.40.36"/>
+          </v:shape>
+        </w:pict>
+      </w:r>
+      <w:r>
+        <w:rPr>
+          <w:noProof/>
+        </w:rPr>
+        <mc:AlternateContent>
+          <mc:Choice Requires="wps">
+            <w:drawing>
+              <wp:anchor distT="0" distB="0" distL="114300" distR="114300" simplePos="0" relativeHeight="251683840" behindDoc="0" locked="0" layoutInCell="1" allowOverlap="1" wp14:anchorId="1159B8F1" wp14:editId="3A189E2A">
+                <wp:simplePos x="0" y="0"/>
+                <wp:positionH relativeFrom="column">
+                  <wp:posOffset>38100</wp:posOffset>
+                </wp:positionH>
+                <wp:positionV relativeFrom="paragraph">
+                  <wp:posOffset>5654040</wp:posOffset>
+                </wp:positionV>
+                <wp:extent cx="5943600" cy="635"/>
+                <wp:effectExtent l="0" t="0" r="0" b="0"/>
+                <wp:wrapNone/>
+                <wp:docPr id="10" name="Text Box 10"/>
+                <wp:cNvGraphicFramePr/>
+                <a:graphic xmlns:a="http://schemas.openxmlformats.org/drawingml/2006/main">
+                  <a:graphicData uri="http://schemas.microsoft.com/office/word/2010/wordprocessingShape">
+                    <wps:wsp>
+                      <wps:cNvSpPr txBox="1"/>
+                      <wps:spPr>
+                        <a:xfrm>
+                          <a:off x="0" y="0"/>
+                          <a:ext cx="5943600" cy="635"/>
+                        </a:xfrm>
+                        <a:prstGeom prst="rect">
+                          <a:avLst/>
+                        </a:prstGeom>
+                        <a:solidFill>
+                          <a:prstClr val="white"/>
+                        </a:solidFill>
+                        <a:ln>
+                          <a:noFill/>
+                        </a:ln>
+                      </wps:spPr>
+                      <wps:txbx>
+                        <w:txbxContent>
+                          <w:p>
+                            <w:pPr>
+                              <w:pStyle w:val="Caption"/>
+                              <w:jc w:val="center"/>
+                              <w:rPr>
+                                <w:noProof/>
+                                <w:color w:val="000000" w:themeColor="text1"/>
+                                <w:sz w:val="32"/>
+                              </w:rPr>
+                            </w:pPr>
+                            <w:r>
+                              <w:t xml:space="preserve">Figure </w:t>
+                            </w:r>
+                            <w:r>
+                              <w:fldChar w:fldCharType="begin"/>
+                            </w:r>
+                            <w:r>
+                              <w:instrText xml:space="preserve"> STYLEREF 2 \s </w:instrText>
+                            </w:r>
+                            <w:r>
+                              <w:fldChar w:fldCharType="separate"/>
+                            </w:r>
+                            <w:r>
+                              <w:rPr>
+                                <w:noProof/>
+                                <w:cs/>
+                              </w:rPr>
+                              <w:t>‎</w:t>
+                            </w:r>
+                            <w:r>
+                              <w:rPr>
+                                <w:noProof/>
+                              </w:rPr>
+                              <w:t>3.10</w:t>
+                            </w:r>
+                            <w:r>
+                              <w:fldChar w:fldCharType="end"/>
+                            </w:r>
+                            <w:r>
+                              <w:noBreakHyphen/>
+                            </w:r>
+                            <w:r>
+                              <w:fldChar w:fldCharType="begin"/>
+                            </w:r>
+                            <w:r>
+                              <w:instrText xml:space="preserve"> SEQ Figure \* ARABIC \s 2 </w:instrText>
+                            </w:r>
+                            <w:r>
+                              <w:fldChar w:fldCharType="separate"/>
+                            </w:r>
+                            <w:r>
+                              <w:rPr>
+                                <w:noProof/>
+                              </w:rPr>
+                              <w:t>2</w:t>
+                            </w:r>
+                            <w:r>
+                              <w:fldChar w:fldCharType="end"/>
+                            </w:r>
+                          </w:p>
+                        </w:txbxContent>
+                      </wps:txbx>
+                      <wps:bodyPr rot="0" spcFirstLastPara="0" vertOverflow="overflow" horzOverflow="overflow" vert="horz" wrap="square" lIns="0" tIns="0" rIns="0" bIns="0" numCol="1" spcCol="0" rtlCol="0" fromWordArt="0" anchor="t" anchorCtr="0" forceAA="0" compatLnSpc="1">
+                        <a:prstTxWarp prst="textNoShape">
+                          <a:avLst/>
+                        </a:prstTxWarp>
+                        <a:spAutoFit/>
+                      </wps:bodyPr>
+                    </wps:wsp>
+                  </a:graphicData>
+                </a:graphic>
+              </wp:anchor>
+            </w:drawing>
+          </mc:Choice>
+          <mc:Fallback>
+            <w:pict>
+              <v:shape w14:anchorId="1159B8F1" id="Text Box 10" o:spid="_x0000_s1033" type="#_x0000_t202" style="position:absolute;margin-left:3pt;margin-top:445.2pt;width:468pt;height:.05pt;z-index:251683840;visibility:visible;mso-wrap-style:square;mso-wrap-distance-left:9pt;mso-wrap-distance-top:0;mso-wrap-distance-right:9pt;mso-wrap-distance-bottom:0;mso-position-horizontal:absolute;mso-position-horizontal-relative:text;mso-position-vertical:absolute;mso-position-vertical-relative:text;v-text-anchor:top" o:gfxdata="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" stroked="f">
+                <v:textbox style="mso-fit-shape-to-text:t" inset="0,0,0,0">
+                  <w:txbxContent>
+                    <w:p>
+                      <w:pPr>
+                        <w:pStyle w:val="Caption"/>
+                        <w:jc w:val="center"/>
+                        <w:rPr>
+                          <w:noProof/>
+                          <w:color w:val="000000" w:themeColor="text1"/>
+                          <w:sz w:val="32"/>
+                        </w:rPr>
+                      </w:pPr>
+                      <w:r>
+                        <w:t xml:space="preserve">Figure </w:t>
+                      </w:r>
+                      <w:r>
+                        <w:fldChar w:fldCharType="begin"/>
+                      </w:r>
+                      <w:r>
+                        <w:instrText xml:space="preserve"> STYLEREF 2 \s </w:instrText>
+                      </w:r>
+                      <w:r>
+                        <w:fldChar w:fldCharType="separate"/>
+                      </w:r>
+                      <w:r>
+                        <w:rPr>
+                          <w:noProof/>
+                          <w:cs/>
+                        </w:rPr>
+                        <w:t>‎</w:t>
+                      </w:r>
+                      <w:r>
+                        <w:rPr>
+                          <w:noProof/>
+                        </w:rPr>
+                        <w:t>3.10</w:t>
+                      </w:r>
+                      <w:r>
+                        <w:fldChar w:fldCharType="end"/>
+                      </w:r>
+                      <w:r>
+                        <w:noBreakHyphen/>
+                      </w:r>
+                      <w:r>
+                        <w:fldChar w:fldCharType="begin"/>
+                      </w:r>
+                      <w:r>
+                        <w:instrText xml:space="preserve"> SEQ Figure \* ARABIC \s 2 </w:instrText>
+                      </w:r>
+                      <w:r>
+                        <w:fldChar w:fldCharType="separate"/>
+                      </w:r>
+                      <w:r>
+                        <w:rPr>
+                          <w:noProof/>
+                        </w:rPr>
+                        <w:t>2</w:t>
+                      </w:r>
+                      <w:r>
+                        <w:fldChar w:fldCharType="end"/>
+                      </w:r>
+                    </w:p>
+                  </w:txbxContent>
+                </v:textbox>
+              </v:shape>
+            </w:pict>
+          </mc:Fallback>
+        </mc:AlternateContent>
+      </w:r>
+      <w:r>
+        <w:t xml:space="preserve"> </w:t>
+      </w:r>
+      <w:r>
+        <w:tab/>
+      </w:r>
+      <w:r>
+        <w:t>Instead of the houses which is used in the original game for Bilopoly we used vending matching. After all properties in that specific group has 4 vending machine players are able to add Starbucks. Figure 8 indicates that how we show vending machine each place.</w:t>
       </w:r>
     </w:p>
     <w:p/>
+    <w:p/>
+    <w:p/>
+    <w:p/>
+    <w:p/>
+    <w:p>
+      <w:pPr>
+        <w:pStyle w:val="Heading2"/>
+      </w:pPr>
+      <w:r>
+        <w:lastRenderedPageBreak/>
+        <w:t>Starbucks</w:t>
+      </w:r>
+    </w:p>
     <w:p>
       <w:r>
         <w:t xml:space="preserve"> </w:t>
       </w:r>
-    </w:p>
+      <w:r>
+        <w:tab/>
+        <w:t>Instead of the hotel which is used in the original game we have Starbucks for making it similar to Bilkent university. In Bilkent university buildings have Starbucks are the most popular. Therefore, players should try harder to have one of them. Figure 3.11-1 indicates that how we show Starbucks on the board.</w:t>
+      </w:r>
+    </w:p>
+    <w:p>
+      <w:pPr>
+        <w:keepNext/>
+      </w:pPr>
+      <w:r>
+        <w:pict>
+          <v:shape id="_x0000_i1058" type="#_x0000_t75" style="width:468pt;height:249.5pt">
+            <v:imagedata r:id="rId15" o:title="WhatsApp Image 2020-12-20 at 21.39.48"/>
+          </v:shape>
+        </w:pict>
+      </w:r>
+    </w:p>
+    <w:p>
+      <w:pPr>
+        <w:pStyle w:val="Caption"/>
+        <w:jc w:val="center"/>
+      </w:pPr>
+      <w:r>
+        <w:t xml:space="preserve">Figure </w:t>
+      </w:r>
+      <w:r>
+        <w:fldChar w:fldCharType="begin"/>
+      </w:r>
+      <w:r>
+        <w:instrText xml:space="preserve"> STYLEREF 2 \s </w:instrText>
+      </w:r>
+      <w:r>
+        <w:fldChar w:fldCharType="separate"/>
+      </w:r>
+      <w:r>
+        <w:rPr>
+          <w:noProof/>
+          <w:cs/>
+        </w:rPr>
+        <w:t>‎</w:t>
+      </w:r>
+      <w:r>
+        <w:rPr>
+          <w:noProof/>
+        </w:rPr>
+        <w:t>3.11</w:t>
+      </w:r>
+      <w:r>
+        <w:fldChar w:fldCharType="end"/>
+      </w:r>
+      <w:r>
+        <w:noBreakHyphen/>
+      </w:r>
+      <w:r>
+        <w:fldChar w:fldCharType="begin"/>
+      </w:r>
+      <w:r>
+        <w:instrText xml:space="preserve"> SEQ Figure \* ARABIC \s 2 </w:instrText>
+      </w:r>
+      <w:r>
+        <w:fldChar w:fldCharType="separate"/>
+      </w:r>
+      <w:r>
+        <w:rPr>
+          <w:noProof/>
+        </w:rPr>
+        <w:t>1</w:t>
+      </w:r>
+      <w:r>
+        <w:fldChar w:fldCharType="end"/>
+      </w:r>
+    </w:p>
+    <w:p>
+      <w:pPr>
+        <w:pStyle w:val="Heading2"/>
+      </w:pPr>
+      <w:r>
+        <w:t xml:space="preserve"> Roll Dice</w:t>
+      </w:r>
+    </w:p>
+    <w:p>
+      <w:pPr>
+        <w:keepNext/>
+        <w:ind w:firstLine="720"/>
+      </w:pPr>
+      <w:r>
+        <w:t xml:space="preserve">Each player for moving </w:t>
+      </w:r>
+      <w:r>
+        <w:t xml:space="preserve">have to roll the dice. In the figure 3.12-1 you can see that by pressing the roll dice, dice results will show on the </w:t>
+      </w:r>
+      <w:r>
+        <w:lastRenderedPageBreak/>
+        <w:t xml:space="preserve">board and token start to moving. </w:t>
+      </w:r>
+      <w:r>
+        <w:pict>
+          <v:shape id="_x0000_i1060" type="#_x0000_t75" style="width:468pt;height:246pt">
+            <v:imagedata r:id="rId16" o:title="WhatsApp Image 2020-12-20 at 21.02.43"/>
+          </v:shape>
+        </w:pict>
+      </w:r>
+    </w:p>
+    <w:p>
+      <w:pPr>
+        <w:pStyle w:val="Caption"/>
+        <w:jc w:val="center"/>
+      </w:pPr>
+      <w:r>
+        <w:t xml:space="preserve">Figure </w:t>
+      </w:r>
+      <w:r>
+        <w:fldChar w:fldCharType="begin"/>
+      </w:r>
+      <w:r>
+        <w:instrText xml:space="preserve"> STYLEREF 2 \s </w:instrText>
+      </w:r>
+      <w:r>
+        <w:fldChar w:fldCharType="separate"/>
+      </w:r>
+      <w:r>
+        <w:rPr>
+          <w:noProof/>
+          <w:cs/>
+        </w:rPr>
+        <w:t>‎</w:t>
+      </w:r>
+      <w:r>
+        <w:rPr>
+          <w:noProof/>
+        </w:rPr>
+        <w:t>3.12</w:t>
+      </w:r>
+      <w:r>
+        <w:fldChar w:fldCharType="end"/>
+      </w:r>
+      <w:r>
+        <w:noBreakHyphen/>
+      </w:r>
+      <w:r>
+        <w:fldChar w:fldCharType="begin"/>
+      </w:r>
+      <w:r>
+        <w:instrText xml:space="preserve"> SEQ Figure \* ARABIC \s 2 </w:instrText>
+      </w:r>
+      <w:r>
+        <w:fldChar w:fldCharType="separate"/>
+      </w:r>
+      <w:r>
+        <w:rPr>
+          <w:noProof/>
+        </w:rPr>
+        <w:t>1</w:t>
+      </w:r>
+      <w:r>
+        <w:fldChar w:fldCharType="end"/>
+      </w:r>
+    </w:p>
+    <w:p>
+      <w:r>
+        <w:rPr>
+          <w:noProof/>
+        </w:rPr>
+        <w:pict>
+          <v:shape id="_x0000_s1035" type="#_x0000_t75" style="position:absolute;margin-left:-6pt;margin-top:65.45pt;width:468pt;height:246pt;z-index:251694080;mso-position-horizontal-relative:text;mso-position-vertical-relative:text;mso-width-relative:page;mso-height-relative:page">
+            <v:imagedata r:id="rId17" o:title="WhatsApp Image 2020-12-20 at 21.02.42"/>
+          </v:shape>
+        </w:pict>
+      </w:r>
+      <w:r>
+        <w:t>After moving to that location player might have to pay rent. In that situation player will faced with a message the same as figure 3.12-2.</w:t>
+      </w:r>
+    </w:p>
+    <w:p/>
+    <w:p/>
+    <w:p/>
+    <w:p/>
+    <w:p/>
+    <w:p>
+      <w:pPr>
+        <w:pStyle w:val="Caption"/>
+      </w:pPr>
+    </w:p>
+    <w:p>
+      <w:pPr>
+        <w:pStyle w:val="Caption"/>
+        <w:jc w:val="center"/>
+      </w:pPr>
+      <w:r>
+        <w:t xml:space="preserve">Figure </w:t>
+      </w:r>
+      <w:r>
+        <w:fldChar w:fldCharType="begin"/>
+      </w:r>
+      <w:r>
+        <w:instrText xml:space="preserve"> STYLEREF 2 \s </w:instrText>
+      </w:r>
+      <w:r>
+        <w:fldChar w:fldCharType="separate"/>
+      </w:r>
+      <w:r>
+        <w:rPr>
+          <w:noProof/>
+          <w:cs/>
+        </w:rPr>
+        <w:t>‎</w:t>
+      </w:r>
+      <w:r>
+        <w:rPr>
+          <w:noProof/>
+        </w:rPr>
+        <w:t>3.12</w:t>
+      </w:r>
+      <w:r>
+        <w:fldChar w:fldCharType="end"/>
+      </w:r>
+      <w:r>
+        <w:noBreakHyphen/>
+      </w:r>
+      <w:r>
+        <w:fldChar w:fldCharType="begin"/>
+      </w:r>
+      <w:r>
+        <w:instrText xml:space="preserve"> SEQ Figure \* ARABIC \s 2 </w:instrText>
+      </w:r>
+      <w:r>
+        <w:fldChar w:fldCharType="separate"/>
+      </w:r>
+      <w:r>
+        <w:rPr>
+          <w:noProof/>
+        </w:rPr>
+        <w:t>2</w:t>
+      </w:r>
+      <w:r>
+        <w:fldChar w:fldCharType="end"/>
+      </w:r>
+    </w:p>
+    <w:p>
+      <w:r>
+        <w:lastRenderedPageBreak/>
+        <w:t xml:space="preserve">After that if you accept it dice will be rolled and if it was double you do not have to pay rent otherwise you have to pay double of rent. Furthermore, after paying rent players are able pay 200TL and reroll the dice by pressing the that button and this procedure will repeat again. </w:t>
+      </w:r>
+    </w:p>
+    <w:p>
+      <w:pPr>
+        <w:pStyle w:val="Heading2"/>
+      </w:pPr>
+      <w:r>
+        <w:t>Trade Offer</w:t>
+      </w:r>
+    </w:p>
+    <w:p>
+      <w:pPr>
+        <w:ind w:firstLine="720"/>
+      </w:pPr>
+      <w:r>
+        <w:t xml:space="preserve">Current player can press the Offer Trade Button and ask for trade. After pressing that button player is face with figure 3.13-1. Player has to select that offer is provided to whom and what items want and give. Furthermore, instead of the items player also ask and give money for those item.  </w:t>
+      </w:r>
+    </w:p>
+    <w:p>
+      <w:pPr>
+        <w:keepNext/>
+      </w:pPr>
+      <w:r>
+        <w:pict>
+          <v:shape id="_x0000_i1072" type="#_x0000_t75" style="width:468pt;height:246pt">
+            <v:imagedata r:id="rId18" o:title="WhatsApp Image 2020-12-20 at 21.02.44"/>
+          </v:shape>
+        </w:pict>
+      </w:r>
+    </w:p>
+    <w:p>
+      <w:pPr>
+        <w:pStyle w:val="Caption"/>
+        <w:jc w:val="center"/>
+      </w:pPr>
+      <w:r>
+        <w:t xml:space="preserve">Figure </w:t>
+      </w:r>
+      <w:r>
+        <w:fldChar w:fldCharType="begin"/>
+      </w:r>
+      <w:r>
+        <w:instrText xml:space="preserve"> STYLEREF 2 \s </w:instrText>
+      </w:r>
+      <w:r>
+        <w:fldChar w:fldCharType="separate"/>
+      </w:r>
+      <w:r>
+        <w:rPr>
+          <w:noProof/>
+          <w:cs/>
+        </w:rPr>
+        <w:t>‎</w:t>
+      </w:r>
+      <w:r>
+        <w:rPr>
+          <w:noProof/>
+        </w:rPr>
+        <w:t>3.13</w:t>
+      </w:r>
+      <w:r>
+        <w:fldChar w:fldCharType="end"/>
+      </w:r>
+      <w:r>
+        <w:noBreakHyphen/>
+      </w:r>
+      <w:r>
+        <w:fldChar w:fldCharType="begin"/>
+      </w:r>
+      <w:r>
+        <w:instrText xml:space="preserve"> SEQ Figure \* ARABIC \s 2 </w:instrText>
+      </w:r>
+      <w:r>
+        <w:fldChar w:fldCharType="separate"/>
+      </w:r>
+      <w:r>
+        <w:rPr>
+          <w:noProof/>
+        </w:rPr>
+        <w:t>1</w:t>
+      </w:r>
+      <w:r>
+        <w:fldChar w:fldCharType="end"/>
+      </w:r>
+    </w:p>
+    <w:p>
+      <w:r>
+        <w:t xml:space="preserve"> </w:t>
+      </w:r>
+    </w:p>
+    <w:p>
+      <w:r>
+        <w:lastRenderedPageBreak/>
+        <w:t xml:space="preserve">Player provided by the offer will be faced with the figure 3.13-2. Player is able to make change to that offer or accept that.  </w:t>
+      </w:r>
+    </w:p>
+    <w:p>
+      <w:pPr>
+        <w:keepNext/>
+      </w:pPr>
+      <w:r>
+        <w:pict>
+          <v:shape id="_x0000_i1074" type="#_x0000_t75" style="width:468pt;height:145.65pt">
+            <v:imagedata r:id="rId19" o:title="WhatsApp Image 2020-12-20 at 21.29.41"/>
+          </v:shape>
+        </w:pict>
+      </w:r>
+    </w:p>
+    <w:p>
+      <w:pPr>
+        <w:pStyle w:val="Caption"/>
+        <w:jc w:val="center"/>
+      </w:pPr>
+      <w:r>
+        <w:t xml:space="preserve">Figure </w:t>
+      </w:r>
+      <w:r>
+        <w:fldChar w:fldCharType="begin"/>
+      </w:r>
+      <w:r>
+        <w:instrText xml:space="preserve"> STYLEREF 2 \s </w:instrText>
+      </w:r>
+      <w:r>
+        <w:fldChar w:fldCharType="separate"/>
+      </w:r>
+      <w:r>
+        <w:rPr>
+          <w:noProof/>
+          <w:cs/>
+        </w:rPr>
+        <w:t>‎</w:t>
+      </w:r>
+      <w:r>
+        <w:rPr>
+          <w:noProof/>
+        </w:rPr>
+        <w:t>3.13</w:t>
+      </w:r>
+      <w:r>
+        <w:fldChar w:fldCharType="end"/>
+      </w:r>
+      <w:r>
+        <w:noBreakHyphen/>
+      </w:r>
+      <w:r>
+        <w:fldChar w:fldCharType="begin"/>
+      </w:r>
+      <w:r>
+        <w:instrText xml:space="preserve"> SEQ Figure \* ARABIC \s 2 </w:instrText>
+      </w:r>
+      <w:r>
+        <w:fldChar w:fldCharType="separate"/>
+      </w:r>
+      <w:r>
+        <w:rPr>
+          <w:noProof/>
+        </w:rPr>
+        <w:t>2</w:t>
+      </w:r>
+      <w:r>
+        <w:fldChar w:fldCharType="end"/>
+      </w:r>
+    </w:p>
+    <w:p>
+      <w:bookmarkStart w:id="3" w:name="_GoBack"/>
+      <w:bookmarkEnd w:id="3"/>
+    </w:p>
+    <w:p/>
+    <w:p/>
+    <w:p/>
+    <w:p/>
+    <w:p/>
     <w:p>
       <w:pPr>
         <w:pStyle w:val="Heading1"/>
@@ -1814,11 +3924,12 @@
           <w:numId w:val="3"/>
         </w:numPr>
       </w:pPr>
-      <w:bookmarkStart w:id="3" w:name="_Toc59135617"/>
-      <w:r>
+      <w:bookmarkStart w:id="4" w:name="_Toc59135617"/>
+      <w:r>
+        <w:lastRenderedPageBreak/>
         <w:t xml:space="preserve"> Build Instruction:</w:t>
       </w:r>
-      <w:bookmarkEnd w:id="3"/>
+      <w:bookmarkEnd w:id="4"/>
     </w:p>
     <w:p>
       <w:pPr>
@@ -1828,17 +3939,21 @@
       <w:r>
         <w:t xml:space="preserve"> </w:t>
       </w:r>
+    </w:p>
+    <w:p/>
+    <w:p>
+      <w:pPr>
+        <w:pStyle w:val="Heading2"/>
+      </w:pPr>
     </w:p>
     <w:p/>
     <w:p/>
     <w:p/>
-    <w:p/>
-    <w:p/>
-    <w:p>
-      <w:bookmarkStart w:id="4" w:name="_GoBack"/>
-      <w:bookmarkEnd w:id="4"/>
-    </w:p>
-    <w:p/>
+    <w:p>
+      <w:r>
+        <w:t xml:space="preserve">  </w:t>
+      </w:r>
+    </w:p>
     <w:sectPr>
       <w:pgSz w:w="12240" w:h="15840"/>
       <w:pgMar w:top="1440" w:right="1440" w:bottom="1440" w:left="1440" w:header="720" w:footer="720" w:gutter="0"/>
@@ -2644,6 +4759,36 @@
   </w:num>
   <w:num w:numId="8">
     <w:abstractNumId w:val="7"/>
+  </w:num>
+  <w:num w:numId="9">
+    <w:abstractNumId w:val="6"/>
+    <w:lvlOverride w:ilvl="0">
+      <w:startOverride w:val="1"/>
+    </w:lvlOverride>
+    <w:lvlOverride w:ilvl="1">
+      <w:startOverride w:val="1"/>
+    </w:lvlOverride>
+    <w:lvlOverride w:ilvl="2">
+      <w:startOverride w:val="1"/>
+    </w:lvlOverride>
+    <w:lvlOverride w:ilvl="3">
+      <w:startOverride w:val="1"/>
+    </w:lvlOverride>
+    <w:lvlOverride w:ilvl="4">
+      <w:startOverride w:val="1"/>
+    </w:lvlOverride>
+    <w:lvlOverride w:ilvl="5">
+      <w:startOverride w:val="1"/>
+    </w:lvlOverride>
+    <w:lvlOverride w:ilvl="6">
+      <w:startOverride w:val="1"/>
+    </w:lvlOverride>
+    <w:lvlOverride w:ilvl="7">
+      <w:startOverride w:val="1"/>
+    </w:lvlOverride>
+    <w:lvlOverride w:ilvl="8">
+      <w:startOverride w:val="1"/>
+    </w:lvlOverride>
   </w:num>
 </w:numbering>
 </file>
@@ -3337,6 +5482,25 @@
       <w:u w:val="single"/>
     </w:rPr>
   </w:style>
+  <w:style w:type="paragraph" w:styleId="Caption">
+    <w:name w:val="caption"/>
+    <w:basedOn w:val="Normal"/>
+    <w:next w:val="Normal"/>
+    <w:uiPriority w:val="35"/>
+    <w:unhideWhenUsed/>
+    <w:qFormat/>
+    <w:rsid w:val="00995D66"/>
+    <w:pPr>
+      <w:spacing w:before="0" w:after="200" w:line="240" w:lineRule="auto"/>
+    </w:pPr>
+    <w:rPr>
+      <w:i/>
+      <w:iCs/>
+      <w:color w:val="44546A" w:themeColor="text2"/>
+      <w:sz w:val="18"/>
+      <w:szCs w:val="18"/>
+    </w:rPr>
+  </w:style>
 </w:styles>
 </file>
 
@@ -3606,7 +5770,7 @@
 </file>
 
 <file path=customXml/itemProps1.xml><?xml version="1.0" encoding="utf-8"?>
-<ds:datastoreItem xmlns:ds="http://schemas.openxmlformats.org/officeDocument/2006/customXml" ds:itemID="{428B58D6-7881-41C5-A71C-4C419B6AE7CC}">
+<ds:datastoreItem xmlns:ds="http://schemas.openxmlformats.org/officeDocument/2006/customXml" ds:itemID="{DBB5A72E-990B-44FE-8733-2B74549570CD}">
   <ds:schemaRefs>
     <ds:schemaRef ds:uri="http://schemas.openxmlformats.org/officeDocument/2006/bibliography"/>
   </ds:schemaRefs>

</xml_diff>